<commit_message>
Primera entrega de TP Metodología
</commit_message>
<xml_diff>
--- a/Metodologia-TP2024.docx
+++ b/Metodologia-TP2024.docx
@@ -534,1168 +534,1076 @@
         <w:rPr>
           <w:lang w:val="es-419"/>
         </w:rPr>
+        <w:t>, {</w:t>
+      </w:r>
+      <w:proofErr w:type="spellStart"/>
+      <w:r>
+        <w:rPr>
+          <w:lang w:val="es-419"/>
+        </w:rPr>
+        <w:t>nombre_cleinte</w:t>
+      </w:r>
+      <w:proofErr w:type="spellEnd"/>
+      <w:r>
+        <w:rPr>
+          <w:lang w:val="es-419"/>
+        </w:rPr>
+        <w:t xml:space="preserve">, </w:t>
+      </w:r>
+      <w:proofErr w:type="spellStart"/>
+      <w:r>
+        <w:rPr>
+          <w:lang w:val="es-419"/>
+        </w:rPr>
+        <w:t>apellido_cliente</w:t>
+      </w:r>
+      <w:proofErr w:type="spellEnd"/>
+      <w:r>
+        <w:rPr>
+          <w:lang w:val="es-419"/>
+        </w:rPr>
+        <w:t xml:space="preserve">, </w:t>
+      </w:r>
+      <w:proofErr w:type="spellStart"/>
+      <w:r>
+        <w:rPr>
+          <w:lang w:val="es-419"/>
+        </w:rPr>
+        <w:t>dirección_cliente</w:t>
+      </w:r>
+      <w:proofErr w:type="spellEnd"/>
+      <w:r>
+        <w:rPr>
+          <w:lang w:val="es-419"/>
+        </w:rPr>
+        <w:t xml:space="preserve">, </w:t>
+      </w:r>
+      <w:proofErr w:type="spellStart"/>
+      <w:r>
+        <w:rPr>
+          <w:lang w:val="es-419"/>
+        </w:rPr>
+        <w:t>cuit_cliente</w:t>
+      </w:r>
+      <w:proofErr w:type="spellEnd"/>
+      <w:r>
+        <w:rPr>
+          <w:lang w:val="es-419"/>
+        </w:rPr>
+        <w:t xml:space="preserve">, </w:t>
+      </w:r>
+      <w:proofErr w:type="spellStart"/>
+      <w:r>
+        <w:rPr>
+          <w:lang w:val="es-419"/>
+        </w:rPr>
+        <w:t>cod_postal_cliente</w:t>
+      </w:r>
+      <w:proofErr w:type="spellEnd"/>
+      <w:r>
+        <w:rPr>
+          <w:lang w:val="es-419"/>
+        </w:rPr>
+        <w:t xml:space="preserve">, </w:t>
+      </w:r>
+      <w:proofErr w:type="spellStart"/>
+      <w:r>
+        <w:rPr>
+          <w:lang w:val="es-419"/>
+        </w:rPr>
+        <w:t>localidad_cliente</w:t>
+      </w:r>
+      <w:proofErr w:type="spellEnd"/>
+      <w:r>
+        <w:rPr>
+          <w:lang w:val="es-419"/>
+        </w:rPr>
+        <w:t xml:space="preserve">, </w:t>
+      </w:r>
+      <w:proofErr w:type="spellStart"/>
+      <w:r>
+        <w:rPr>
+          <w:lang w:val="es-419"/>
+        </w:rPr>
+        <w:t>telefono_cliente</w:t>
+      </w:r>
+      <w:proofErr w:type="spellEnd"/>
+      <w:r>
+        <w:rPr>
+          <w:lang w:val="es-419"/>
+        </w:rPr>
+        <w:t xml:space="preserve">, </w:t>
+      </w:r>
+      <w:proofErr w:type="spellStart"/>
+      <w:r>
+        <w:rPr>
+          <w:lang w:val="es-419"/>
+        </w:rPr>
+        <w:t>id_usuario_externo</w:t>
+      </w:r>
+      <w:proofErr w:type="spellEnd"/>
+      <w:r>
+        <w:rPr>
+          <w:lang w:val="es-419"/>
+        </w:rPr>
+        <w:t xml:space="preserve">, </w:t>
+      </w:r>
+      <w:proofErr w:type="spellStart"/>
+      <w:r>
+        <w:rPr>
+          <w:lang w:val="es-419"/>
+        </w:rPr>
+        <w:t>contraseña_usuario_externo</w:t>
+      </w:r>
+      <w:proofErr w:type="spellEnd"/>
+      <w:r>
+        <w:rPr>
+          <w:lang w:val="es-419"/>
+        </w:rPr>
+        <w:t>}, {</w:t>
+      </w:r>
+      <w:proofErr w:type="spellStart"/>
+      <w:r>
+        <w:rPr>
+          <w:lang w:val="es-419"/>
+        </w:rPr>
+        <w:t>dni_empleado</w:t>
+      </w:r>
+      <w:proofErr w:type="spellEnd"/>
+      <w:r>
+        <w:rPr>
+          <w:lang w:val="es-419"/>
+        </w:rPr>
+        <w:t xml:space="preserve">, </w:t>
+      </w:r>
+      <w:proofErr w:type="spellStart"/>
+      <w:r>
+        <w:rPr>
+          <w:lang w:val="es-419"/>
+        </w:rPr>
+        <w:t>nombre_empleado</w:t>
+      </w:r>
+      <w:proofErr w:type="spellEnd"/>
+      <w:r>
+        <w:rPr>
+          <w:lang w:val="es-419"/>
+        </w:rPr>
+        <w:t xml:space="preserve">, </w:t>
+      </w:r>
+      <w:proofErr w:type="spellStart"/>
+      <w:r>
+        <w:rPr>
+          <w:lang w:val="es-419"/>
+        </w:rPr>
+        <w:t>domicilio_empleado</w:t>
+      </w:r>
+      <w:proofErr w:type="spellEnd"/>
+      <w:r>
+        <w:rPr>
+          <w:lang w:val="es-419"/>
+        </w:rPr>
+        <w:t xml:space="preserve">, </w:t>
+      </w:r>
+      <w:proofErr w:type="spellStart"/>
+      <w:r>
+        <w:rPr>
+          <w:lang w:val="es-419"/>
+        </w:rPr>
+        <w:t>teléfono_empleado</w:t>
+      </w:r>
+      <w:proofErr w:type="spellEnd"/>
+      <w:r>
+        <w:rPr>
+          <w:lang w:val="es-419"/>
+        </w:rPr>
+        <w:t xml:space="preserve">, </w:t>
+      </w:r>
+      <w:proofErr w:type="spellStart"/>
+      <w:r>
+        <w:rPr>
+          <w:lang w:val="es-419"/>
+        </w:rPr>
+        <w:t>apellido_empleado</w:t>
+      </w:r>
+      <w:proofErr w:type="spellEnd"/>
+      <w:r>
+        <w:rPr>
+          <w:lang w:val="es-419"/>
+        </w:rPr>
+        <w:t xml:space="preserve">, </w:t>
+      </w:r>
+      <w:proofErr w:type="spellStart"/>
+      <w:r>
+        <w:rPr>
+          <w:lang w:val="es-419"/>
+        </w:rPr>
+        <w:t>localidad_empleado</w:t>
+      </w:r>
+      <w:proofErr w:type="spellEnd"/>
+      <w:r>
+        <w:rPr>
+          <w:lang w:val="es-419"/>
+        </w:rPr>
+        <w:t xml:space="preserve">, </w:t>
+      </w:r>
+      <w:proofErr w:type="spellStart"/>
+      <w:r>
+        <w:rPr>
+          <w:lang w:val="es-419"/>
+        </w:rPr>
+        <w:t>empleado_sucursal</w:t>
+      </w:r>
+      <w:proofErr w:type="spellEnd"/>
+      <w:r>
+        <w:rPr>
+          <w:lang w:val="es-419"/>
+        </w:rPr>
+        <w:t xml:space="preserve">, </w:t>
+      </w:r>
+      <w:proofErr w:type="spellStart"/>
+      <w:r>
+        <w:rPr>
+          <w:lang w:val="es-419"/>
+        </w:rPr>
+        <w:t>cargo_empleado</w:t>
+      </w:r>
+      <w:proofErr w:type="spellEnd"/>
+      <w:r>
+        <w:rPr>
+          <w:lang w:val="es-419"/>
+        </w:rPr>
+        <w:t xml:space="preserve">, </w:t>
+      </w:r>
+      <w:proofErr w:type="spellStart"/>
+      <w:r>
+        <w:rPr>
+          <w:lang w:val="es-419"/>
+        </w:rPr>
+        <w:t>id_usuario_interno</w:t>
+      </w:r>
+      <w:proofErr w:type="spellEnd"/>
+      <w:r>
+        <w:rPr>
+          <w:lang w:val="es-419"/>
+        </w:rPr>
+        <w:t xml:space="preserve">, </w:t>
+      </w:r>
+      <w:proofErr w:type="spellStart"/>
+      <w:r>
+        <w:rPr>
+          <w:lang w:val="es-419"/>
+        </w:rPr>
+        <w:t>contraseña_usuario_interno</w:t>
+      </w:r>
+      <w:proofErr w:type="spellEnd"/>
+      <w:r>
+        <w:rPr>
+          <w:lang w:val="es-419"/>
+        </w:rPr>
+        <w:t xml:space="preserve">, </w:t>
+      </w:r>
+      <w:proofErr w:type="spellStart"/>
+      <w:r>
+        <w:rPr>
+          <w:lang w:val="es-419"/>
+        </w:rPr>
+        <w:t>rol_usuario_interno</w:t>
+      </w:r>
+      <w:proofErr w:type="spellEnd"/>
+      <w:r>
+        <w:rPr>
+          <w:lang w:val="es-419"/>
+        </w:rPr>
+        <w:t xml:space="preserve">, </w:t>
+      </w:r>
+      <w:proofErr w:type="spellStart"/>
+      <w:r>
+        <w:rPr>
+          <w:lang w:val="es-419"/>
+        </w:rPr>
+        <w:t>id_bono</w:t>
+      </w:r>
+      <w:proofErr w:type="spellEnd"/>
+      <w:r>
+        <w:rPr>
+          <w:lang w:val="es-419"/>
+        </w:rPr>
+        <w:t xml:space="preserve">, </w:t>
+      </w:r>
+      <w:proofErr w:type="spellStart"/>
+      <w:r>
+        <w:rPr>
+          <w:lang w:val="es-419"/>
+        </w:rPr>
+        <w:t>año_bono</w:t>
+      </w:r>
+      <w:proofErr w:type="spellEnd"/>
+      <w:r>
+        <w:rPr>
+          <w:lang w:val="es-419"/>
+        </w:rPr>
+        <w:t xml:space="preserve">, </w:t>
+      </w:r>
+      <w:proofErr w:type="spellStart"/>
+      <w:r>
+        <w:rPr>
+          <w:lang w:val="es-419"/>
+        </w:rPr>
+        <w:t>mes_bono</w:t>
+      </w:r>
+      <w:proofErr w:type="spellEnd"/>
+      <w:r>
+        <w:rPr>
+          <w:lang w:val="es-419"/>
+        </w:rPr>
+        <w:t xml:space="preserve">, </w:t>
+      </w:r>
+      <w:proofErr w:type="spellStart"/>
+      <w:r>
+        <w:rPr>
+          <w:lang w:val="es-419"/>
+        </w:rPr>
+        <w:t>nombre_apellido_empleado_bono</w:t>
+      </w:r>
+      <w:proofErr w:type="spellEnd"/>
+      <w:r>
+        <w:rPr>
+          <w:lang w:val="es-419"/>
+        </w:rPr>
+        <w:t xml:space="preserve">, </w:t>
+      </w:r>
+      <w:proofErr w:type="spellStart"/>
+      <w:r>
+        <w:rPr>
+          <w:lang w:val="es-419"/>
+        </w:rPr>
+        <w:t>total_productividad_bono</w:t>
+      </w:r>
+      <w:proofErr w:type="spellEnd"/>
+      <w:r>
+        <w:rPr>
+          <w:lang w:val="es-419"/>
+        </w:rPr>
+        <w:t xml:space="preserve">, </w:t>
+      </w:r>
+      <w:proofErr w:type="spellStart"/>
+      <w:r>
+        <w:rPr>
+          <w:lang w:val="es-419"/>
+        </w:rPr>
+        <w:t>total_bono_capacitacion</w:t>
+      </w:r>
+      <w:proofErr w:type="spellEnd"/>
+      <w:r>
+        <w:rPr>
+          <w:lang w:val="es-419"/>
+        </w:rPr>
+        <w:t xml:space="preserve"> }, </w:t>
+      </w:r>
+      <w:r>
+        <w:rPr>
+          <w:lang w:val="es-419"/>
+        </w:rPr>
+        <w:t>{</w:t>
+      </w:r>
+      <w:proofErr w:type="spellStart"/>
+      <w:r>
+        <w:rPr>
+          <w:lang w:val="es-419"/>
+        </w:rPr>
+        <w:t>id_pedido</w:t>
+      </w:r>
+      <w:proofErr w:type="spellEnd"/>
+      <w:r>
+        <w:rPr>
+          <w:lang w:val="es-419"/>
+        </w:rPr>
+        <w:t xml:space="preserve">, </w:t>
+      </w:r>
+      <w:proofErr w:type="spellStart"/>
+      <w:r>
+        <w:rPr>
+          <w:lang w:val="es-419"/>
+        </w:rPr>
+        <w:t>fecha_realizacion_pedido</w:t>
+      </w:r>
+      <w:proofErr w:type="spellEnd"/>
+      <w:r>
+        <w:rPr>
+          <w:lang w:val="es-419"/>
+        </w:rPr>
+        <w:t xml:space="preserve">, </w:t>
+      </w:r>
+      <w:proofErr w:type="spellStart"/>
+      <w:r>
+        <w:rPr>
+          <w:lang w:val="es-419"/>
+        </w:rPr>
+        <w:t>fecha_desde_pedido</w:t>
+      </w:r>
+      <w:proofErr w:type="spellEnd"/>
+      <w:r>
+        <w:rPr>
+          <w:lang w:val="es-419"/>
+        </w:rPr>
+        <w:t xml:space="preserve">, </w:t>
+      </w:r>
+      <w:proofErr w:type="spellStart"/>
+      <w:r>
+        <w:rPr>
+          <w:lang w:val="es-419"/>
+        </w:rPr>
+        <w:t>fecha_hasta_pedido</w:t>
+      </w:r>
+      <w:proofErr w:type="spellEnd"/>
+      <w:r>
+        <w:rPr>
+          <w:lang w:val="es-419"/>
+        </w:rPr>
+        <w:t xml:space="preserve">, </w:t>
+      </w:r>
+      <w:proofErr w:type="spellStart"/>
+      <w:r>
+        <w:rPr>
+          <w:lang w:val="es-419"/>
+        </w:rPr>
+        <w:t>importe_total_pedido</w:t>
+      </w:r>
+      <w:proofErr w:type="spellEnd"/>
+      <w:r>
+        <w:rPr>
+          <w:lang w:val="es-419"/>
+        </w:rPr>
+        <w:t xml:space="preserve">, </w:t>
+      </w:r>
+      <w:proofErr w:type="spellStart"/>
+      <w:r>
+        <w:rPr>
+          <w:lang w:val="es-419"/>
+        </w:rPr>
+        <w:t>importe_por_dia_pedido</w:t>
+      </w:r>
+      <w:proofErr w:type="spellEnd"/>
+      <w:r>
+        <w:rPr>
+          <w:lang w:val="es-419"/>
+        </w:rPr>
+        <w:t xml:space="preserve">, </w:t>
+      </w:r>
+      <w:r>
+        <w:rPr>
+          <w:lang w:val="es-419"/>
+        </w:rPr>
+        <w:t>{</w:t>
+      </w:r>
+      <w:proofErr w:type="spellStart"/>
+      <w:r>
+        <w:rPr>
+          <w:lang w:val="es-419"/>
+        </w:rPr>
+        <w:t>id_factura_maestro</w:t>
+      </w:r>
+      <w:proofErr w:type="spellEnd"/>
+      <w:r>
+        <w:rPr>
+          <w:lang w:val="es-419"/>
+        </w:rPr>
+        <w:t xml:space="preserve">, </w:t>
+      </w:r>
+      <w:proofErr w:type="spellStart"/>
+      <w:r>
+        <w:rPr>
+          <w:lang w:val="es-419"/>
+        </w:rPr>
+        <w:t>nro_factura_maestro</w:t>
+      </w:r>
+      <w:proofErr w:type="spellEnd"/>
+      <w:r>
+        <w:rPr>
+          <w:lang w:val="es-419"/>
+        </w:rPr>
+        <w:t xml:space="preserve">, </w:t>
+      </w:r>
+      <w:proofErr w:type="spellStart"/>
+      <w:r>
+        <w:rPr>
+          <w:lang w:val="es-419"/>
+        </w:rPr>
+        <w:t>tipo_factura_maestro</w:t>
+      </w:r>
+      <w:proofErr w:type="spellEnd"/>
+      <w:r>
+        <w:rPr>
+          <w:lang w:val="es-419"/>
+        </w:rPr>
+        <w:t xml:space="preserve">, </w:t>
+      </w:r>
+      <w:proofErr w:type="spellStart"/>
+      <w:r>
+        <w:rPr>
+          <w:lang w:val="es-419"/>
+        </w:rPr>
+        <w:t>fecha_y_hora_factura_maestro</w:t>
+      </w:r>
+      <w:proofErr w:type="spellEnd"/>
+      <w:r>
+        <w:rPr>
+          <w:lang w:val="es-419"/>
+        </w:rPr>
+        <w:t xml:space="preserve">, </w:t>
+      </w:r>
+      <w:proofErr w:type="spellStart"/>
+      <w:r>
+        <w:rPr>
+          <w:lang w:val="es-419"/>
+        </w:rPr>
+        <w:t>sucursal_factura_maestro</w:t>
+      </w:r>
+      <w:proofErr w:type="spellEnd"/>
+      <w:r>
+        <w:rPr>
+          <w:lang w:val="es-419"/>
+        </w:rPr>
+        <w:t xml:space="preserve">, </w:t>
+      </w:r>
+      <w:proofErr w:type="spellStart"/>
+      <w:r>
+        <w:rPr>
+          <w:lang w:val="es-419"/>
+        </w:rPr>
+        <w:t>iva_cliente_fac_m</w:t>
+      </w:r>
+      <w:proofErr w:type="spellEnd"/>
+      <w:r>
+        <w:rPr>
+          <w:lang w:val="es-419"/>
+        </w:rPr>
+        <w:t xml:space="preserve">, </w:t>
+      </w:r>
+      <w:proofErr w:type="spellStart"/>
+      <w:r>
+        <w:rPr>
+          <w:lang w:val="es-419"/>
+        </w:rPr>
+        <w:t>cuit_sucursal_fact_m</w:t>
+      </w:r>
+      <w:proofErr w:type="spellEnd"/>
+      <w:r>
+        <w:rPr>
+          <w:lang w:val="es-419"/>
+        </w:rPr>
+        <w:t xml:space="preserve">, </w:t>
+      </w:r>
+      <w:proofErr w:type="spellStart"/>
+      <w:r>
+        <w:rPr>
+          <w:lang w:val="es-419"/>
+        </w:rPr>
+        <w:t>razón_social_fact_m</w:t>
+      </w:r>
+      <w:proofErr w:type="spellEnd"/>
+      <w:r>
+        <w:rPr>
+          <w:lang w:val="es-419"/>
+        </w:rPr>
+        <w:t xml:space="preserve">, </w:t>
+      </w:r>
+      <w:r>
+        <w:rPr>
+          <w:lang w:val="es-419"/>
+        </w:rPr>
+        <w:t>{</w:t>
+      </w:r>
+      <w:proofErr w:type="spellStart"/>
+      <w:r>
+        <w:rPr>
+          <w:lang w:val="es-419"/>
+        </w:rPr>
+        <w:t>cod_producto</w:t>
+      </w:r>
+      <w:proofErr w:type="spellEnd"/>
+      <w:r>
+        <w:rPr>
+          <w:lang w:val="es-419"/>
+        </w:rPr>
+        <w:t xml:space="preserve">, </w:t>
+      </w:r>
+      <w:proofErr w:type="spellStart"/>
+      <w:r>
+        <w:rPr>
+          <w:lang w:val="es-419"/>
+        </w:rPr>
+        <w:t>nombre_vianda_f_detalle</w:t>
+      </w:r>
+      <w:proofErr w:type="spellEnd"/>
+      <w:r>
+        <w:rPr>
+          <w:lang w:val="es-419"/>
+        </w:rPr>
+        <w:t xml:space="preserve">, </w:t>
+      </w:r>
+      <w:proofErr w:type="spellStart"/>
+      <w:r>
+        <w:rPr>
+          <w:lang w:val="es-419"/>
+        </w:rPr>
+        <w:t>cantidad_f_detalle</w:t>
+      </w:r>
+      <w:proofErr w:type="spellEnd"/>
+      <w:r>
+        <w:rPr>
+          <w:lang w:val="es-419"/>
+        </w:rPr>
+        <w:t xml:space="preserve">, </w:t>
+      </w:r>
+      <w:proofErr w:type="spellStart"/>
+      <w:r>
+        <w:rPr>
+          <w:lang w:val="es-419"/>
+        </w:rPr>
+        <w:t>precio_unitario_f_detalle</w:t>
+      </w:r>
+      <w:proofErr w:type="spellEnd"/>
+      <w:r>
+        <w:rPr>
+          <w:lang w:val="es-419"/>
+        </w:rPr>
+        <w:t xml:space="preserve">, </w:t>
+      </w:r>
+      <w:proofErr w:type="spellStart"/>
+      <w:r>
+        <w:rPr>
+          <w:lang w:val="es-419"/>
+        </w:rPr>
+        <w:t>importe_linea_f_detalle</w:t>
+      </w:r>
+      <w:proofErr w:type="spellEnd"/>
+      <w:r>
+        <w:rPr>
+          <w:lang w:val="es-419"/>
+        </w:rPr>
+        <w:t xml:space="preserve">, </w:t>
+      </w:r>
+      <w:proofErr w:type="spellStart"/>
+      <w:r>
+        <w:rPr>
+          <w:lang w:val="es-419"/>
+        </w:rPr>
+        <w:t>subtotal_factura_maestro</w:t>
+      </w:r>
+      <w:proofErr w:type="spellEnd"/>
+      <w:r>
+        <w:rPr>
+          <w:lang w:val="es-419"/>
+        </w:rPr>
+        <w:t xml:space="preserve">, </w:t>
+      </w:r>
+      <w:proofErr w:type="spellStart"/>
+      <w:r>
+        <w:rPr>
+          <w:lang w:val="es-419"/>
+        </w:rPr>
+        <w:t>total_factura_maestro</w:t>
+      </w:r>
+      <w:proofErr w:type="spellEnd"/>
+      <w:r>
+        <w:rPr>
+          <w:lang w:val="es-419"/>
+        </w:rPr>
+        <w:t>}}</w:t>
+      </w:r>
+      <w:r>
+        <w:rPr>
+          <w:lang w:val="es-419"/>
+        </w:rPr>
+        <w:t>}, {</w:t>
+      </w:r>
+      <w:proofErr w:type="spellStart"/>
+      <w:r>
+        <w:rPr>
+          <w:lang w:val="es-419"/>
+        </w:rPr>
+        <w:t>id_vianda</w:t>
+      </w:r>
+      <w:proofErr w:type="spellEnd"/>
+      <w:r>
+        <w:rPr>
+          <w:lang w:val="es-419"/>
+        </w:rPr>
+        <w:t xml:space="preserve">, </w:t>
+      </w:r>
+      <w:proofErr w:type="spellStart"/>
+      <w:r>
+        <w:rPr>
+          <w:lang w:val="es-419"/>
+        </w:rPr>
+        <w:t>tipo_vianda</w:t>
+      </w:r>
+      <w:proofErr w:type="spellEnd"/>
+      <w:r>
+        <w:rPr>
+          <w:lang w:val="es-419"/>
+        </w:rPr>
+        <w:t xml:space="preserve">, </w:t>
+      </w:r>
+      <w:proofErr w:type="spellStart"/>
+      <w:r>
+        <w:rPr>
+          <w:lang w:val="es-419"/>
+        </w:rPr>
+        <w:t>descripcion_vianda</w:t>
+      </w:r>
+      <w:proofErr w:type="spellEnd"/>
+      <w:r>
+        <w:rPr>
+          <w:lang w:val="es-419"/>
+        </w:rPr>
+        <w:t xml:space="preserve">, </w:t>
+      </w:r>
+      <w:proofErr w:type="spellStart"/>
+      <w:r>
+        <w:rPr>
+          <w:lang w:val="es-419"/>
+        </w:rPr>
+        <w:t>dirección_cliente_vianda</w:t>
+      </w:r>
+      <w:proofErr w:type="spellEnd"/>
+      <w:r>
+        <w:rPr>
+          <w:lang w:val="es-419"/>
+        </w:rPr>
+        <w:t xml:space="preserve">, </w:t>
+      </w:r>
+      <w:proofErr w:type="spellStart"/>
+      <w:r>
+        <w:rPr>
+          <w:lang w:val="es-419"/>
+        </w:rPr>
+        <w:t>importe_por_dia_vianda</w:t>
+      </w:r>
+      <w:proofErr w:type="spellEnd"/>
+      <w:r>
+        <w:rPr>
+          <w:lang w:val="es-419"/>
+        </w:rPr>
+        <w:t>}, {</w:t>
+      </w:r>
+      <w:proofErr w:type="spellStart"/>
+      <w:r>
+        <w:rPr>
+          <w:lang w:val="es-419"/>
+        </w:rPr>
+        <w:t>id_almacen</w:t>
+      </w:r>
+      <w:proofErr w:type="spellEnd"/>
+      <w:r>
+        <w:rPr>
+          <w:lang w:val="es-419"/>
+        </w:rPr>
+        <w:t xml:space="preserve">, </w:t>
+      </w:r>
+      <w:proofErr w:type="spellStart"/>
+      <w:r>
+        <w:rPr>
+          <w:lang w:val="es-419"/>
+        </w:rPr>
+        <w:t>direccion_almacen</w:t>
+      </w:r>
+      <w:proofErr w:type="spellEnd"/>
+      <w:r>
+        <w:rPr>
+          <w:lang w:val="es-419"/>
+        </w:rPr>
+        <w:t xml:space="preserve">, </w:t>
+      </w:r>
+      <w:proofErr w:type="spellStart"/>
+      <w:r>
+        <w:rPr>
+          <w:lang w:val="es-419"/>
+        </w:rPr>
+        <w:t>ingredientes_almacen</w:t>
+      </w:r>
+      <w:proofErr w:type="spellEnd"/>
+      <w:r>
+        <w:rPr>
+          <w:lang w:val="es-419"/>
+        </w:rPr>
+        <w:t xml:space="preserve">, </w:t>
+      </w:r>
+      <w:proofErr w:type="spellStart"/>
+      <w:r>
+        <w:rPr>
+          <w:lang w:val="es-419"/>
+        </w:rPr>
+        <w:t>cant_ingredidentes_almacen</w:t>
+      </w:r>
+      <w:proofErr w:type="spellEnd"/>
+      <w:r>
+        <w:rPr>
+          <w:lang w:val="es-419"/>
+        </w:rPr>
+        <w:t xml:space="preserve">, </w:t>
+      </w:r>
+      <w:proofErr w:type="spellStart"/>
+      <w:r>
+        <w:rPr>
+          <w:lang w:val="es-419"/>
+        </w:rPr>
+        <w:t>cod_ingrediente</w:t>
+      </w:r>
+      <w:proofErr w:type="spellEnd"/>
+      <w:r>
+        <w:rPr>
+          <w:lang w:val="es-419"/>
+        </w:rPr>
+        <w:t xml:space="preserve">, </w:t>
+      </w:r>
+      <w:proofErr w:type="spellStart"/>
+      <w:r>
+        <w:rPr>
+          <w:lang w:val="es-419"/>
+        </w:rPr>
+        <w:t>nombre_ingrediente</w:t>
+      </w:r>
+      <w:proofErr w:type="spellEnd"/>
+      <w:r>
+        <w:rPr>
+          <w:lang w:val="es-419"/>
+        </w:rPr>
+        <w:t xml:space="preserve">, </w:t>
+      </w:r>
+      <w:proofErr w:type="spellStart"/>
+      <w:r>
+        <w:rPr>
+          <w:lang w:val="es-419"/>
+        </w:rPr>
+        <w:t>cant_ingrediente</w:t>
+      </w:r>
+      <w:proofErr w:type="spellEnd"/>
+      <w:r>
+        <w:rPr>
+          <w:lang w:val="es-419"/>
+        </w:rPr>
+        <w:t xml:space="preserve"> }, {</w:t>
+      </w:r>
+      <w:proofErr w:type="spellStart"/>
+      <w:r>
+        <w:rPr>
+          <w:lang w:val="es-419"/>
+        </w:rPr>
+        <w:t>id_comanda</w:t>
+      </w:r>
+      <w:proofErr w:type="spellEnd"/>
+      <w:r>
+        <w:rPr>
+          <w:lang w:val="es-419"/>
+        </w:rPr>
+        <w:t xml:space="preserve">, </w:t>
+      </w:r>
+      <w:proofErr w:type="spellStart"/>
+      <w:r>
+        <w:rPr>
+          <w:lang w:val="es-419"/>
+        </w:rPr>
+        <w:t>nombre_cliente_comanda</w:t>
+      </w:r>
+      <w:proofErr w:type="spellEnd"/>
+      <w:r>
+        <w:rPr>
+          <w:lang w:val="es-419"/>
+        </w:rPr>
+        <w:t xml:space="preserve">, </w:t>
+      </w:r>
+      <w:proofErr w:type="spellStart"/>
+      <w:r>
+        <w:rPr>
+          <w:lang w:val="es-419"/>
+        </w:rPr>
+        <w:t>fecha_planificada_fabricacion</w:t>
+      </w:r>
+      <w:proofErr w:type="spellEnd"/>
+      <w:r>
+        <w:rPr>
+          <w:lang w:val="es-419"/>
+        </w:rPr>
+        <w:t xml:space="preserve">, </w:t>
+      </w:r>
+      <w:proofErr w:type="spellStart"/>
+      <w:r>
+        <w:rPr>
+          <w:lang w:val="es-419"/>
+        </w:rPr>
+        <w:t>nombre_receta</w:t>
+      </w:r>
+      <w:proofErr w:type="spellEnd"/>
+      <w:r>
+        <w:rPr>
+          <w:lang w:val="es-419"/>
+        </w:rPr>
+        <w:t xml:space="preserve">, </w:t>
+      </w:r>
+      <w:proofErr w:type="spellStart"/>
+      <w:r>
+        <w:rPr>
+          <w:lang w:val="es-419"/>
+        </w:rPr>
+        <w:t>ingredientes_receta</w:t>
+      </w:r>
+      <w:proofErr w:type="spellEnd"/>
+      <w:r>
+        <w:rPr>
+          <w:lang w:val="es-419"/>
+        </w:rPr>
+        <w:t xml:space="preserve">, </w:t>
+      </w:r>
+      <w:proofErr w:type="spellStart"/>
+      <w:r>
+        <w:rPr>
+          <w:lang w:val="es-419"/>
+        </w:rPr>
+        <w:t>tipo_receta</w:t>
+      </w:r>
+      <w:proofErr w:type="spellEnd"/>
+      <w:r>
+        <w:rPr>
+          <w:lang w:val="es-419"/>
+        </w:rPr>
+        <w:t xml:space="preserve">, </w:t>
+      </w:r>
+      <w:proofErr w:type="spellStart"/>
+      <w:r>
+        <w:rPr>
+          <w:lang w:val="es-419"/>
+        </w:rPr>
+        <w:t>descripción_receta</w:t>
+      </w:r>
+      <w:proofErr w:type="spellEnd"/>
+      <w:r>
+        <w:rPr>
+          <w:lang w:val="es-419"/>
+        </w:rPr>
+        <w:t xml:space="preserve">, </w:t>
+      </w:r>
+      <w:proofErr w:type="spellStart"/>
+      <w:r>
+        <w:rPr>
+          <w:lang w:val="es-419"/>
+        </w:rPr>
+        <w:t>unidad_medida_receta</w:t>
+      </w:r>
+      <w:proofErr w:type="spellEnd"/>
+      <w:r>
+        <w:rPr>
+          <w:lang w:val="es-419"/>
+        </w:rPr>
+        <w:t>}, {</w:t>
+      </w:r>
+      <w:proofErr w:type="spellStart"/>
+      <w:r>
+        <w:rPr>
+          <w:lang w:val="es-419"/>
+        </w:rPr>
+        <w:t>id_compra_insumos</w:t>
+      </w:r>
+      <w:proofErr w:type="spellEnd"/>
+      <w:r>
+        <w:rPr>
+          <w:lang w:val="es-419"/>
+        </w:rPr>
+        <w:t xml:space="preserve">, </w:t>
+      </w:r>
+      <w:proofErr w:type="spellStart"/>
+      <w:r>
+        <w:rPr>
+          <w:lang w:val="es-419"/>
+        </w:rPr>
+        <w:t>fecha_compra_insumos</w:t>
+      </w:r>
+      <w:proofErr w:type="spellEnd"/>
+      <w:r>
+        <w:rPr>
+          <w:lang w:val="es-419"/>
+        </w:rPr>
+        <w:t xml:space="preserve">, </w:t>
+      </w:r>
+      <w:proofErr w:type="spellStart"/>
+      <w:r>
+        <w:rPr>
+          <w:lang w:val="es-419"/>
+        </w:rPr>
+        <w:t>nombre_art_comprado</w:t>
+      </w:r>
+      <w:proofErr w:type="spellEnd"/>
+      <w:r>
+        <w:rPr>
+          <w:lang w:val="es-419"/>
+        </w:rPr>
+        <w:t xml:space="preserve">, </w:t>
+      </w:r>
+      <w:proofErr w:type="spellStart"/>
+      <w:r>
+        <w:rPr>
+          <w:lang w:val="es-419"/>
+        </w:rPr>
+        <w:t>cantidad_compra_ins</w:t>
+      </w:r>
+      <w:proofErr w:type="spellEnd"/>
+      <w:r>
+        <w:rPr>
+          <w:lang w:val="es-419"/>
+        </w:rPr>
+        <w:t xml:space="preserve">, </w:t>
+      </w:r>
+      <w:proofErr w:type="spellStart"/>
+      <w:r>
+        <w:rPr>
+          <w:lang w:val="es-419"/>
+        </w:rPr>
+        <w:t>estado_compra</w:t>
+      </w:r>
+      <w:proofErr w:type="spellEnd"/>
+      <w:r>
+        <w:rPr>
+          <w:lang w:val="es-419"/>
+        </w:rPr>
+        <w:t>[pendiente/pagada/anulada], {</w:t>
+      </w:r>
+      <w:proofErr w:type="spellStart"/>
+      <w:r>
+        <w:rPr>
+          <w:lang w:val="es-419"/>
+        </w:rPr>
+        <w:t>nombre_proveedor_compra</w:t>
+      </w:r>
+      <w:proofErr w:type="spellEnd"/>
+      <w:r>
+        <w:rPr>
+          <w:lang w:val="es-419"/>
+        </w:rPr>
+        <w:t xml:space="preserve">, </w:t>
+      </w:r>
+      <w:proofErr w:type="spellStart"/>
+      <w:r>
+        <w:rPr>
+          <w:lang w:val="es-419"/>
+        </w:rPr>
+        <w:t>cuit_proveedor</w:t>
+      </w:r>
+      <w:proofErr w:type="spellEnd"/>
+      <w:r>
+        <w:rPr>
+          <w:lang w:val="es-419"/>
+        </w:rPr>
         <w:t>,</w:t>
       </w:r>
       <w:r>
         <w:rPr>
+          <w:b/>
+          <w:bCs/>
           <w:lang w:val="es-419"/>
         </w:rPr>
         <w:t xml:space="preserve"> </w:t>
       </w:r>
-      <w:r>
-        <w:rPr>
-          <w:lang w:val="es-419"/>
-        </w:rPr>
-        <w:t>{</w:t>
-      </w:r>
-      <w:proofErr w:type="spellStart"/>
-      <w:r>
-        <w:rPr>
-          <w:lang w:val="es-419"/>
-        </w:rPr>
-        <w:t>nombre_cleinte</w:t>
-      </w:r>
-      <w:proofErr w:type="spellEnd"/>
-      <w:r>
-        <w:rPr>
-          <w:lang w:val="es-419"/>
-        </w:rPr>
-        <w:t xml:space="preserve">, </w:t>
-      </w:r>
-      <w:proofErr w:type="spellStart"/>
-      <w:r>
-        <w:rPr>
-          <w:lang w:val="es-419"/>
-        </w:rPr>
-        <w:t>apellido_cliente</w:t>
-      </w:r>
-      <w:proofErr w:type="spellEnd"/>
-      <w:r>
-        <w:rPr>
-          <w:lang w:val="es-419"/>
-        </w:rPr>
-        <w:t xml:space="preserve">, </w:t>
-      </w:r>
-      <w:proofErr w:type="spellStart"/>
-      <w:r>
-        <w:rPr>
-          <w:lang w:val="es-419"/>
-        </w:rPr>
-        <w:t>dirección_cliente</w:t>
-      </w:r>
-      <w:proofErr w:type="spellEnd"/>
-      <w:r>
-        <w:rPr>
-          <w:lang w:val="es-419"/>
-        </w:rPr>
-        <w:t xml:space="preserve">, </w:t>
-      </w:r>
-      <w:proofErr w:type="spellStart"/>
-      <w:r>
-        <w:rPr>
-          <w:lang w:val="es-419"/>
-        </w:rPr>
-        <w:t>cuit_cliente</w:t>
-      </w:r>
-      <w:proofErr w:type="spellEnd"/>
-      <w:r>
-        <w:rPr>
-          <w:lang w:val="es-419"/>
-        </w:rPr>
-        <w:t xml:space="preserve">, </w:t>
-      </w:r>
-      <w:proofErr w:type="spellStart"/>
-      <w:r>
-        <w:rPr>
-          <w:lang w:val="es-419"/>
-        </w:rPr>
-        <w:t>cod_postal_cliente</w:t>
-      </w:r>
-      <w:proofErr w:type="spellEnd"/>
-      <w:r>
-        <w:rPr>
-          <w:lang w:val="es-419"/>
-        </w:rPr>
-        <w:t xml:space="preserve">, </w:t>
-      </w:r>
-      <w:proofErr w:type="spellStart"/>
-      <w:r>
-        <w:rPr>
-          <w:lang w:val="es-419"/>
-        </w:rPr>
-        <w:t>localidad_cliente</w:t>
-      </w:r>
-      <w:proofErr w:type="spellEnd"/>
-      <w:r>
-        <w:rPr>
-          <w:lang w:val="es-419"/>
-        </w:rPr>
-        <w:t xml:space="preserve">, </w:t>
-      </w:r>
-      <w:proofErr w:type="spellStart"/>
-      <w:r>
-        <w:rPr>
-          <w:lang w:val="es-419"/>
-        </w:rPr>
-        <w:t>telefono_cliente</w:t>
-      </w:r>
-      <w:proofErr w:type="spellEnd"/>
-      <w:r>
-        <w:rPr>
-          <w:lang w:val="es-419"/>
-        </w:rPr>
-        <w:t xml:space="preserve">, </w:t>
-      </w:r>
-      <w:proofErr w:type="spellStart"/>
-      <w:r>
-        <w:rPr>
-          <w:lang w:val="es-419"/>
-        </w:rPr>
-        <w:t>id_usuario_externo</w:t>
-      </w:r>
-      <w:proofErr w:type="spellEnd"/>
-      <w:r>
-        <w:rPr>
-          <w:lang w:val="es-419"/>
-        </w:rPr>
-        <w:t xml:space="preserve">, </w:t>
-      </w:r>
-      <w:proofErr w:type="spellStart"/>
-      <w:r>
-        <w:rPr>
-          <w:lang w:val="es-419"/>
-        </w:rPr>
-        <w:t>contraseña_usuario_externo</w:t>
-      </w:r>
-      <w:proofErr w:type="spellEnd"/>
-      <w:r>
-        <w:rPr>
-          <w:lang w:val="es-419"/>
-        </w:rPr>
-        <w:t>}</w:t>
-      </w:r>
-      <w:r>
-        <w:rPr>
-          <w:lang w:val="es-419"/>
-        </w:rPr>
-        <w:t xml:space="preserve">, </w:t>
-      </w:r>
-      <w:r>
-        <w:rPr>
-          <w:lang w:val="es-419"/>
-        </w:rPr>
-        <w:t>{</w:t>
-      </w:r>
-      <w:proofErr w:type="spellStart"/>
-      <w:r>
-        <w:rPr>
-          <w:lang w:val="es-419"/>
-        </w:rPr>
-        <w:t>dni_empleado</w:t>
-      </w:r>
-      <w:proofErr w:type="spellEnd"/>
-      <w:r>
-        <w:rPr>
-          <w:lang w:val="es-419"/>
-        </w:rPr>
-        <w:t xml:space="preserve">, </w:t>
-      </w:r>
-      <w:proofErr w:type="spellStart"/>
-      <w:r>
-        <w:rPr>
-          <w:lang w:val="es-419"/>
-        </w:rPr>
-        <w:t>nombre_empleado</w:t>
-      </w:r>
-      <w:proofErr w:type="spellEnd"/>
-      <w:r>
-        <w:rPr>
-          <w:lang w:val="es-419"/>
-        </w:rPr>
-        <w:t xml:space="preserve">, </w:t>
-      </w:r>
-      <w:proofErr w:type="spellStart"/>
-      <w:r>
-        <w:rPr>
-          <w:lang w:val="es-419"/>
-        </w:rPr>
-        <w:t>domicilio_empleado</w:t>
-      </w:r>
-      <w:proofErr w:type="spellEnd"/>
-      <w:r>
-        <w:rPr>
-          <w:lang w:val="es-419"/>
-        </w:rPr>
-        <w:t xml:space="preserve">, </w:t>
-      </w:r>
-      <w:proofErr w:type="spellStart"/>
-      <w:r>
-        <w:rPr>
-          <w:lang w:val="es-419"/>
-        </w:rPr>
-        <w:t>teléfono_empleado</w:t>
-      </w:r>
-      <w:proofErr w:type="spellEnd"/>
-      <w:r>
-        <w:rPr>
-          <w:lang w:val="es-419"/>
-        </w:rPr>
-        <w:t xml:space="preserve">, </w:t>
-      </w:r>
-      <w:proofErr w:type="spellStart"/>
-      <w:r>
-        <w:rPr>
-          <w:lang w:val="es-419"/>
-        </w:rPr>
-        <w:t>apellido_empleado</w:t>
-      </w:r>
-      <w:proofErr w:type="spellEnd"/>
-      <w:r>
-        <w:rPr>
-          <w:lang w:val="es-419"/>
-        </w:rPr>
-        <w:t xml:space="preserve">, </w:t>
-      </w:r>
-      <w:proofErr w:type="spellStart"/>
-      <w:r>
-        <w:rPr>
-          <w:lang w:val="es-419"/>
-        </w:rPr>
-        <w:t>localidad_empleado</w:t>
-      </w:r>
-      <w:proofErr w:type="spellEnd"/>
-      <w:r>
-        <w:rPr>
-          <w:lang w:val="es-419"/>
-        </w:rPr>
-        <w:t xml:space="preserve">, </w:t>
-      </w:r>
-      <w:proofErr w:type="spellStart"/>
-      <w:r>
-        <w:rPr>
-          <w:lang w:val="es-419"/>
-        </w:rPr>
-        <w:t>empleado_sucursal</w:t>
-      </w:r>
-      <w:proofErr w:type="spellEnd"/>
-      <w:r>
-        <w:rPr>
-          <w:lang w:val="es-419"/>
-        </w:rPr>
-        <w:t xml:space="preserve">, </w:t>
-      </w:r>
-      <w:proofErr w:type="spellStart"/>
-      <w:r>
-        <w:rPr>
-          <w:lang w:val="es-419"/>
-        </w:rPr>
-        <w:t>cargo_empleado</w:t>
-      </w:r>
-      <w:proofErr w:type="spellEnd"/>
-      <w:r>
-        <w:rPr>
-          <w:lang w:val="es-419"/>
-        </w:rPr>
-        <w:t xml:space="preserve">, </w:t>
-      </w:r>
-      <w:proofErr w:type="spellStart"/>
-      <w:r>
-        <w:rPr>
-          <w:lang w:val="es-419"/>
-        </w:rPr>
-        <w:t>id_usuario_interno</w:t>
-      </w:r>
-      <w:proofErr w:type="spellEnd"/>
-      <w:r>
-        <w:rPr>
-          <w:lang w:val="es-419"/>
-        </w:rPr>
-        <w:t xml:space="preserve">, </w:t>
-      </w:r>
-      <w:proofErr w:type="spellStart"/>
-      <w:r>
-        <w:rPr>
-          <w:lang w:val="es-419"/>
-        </w:rPr>
-        <w:t>contraseña_usuario_interno</w:t>
-      </w:r>
-      <w:proofErr w:type="spellEnd"/>
-      <w:r>
-        <w:rPr>
-          <w:lang w:val="es-419"/>
-        </w:rPr>
-        <w:t xml:space="preserve">, </w:t>
-      </w:r>
-      <w:proofErr w:type="spellStart"/>
-      <w:r>
-        <w:rPr>
-          <w:lang w:val="es-419"/>
-        </w:rPr>
-        <w:t>rol_usuario_interno</w:t>
-      </w:r>
-      <w:proofErr w:type="spellEnd"/>
-      <w:r>
-        <w:rPr>
-          <w:lang w:val="es-419"/>
-        </w:rPr>
-        <w:t xml:space="preserve">, </w:t>
-      </w:r>
-      <w:proofErr w:type="spellStart"/>
-      <w:r>
-        <w:rPr>
-          <w:lang w:val="es-419"/>
-        </w:rPr>
-        <w:t>id_bono</w:t>
-      </w:r>
-      <w:proofErr w:type="spellEnd"/>
-      <w:r>
-        <w:rPr>
-          <w:lang w:val="es-419"/>
-        </w:rPr>
-        <w:t xml:space="preserve">, </w:t>
-      </w:r>
-      <w:proofErr w:type="spellStart"/>
-      <w:r>
-        <w:rPr>
-          <w:lang w:val="es-419"/>
-        </w:rPr>
-        <w:t>año_bono</w:t>
-      </w:r>
-      <w:proofErr w:type="spellEnd"/>
-      <w:r>
-        <w:rPr>
-          <w:lang w:val="es-419"/>
-        </w:rPr>
-        <w:t xml:space="preserve">, </w:t>
-      </w:r>
-      <w:proofErr w:type="spellStart"/>
-      <w:r>
-        <w:rPr>
-          <w:lang w:val="es-419"/>
-        </w:rPr>
-        <w:t>mes_bono</w:t>
-      </w:r>
-      <w:proofErr w:type="spellEnd"/>
-      <w:r>
-        <w:rPr>
-          <w:lang w:val="es-419"/>
-        </w:rPr>
-        <w:t xml:space="preserve">, </w:t>
-      </w:r>
-      <w:proofErr w:type="spellStart"/>
-      <w:r>
-        <w:rPr>
-          <w:lang w:val="es-419"/>
-        </w:rPr>
-        <w:t>nombre_empleado_bono</w:t>
-      </w:r>
-      <w:proofErr w:type="spellEnd"/>
-      <w:r>
-        <w:rPr>
-          <w:lang w:val="es-419"/>
-        </w:rPr>
-        <w:t xml:space="preserve">, </w:t>
-      </w:r>
-      <w:proofErr w:type="spellStart"/>
-      <w:r>
-        <w:rPr>
-          <w:lang w:val="es-419"/>
-        </w:rPr>
-        <w:t>apellido_empleado_bono</w:t>
-      </w:r>
-      <w:proofErr w:type="spellEnd"/>
-      <w:r>
-        <w:rPr>
-          <w:lang w:val="es-419"/>
-        </w:rPr>
-        <w:t xml:space="preserve">, </w:t>
-      </w:r>
-      <w:proofErr w:type="spellStart"/>
-      <w:r>
-        <w:rPr>
-          <w:lang w:val="es-419"/>
-        </w:rPr>
-        <w:t>total_productividad_bono</w:t>
-      </w:r>
-      <w:proofErr w:type="spellEnd"/>
-      <w:r>
-        <w:rPr>
-          <w:lang w:val="es-419"/>
-        </w:rPr>
-        <w:t xml:space="preserve">, </w:t>
-      </w:r>
-      <w:proofErr w:type="spellStart"/>
-      <w:r>
-        <w:rPr>
-          <w:lang w:val="es-419"/>
-        </w:rPr>
-        <w:t>total_bono_capacitacion</w:t>
-      </w:r>
-      <w:proofErr w:type="spellEnd"/>
-      <w:r>
-        <w:rPr>
-          <w:lang w:val="es-419"/>
-        </w:rPr>
-        <w:t xml:space="preserve"> }</w:t>
-      </w:r>
-      <w:r>
-        <w:rPr>
-          <w:lang w:val="es-419"/>
-        </w:rPr>
-        <w:t xml:space="preserve">, </w:t>
-      </w:r>
-      <w:r>
-        <w:rPr>
-          <w:lang w:val="es-419"/>
-        </w:rPr>
-        <w:t>{</w:t>
-      </w:r>
-      <w:proofErr w:type="spellStart"/>
-      <w:r>
-        <w:rPr>
-          <w:lang w:val="es-419"/>
-        </w:rPr>
-        <w:t>id_pedido</w:t>
-      </w:r>
-      <w:proofErr w:type="spellEnd"/>
-      <w:r>
-        <w:rPr>
-          <w:lang w:val="es-419"/>
-        </w:rPr>
-        <w:t xml:space="preserve">, </w:t>
-      </w:r>
-      <w:proofErr w:type="spellStart"/>
-      <w:r>
-        <w:rPr>
-          <w:lang w:val="es-419"/>
-        </w:rPr>
-        <w:t>fecha_realizacion_pedido</w:t>
-      </w:r>
-      <w:proofErr w:type="spellEnd"/>
-      <w:r>
-        <w:rPr>
-          <w:lang w:val="es-419"/>
-        </w:rPr>
-        <w:t xml:space="preserve">, </w:t>
-      </w:r>
-      <w:proofErr w:type="spellStart"/>
-      <w:r>
-        <w:rPr>
-          <w:lang w:val="es-419"/>
-        </w:rPr>
-        <w:t>fecha_desde_pedido</w:t>
-      </w:r>
-      <w:proofErr w:type="spellEnd"/>
-      <w:r>
-        <w:rPr>
-          <w:lang w:val="es-419"/>
-        </w:rPr>
-        <w:t xml:space="preserve">, </w:t>
-      </w:r>
-      <w:proofErr w:type="spellStart"/>
-      <w:r>
-        <w:rPr>
-          <w:lang w:val="es-419"/>
-        </w:rPr>
-        <w:t>fecha_hasta_pedido</w:t>
-      </w:r>
-      <w:proofErr w:type="spellEnd"/>
-      <w:r>
-        <w:rPr>
-          <w:lang w:val="es-419"/>
-        </w:rPr>
-        <w:t xml:space="preserve">, </w:t>
-      </w:r>
-      <w:proofErr w:type="spellStart"/>
-      <w:r>
-        <w:rPr>
-          <w:lang w:val="es-419"/>
-        </w:rPr>
-        <w:t>importe_total_pedido</w:t>
-      </w:r>
-      <w:proofErr w:type="spellEnd"/>
-      <w:r>
-        <w:rPr>
-          <w:lang w:val="es-419"/>
-        </w:rPr>
-        <w:t xml:space="preserve">, </w:t>
-      </w:r>
-      <w:proofErr w:type="spellStart"/>
-      <w:r>
-        <w:rPr>
-          <w:lang w:val="es-419"/>
-        </w:rPr>
-        <w:t>importe_por_dia_pedido</w:t>
-      </w:r>
-      <w:proofErr w:type="spellEnd"/>
-      <w:r>
-        <w:rPr>
-          <w:lang w:val="es-419"/>
-        </w:rPr>
-        <w:t xml:space="preserve">, </w:t>
-      </w:r>
-      <w:r>
-        <w:rPr>
-          <w:lang w:val="es-419"/>
-        </w:rPr>
-        <w:t>{</w:t>
-      </w:r>
-      <w:proofErr w:type="spellStart"/>
-      <w:r>
-        <w:rPr>
-          <w:lang w:val="es-419"/>
-        </w:rPr>
-        <w:t>id_factura_maestro</w:t>
-      </w:r>
-      <w:proofErr w:type="spellEnd"/>
-      <w:r>
-        <w:rPr>
-          <w:lang w:val="es-419"/>
-        </w:rPr>
-        <w:t xml:space="preserve">, </w:t>
-      </w:r>
-      <w:proofErr w:type="spellStart"/>
-      <w:r>
-        <w:rPr>
-          <w:lang w:val="es-419"/>
-        </w:rPr>
-        <w:t>nro_factura_maestro</w:t>
-      </w:r>
-      <w:proofErr w:type="spellEnd"/>
-      <w:r>
-        <w:rPr>
-          <w:lang w:val="es-419"/>
-        </w:rPr>
-        <w:t xml:space="preserve">, </w:t>
-      </w:r>
-      <w:proofErr w:type="spellStart"/>
-      <w:r>
-        <w:rPr>
-          <w:lang w:val="es-419"/>
-        </w:rPr>
-        <w:t>tipo_factura_maestro</w:t>
-      </w:r>
-      <w:proofErr w:type="spellEnd"/>
-      <w:r>
-        <w:rPr>
-          <w:lang w:val="es-419"/>
-        </w:rPr>
-        <w:t xml:space="preserve">, </w:t>
-      </w:r>
-      <w:proofErr w:type="spellStart"/>
-      <w:r>
-        <w:rPr>
-          <w:lang w:val="es-419"/>
-        </w:rPr>
-        <w:t>fecha_y_hora_factura_maestro</w:t>
-      </w:r>
-      <w:proofErr w:type="spellEnd"/>
-      <w:r>
-        <w:rPr>
-          <w:lang w:val="es-419"/>
-        </w:rPr>
-        <w:t xml:space="preserve">, </w:t>
-      </w:r>
-      <w:proofErr w:type="spellStart"/>
-      <w:r>
-        <w:rPr>
-          <w:lang w:val="es-419"/>
-        </w:rPr>
-        <w:t>sucursal_factura_maestro</w:t>
-      </w:r>
-      <w:proofErr w:type="spellEnd"/>
-      <w:r>
-        <w:rPr>
-          <w:lang w:val="es-419"/>
-        </w:rPr>
-        <w:t xml:space="preserve">, </w:t>
-      </w:r>
-      <w:proofErr w:type="spellStart"/>
-      <w:r>
-        <w:rPr>
-          <w:lang w:val="es-419"/>
-        </w:rPr>
-        <w:t>iva_cliente_fac_m</w:t>
-      </w:r>
-      <w:proofErr w:type="spellEnd"/>
-      <w:r>
-        <w:rPr>
-          <w:lang w:val="es-419"/>
-        </w:rPr>
-        <w:t xml:space="preserve">, </w:t>
-      </w:r>
-      <w:proofErr w:type="spellStart"/>
-      <w:r>
-        <w:rPr>
-          <w:lang w:val="es-419"/>
-        </w:rPr>
-        <w:t>cuit_sucursal_fact_m</w:t>
-      </w:r>
-      <w:proofErr w:type="spellEnd"/>
-      <w:r>
-        <w:rPr>
-          <w:lang w:val="es-419"/>
-        </w:rPr>
-        <w:t xml:space="preserve">, </w:t>
-      </w:r>
-      <w:proofErr w:type="spellStart"/>
-      <w:r>
-        <w:rPr>
-          <w:lang w:val="es-419"/>
-        </w:rPr>
-        <w:t>razón_social_fact_m</w:t>
-      </w:r>
-      <w:proofErr w:type="spellEnd"/>
-      <w:r>
-        <w:rPr>
-          <w:lang w:val="es-419"/>
-        </w:rPr>
-        <w:t xml:space="preserve">, </w:t>
-      </w:r>
-      <w:r>
-        <w:rPr>
-          <w:lang w:val="es-419"/>
-        </w:rPr>
-        <w:t>{</w:t>
-      </w:r>
-      <w:proofErr w:type="spellStart"/>
-      <w:r>
-        <w:rPr>
-          <w:lang w:val="es-419"/>
-        </w:rPr>
-        <w:t>cod_producto</w:t>
-      </w:r>
-      <w:proofErr w:type="spellEnd"/>
-      <w:r>
-        <w:rPr>
-          <w:lang w:val="es-419"/>
-        </w:rPr>
-        <w:t xml:space="preserve">, </w:t>
-      </w:r>
-      <w:proofErr w:type="spellStart"/>
-      <w:r>
-        <w:rPr>
-          <w:lang w:val="es-419"/>
-        </w:rPr>
-        <w:t>nombre_vianda_f_detalle</w:t>
-      </w:r>
-      <w:proofErr w:type="spellEnd"/>
-      <w:r>
-        <w:rPr>
-          <w:lang w:val="es-419"/>
-        </w:rPr>
-        <w:t xml:space="preserve">, </w:t>
-      </w:r>
-      <w:proofErr w:type="spellStart"/>
-      <w:r>
-        <w:rPr>
-          <w:lang w:val="es-419"/>
-        </w:rPr>
-        <w:t>cantidad_f_detalle</w:t>
-      </w:r>
-      <w:proofErr w:type="spellEnd"/>
-      <w:r>
-        <w:rPr>
-          <w:lang w:val="es-419"/>
-        </w:rPr>
-        <w:t xml:space="preserve">, </w:t>
-      </w:r>
-      <w:proofErr w:type="spellStart"/>
-      <w:r>
-        <w:rPr>
-          <w:lang w:val="es-419"/>
-        </w:rPr>
-        <w:t>precio_unitario_f_detalle</w:t>
-      </w:r>
-      <w:proofErr w:type="spellEnd"/>
-      <w:r>
-        <w:rPr>
-          <w:lang w:val="es-419"/>
-        </w:rPr>
-        <w:t xml:space="preserve">, </w:t>
-      </w:r>
-      <w:proofErr w:type="spellStart"/>
-      <w:r>
-        <w:rPr>
-          <w:lang w:val="es-419"/>
-        </w:rPr>
-        <w:t>importe_linea_f_detalle</w:t>
-      </w:r>
-      <w:proofErr w:type="spellEnd"/>
-      <w:r>
-        <w:rPr>
-          <w:lang w:val="es-419"/>
-        </w:rPr>
-        <w:t xml:space="preserve">, </w:t>
-      </w:r>
-      <w:proofErr w:type="spellStart"/>
-      <w:r>
-        <w:rPr>
-          <w:lang w:val="es-419"/>
-        </w:rPr>
-        <w:t>subtotal_factura_maestro</w:t>
-      </w:r>
-      <w:proofErr w:type="spellEnd"/>
-      <w:r>
-        <w:rPr>
-          <w:lang w:val="es-419"/>
-        </w:rPr>
-        <w:t xml:space="preserve">, </w:t>
-      </w:r>
-      <w:proofErr w:type="spellStart"/>
-      <w:r>
-        <w:rPr>
-          <w:lang w:val="es-419"/>
-        </w:rPr>
-        <w:t>total_factura_maestro</w:t>
-      </w:r>
-      <w:proofErr w:type="spellEnd"/>
-      <w:r>
-        <w:rPr>
-          <w:lang w:val="es-419"/>
-        </w:rPr>
-        <w:t>}}</w:t>
-      </w:r>
-      <w:r>
-        <w:rPr>
-          <w:lang w:val="es-419"/>
-        </w:rPr>
-        <w:t>}</w:t>
-      </w:r>
-      <w:r>
-        <w:rPr>
-          <w:lang w:val="es-419"/>
-        </w:rPr>
-        <w:t xml:space="preserve">, </w:t>
-      </w:r>
-      <w:r>
-        <w:rPr>
-          <w:lang w:val="es-419"/>
-        </w:rPr>
-        <w:t>{</w:t>
-      </w:r>
-      <w:proofErr w:type="spellStart"/>
-      <w:r>
-        <w:rPr>
-          <w:lang w:val="es-419"/>
-        </w:rPr>
-        <w:t>id_vianda</w:t>
-      </w:r>
-      <w:proofErr w:type="spellEnd"/>
-      <w:r>
-        <w:rPr>
-          <w:lang w:val="es-419"/>
-        </w:rPr>
-        <w:t xml:space="preserve">, </w:t>
-      </w:r>
-      <w:proofErr w:type="spellStart"/>
-      <w:r>
-        <w:rPr>
-          <w:lang w:val="es-419"/>
-        </w:rPr>
-        <w:t>tipo_vianda</w:t>
-      </w:r>
-      <w:proofErr w:type="spellEnd"/>
-      <w:r>
-        <w:rPr>
-          <w:lang w:val="es-419"/>
-        </w:rPr>
-        <w:t xml:space="preserve">, </w:t>
-      </w:r>
-      <w:proofErr w:type="spellStart"/>
-      <w:r>
-        <w:rPr>
-          <w:lang w:val="es-419"/>
-        </w:rPr>
-        <w:t>descripcion_vianda</w:t>
-      </w:r>
-      <w:proofErr w:type="spellEnd"/>
-      <w:r>
-        <w:rPr>
-          <w:lang w:val="es-419"/>
-        </w:rPr>
-        <w:t xml:space="preserve">, </w:t>
-      </w:r>
-      <w:proofErr w:type="spellStart"/>
-      <w:r>
-        <w:rPr>
-          <w:lang w:val="es-419"/>
-        </w:rPr>
-        <w:t>dirección_cliente_vianda</w:t>
-      </w:r>
-      <w:proofErr w:type="spellEnd"/>
-      <w:r>
-        <w:rPr>
-          <w:lang w:val="es-419"/>
-        </w:rPr>
-        <w:t xml:space="preserve">, </w:t>
-      </w:r>
-      <w:proofErr w:type="spellStart"/>
-      <w:r>
-        <w:rPr>
-          <w:lang w:val="es-419"/>
-        </w:rPr>
-        <w:t>importe_por_dia_vianda</w:t>
-      </w:r>
-      <w:proofErr w:type="spellEnd"/>
-      <w:r>
-        <w:rPr>
-          <w:lang w:val="es-419"/>
-        </w:rPr>
-        <w:t>}</w:t>
-      </w:r>
-      <w:r>
-        <w:rPr>
-          <w:lang w:val="es-419"/>
-        </w:rPr>
-        <w:t xml:space="preserve">, </w:t>
-      </w:r>
-      <w:r>
-        <w:rPr>
-          <w:lang w:val="es-419"/>
-        </w:rPr>
-        <w:t>{</w:t>
-      </w:r>
-      <w:proofErr w:type="spellStart"/>
-      <w:r>
-        <w:rPr>
-          <w:lang w:val="es-419"/>
-        </w:rPr>
-        <w:t>id_almacen</w:t>
-      </w:r>
-      <w:proofErr w:type="spellEnd"/>
-      <w:r>
-        <w:rPr>
-          <w:lang w:val="es-419"/>
-        </w:rPr>
-        <w:t xml:space="preserve">, </w:t>
-      </w:r>
-      <w:proofErr w:type="spellStart"/>
-      <w:r>
-        <w:rPr>
-          <w:lang w:val="es-419"/>
-        </w:rPr>
-        <w:t>direccion_almacen</w:t>
-      </w:r>
-      <w:proofErr w:type="spellEnd"/>
-      <w:r>
-        <w:rPr>
-          <w:lang w:val="es-419"/>
-        </w:rPr>
-        <w:t xml:space="preserve">, </w:t>
-      </w:r>
-      <w:proofErr w:type="spellStart"/>
-      <w:r>
-        <w:rPr>
-          <w:lang w:val="es-419"/>
-        </w:rPr>
-        <w:t>ingredientes_almacen</w:t>
-      </w:r>
-      <w:proofErr w:type="spellEnd"/>
-      <w:r>
-        <w:rPr>
-          <w:lang w:val="es-419"/>
-        </w:rPr>
-        <w:t xml:space="preserve">, </w:t>
-      </w:r>
-      <w:proofErr w:type="spellStart"/>
-      <w:r>
-        <w:rPr>
-          <w:lang w:val="es-419"/>
-        </w:rPr>
-        <w:t>cant_ingredidentes_almacen</w:t>
-      </w:r>
-      <w:proofErr w:type="spellEnd"/>
-      <w:r>
-        <w:rPr>
-          <w:lang w:val="es-419"/>
-        </w:rPr>
-        <w:t xml:space="preserve">, </w:t>
-      </w:r>
-      <w:proofErr w:type="spellStart"/>
-      <w:r>
-        <w:rPr>
-          <w:lang w:val="es-419"/>
-        </w:rPr>
-        <w:t>cod_ingrediente</w:t>
-      </w:r>
-      <w:proofErr w:type="spellEnd"/>
-      <w:r>
-        <w:rPr>
-          <w:lang w:val="es-419"/>
-        </w:rPr>
-        <w:t xml:space="preserve">, </w:t>
-      </w:r>
-      <w:proofErr w:type="spellStart"/>
-      <w:r>
-        <w:rPr>
-          <w:lang w:val="es-419"/>
-        </w:rPr>
-        <w:t>nombre_ingrediente</w:t>
-      </w:r>
-      <w:proofErr w:type="spellEnd"/>
-      <w:r>
-        <w:rPr>
-          <w:lang w:val="es-419"/>
-        </w:rPr>
-        <w:t xml:space="preserve">, </w:t>
-      </w:r>
-      <w:proofErr w:type="spellStart"/>
-      <w:r>
-        <w:rPr>
-          <w:lang w:val="es-419"/>
-        </w:rPr>
-        <w:t>cant_ingrediente</w:t>
-      </w:r>
-      <w:proofErr w:type="spellEnd"/>
-      <w:r>
-        <w:rPr>
-          <w:lang w:val="es-419"/>
-        </w:rPr>
-        <w:t xml:space="preserve"> }</w:t>
-      </w:r>
-      <w:r>
-        <w:rPr>
-          <w:lang w:val="es-419"/>
-        </w:rPr>
-        <w:t xml:space="preserve">, </w:t>
-      </w:r>
-      <w:r>
-        <w:rPr>
-          <w:lang w:val="es-419"/>
-        </w:rPr>
-        <w:t>{</w:t>
-      </w:r>
-      <w:proofErr w:type="spellStart"/>
-      <w:r>
-        <w:rPr>
-          <w:lang w:val="es-419"/>
-        </w:rPr>
-        <w:t>id_comanda</w:t>
-      </w:r>
-      <w:proofErr w:type="spellEnd"/>
-      <w:r>
-        <w:rPr>
-          <w:lang w:val="es-419"/>
-        </w:rPr>
-        <w:t xml:space="preserve">, </w:t>
-      </w:r>
-      <w:proofErr w:type="spellStart"/>
-      <w:r>
-        <w:rPr>
-          <w:lang w:val="es-419"/>
-        </w:rPr>
-        <w:t>nombre_cliente_comanda</w:t>
-      </w:r>
-      <w:proofErr w:type="spellEnd"/>
-      <w:r>
-        <w:rPr>
-          <w:lang w:val="es-419"/>
-        </w:rPr>
-        <w:t xml:space="preserve">, </w:t>
-      </w:r>
-      <w:proofErr w:type="spellStart"/>
-      <w:r>
-        <w:rPr>
-          <w:lang w:val="es-419"/>
-        </w:rPr>
-        <w:t>fecha_planificada_fabricacion</w:t>
-      </w:r>
-      <w:proofErr w:type="spellEnd"/>
-      <w:r>
-        <w:rPr>
-          <w:lang w:val="es-419"/>
-        </w:rPr>
-        <w:t xml:space="preserve">, </w:t>
-      </w:r>
-      <w:proofErr w:type="spellStart"/>
-      <w:r>
-        <w:rPr>
-          <w:lang w:val="es-419"/>
-        </w:rPr>
-        <w:t>nombre_receta</w:t>
-      </w:r>
-      <w:proofErr w:type="spellEnd"/>
-      <w:r>
-        <w:rPr>
-          <w:lang w:val="es-419"/>
-        </w:rPr>
-        <w:t xml:space="preserve">, </w:t>
-      </w:r>
-      <w:proofErr w:type="spellStart"/>
-      <w:r>
-        <w:rPr>
-          <w:lang w:val="es-419"/>
-        </w:rPr>
-        <w:t>ingredientes_receta</w:t>
-      </w:r>
-      <w:proofErr w:type="spellEnd"/>
-      <w:r>
-        <w:rPr>
-          <w:lang w:val="es-419"/>
-        </w:rPr>
-        <w:t xml:space="preserve">, </w:t>
-      </w:r>
-      <w:proofErr w:type="spellStart"/>
-      <w:r>
-        <w:rPr>
-          <w:lang w:val="es-419"/>
-        </w:rPr>
-        <w:t>tipo_receta</w:t>
-      </w:r>
-      <w:proofErr w:type="spellEnd"/>
-      <w:r>
-        <w:rPr>
-          <w:lang w:val="es-419"/>
-        </w:rPr>
-        <w:t xml:space="preserve">, </w:t>
-      </w:r>
-      <w:proofErr w:type="spellStart"/>
-      <w:r>
-        <w:rPr>
-          <w:lang w:val="es-419"/>
-        </w:rPr>
-        <w:t>descripción_receta</w:t>
-      </w:r>
-      <w:proofErr w:type="spellEnd"/>
-      <w:r>
-        <w:rPr>
-          <w:lang w:val="es-419"/>
-        </w:rPr>
-        <w:t xml:space="preserve">, </w:t>
-      </w:r>
-      <w:proofErr w:type="spellStart"/>
-      <w:r>
-        <w:rPr>
-          <w:lang w:val="es-419"/>
-        </w:rPr>
-        <w:t>unidad_medida_receta</w:t>
-      </w:r>
-      <w:proofErr w:type="spellEnd"/>
-      <w:r>
-        <w:rPr>
-          <w:lang w:val="es-419"/>
-        </w:rPr>
-        <w:t>}</w:t>
-      </w:r>
-      <w:r>
-        <w:rPr>
-          <w:lang w:val="es-419"/>
-        </w:rPr>
-        <w:t xml:space="preserve">, </w:t>
-      </w:r>
-      <w:r>
-        <w:rPr>
-          <w:lang w:val="es-419"/>
-        </w:rPr>
-        <w:t>{</w:t>
-      </w:r>
-      <w:proofErr w:type="spellStart"/>
-      <w:r>
-        <w:rPr>
-          <w:lang w:val="es-419"/>
-        </w:rPr>
-        <w:t>id_compra_insumos</w:t>
-      </w:r>
-      <w:proofErr w:type="spellEnd"/>
-      <w:r>
-        <w:rPr>
-          <w:lang w:val="es-419"/>
-        </w:rPr>
-        <w:t xml:space="preserve">, </w:t>
-      </w:r>
-      <w:proofErr w:type="spellStart"/>
-      <w:r>
-        <w:rPr>
-          <w:lang w:val="es-419"/>
-        </w:rPr>
-        <w:t>fecha_compra_insumos</w:t>
-      </w:r>
-      <w:proofErr w:type="spellEnd"/>
-      <w:r>
-        <w:rPr>
-          <w:lang w:val="es-419"/>
-        </w:rPr>
-        <w:t xml:space="preserve">, </w:t>
-      </w:r>
-      <w:proofErr w:type="spellStart"/>
-      <w:r>
-        <w:rPr>
-          <w:lang w:val="es-419"/>
-        </w:rPr>
-        <w:t>nombre_art_comprado</w:t>
-      </w:r>
-      <w:proofErr w:type="spellEnd"/>
-      <w:r>
-        <w:rPr>
-          <w:lang w:val="es-419"/>
-        </w:rPr>
-        <w:t xml:space="preserve">, </w:t>
-      </w:r>
-      <w:proofErr w:type="spellStart"/>
-      <w:r>
-        <w:rPr>
-          <w:lang w:val="es-419"/>
-        </w:rPr>
-        <w:t>cantidad_compra_ins</w:t>
-      </w:r>
-      <w:proofErr w:type="spellEnd"/>
-      <w:r>
-        <w:rPr>
-          <w:lang w:val="es-419"/>
-        </w:rPr>
-        <w:t xml:space="preserve">, </w:t>
-      </w:r>
-      <w:proofErr w:type="spellStart"/>
-      <w:r>
-        <w:rPr>
-          <w:lang w:val="es-419"/>
-        </w:rPr>
-        <w:t>estado_compra</w:t>
-      </w:r>
-      <w:proofErr w:type="spellEnd"/>
-      <w:r>
-        <w:rPr>
-          <w:lang w:val="es-419"/>
-        </w:rPr>
-        <w:t>[pendiente/pagada/anulada], {</w:t>
-      </w:r>
-      <w:proofErr w:type="spellStart"/>
-      <w:r>
-        <w:rPr>
-          <w:lang w:val="es-419"/>
-        </w:rPr>
-        <w:t>nombre_proveedor_compra</w:t>
-      </w:r>
-      <w:proofErr w:type="spellEnd"/>
-      <w:r>
-        <w:rPr>
-          <w:lang w:val="es-419"/>
-        </w:rPr>
-        <w:t xml:space="preserve">, </w:t>
-      </w:r>
-      <w:proofErr w:type="spellStart"/>
-      <w:r>
-        <w:rPr>
-          <w:lang w:val="es-419"/>
-        </w:rPr>
-        <w:t>cuit_proveedor</w:t>
-      </w:r>
-      <w:proofErr w:type="spellEnd"/>
-      <w:r>
-        <w:rPr>
-          <w:lang w:val="es-419"/>
-        </w:rPr>
-        <w:t>,</w:t>
-      </w:r>
-      <w:r>
-        <w:rPr>
-          <w:b/>
-          <w:bCs/>
-          <w:lang w:val="es-419"/>
-        </w:rPr>
-        <w:t xml:space="preserve"> </w:t>
-      </w:r>
       <w:proofErr w:type="spellStart"/>
       <w:r>
         <w:rPr>
@@ -1792,13 +1700,7 @@
         <w:rPr>
           <w:lang w:val="es-419"/>
         </w:rPr>
-        <w:t>}</w:t>
-      </w:r>
-      <w:r>
-        <w:rPr>
-          <w:lang w:val="es-419"/>
-        </w:rPr>
-        <w:t xml:space="preserve">, </w:t>
+        <w:t xml:space="preserve">}, </w:t>
       </w:r>
       <w:proofErr w:type="spellStart"/>
       <w:r>
@@ -1922,9 +1824,9 @@
           <w:u w:val="single"/>
           <w:lang w:val="es-419"/>
         </w:rPr>
-        <w:t>id_</w:t>
-      </w:r>
-      <w:proofErr w:type="gramStart"/>
+        <w:t>id_sucursal</w:t>
+      </w:r>
+      <w:proofErr w:type="spellEnd"/>
       <w:r>
         <w:rPr>
           <w:b/>
@@ -1932,27 +1834,7 @@
           <w:u w:val="single"/>
           <w:lang w:val="es-419"/>
         </w:rPr>
-        <w:t>sucursal</w:t>
-      </w:r>
-      <w:proofErr w:type="spellEnd"/>
-      <w:r>
-        <w:rPr>
-          <w:b/>
-          <w:bCs/>
-          <w:u w:val="single"/>
-          <w:lang w:val="es-419"/>
-        </w:rPr>
-        <w:t>(</w:t>
-      </w:r>
-      <w:proofErr w:type="gramEnd"/>
-      <w:r>
-        <w:rPr>
-          <w:b/>
-          <w:bCs/>
-          <w:u w:val="single"/>
-          <w:lang w:val="es-419"/>
-        </w:rPr>
-        <w:t>PK)</w:t>
+        <w:t>(PK)</w:t>
       </w:r>
       <w:r>
         <w:rPr>
@@ -2160,59 +2042,29 @@
           <w:bCs/>
           <w:lang w:val="es-419"/>
         </w:rPr>
-        <w:t>cuit_</w:t>
-      </w:r>
-      <w:proofErr w:type="gramStart"/>
-      <w:r>
-        <w:rPr>
-          <w:b/>
-          <w:bCs/>
-          <w:lang w:val="es-419"/>
-        </w:rPr>
-        <w:t>cliente</w:t>
-      </w:r>
-      <w:proofErr w:type="spellEnd"/>
-      <w:r>
-        <w:rPr>
-          <w:b/>
-          <w:bCs/>
-          <w:lang w:val="es-419"/>
-        </w:rPr>
-        <w:t>(</w:t>
-      </w:r>
-      <w:proofErr w:type="gramEnd"/>
-      <w:r>
-        <w:rPr>
-          <w:b/>
-          <w:bCs/>
-          <w:lang w:val="es-419"/>
-        </w:rPr>
-        <w:t>PK)</w:t>
-      </w:r>
-      <w:r>
-        <w:rPr>
-          <w:lang w:val="es-419"/>
-        </w:rPr>
-        <w:t xml:space="preserve">, </w:t>
-      </w:r>
-      <w:proofErr w:type="spellStart"/>
-      <w:r>
-        <w:rPr>
-          <w:lang w:val="es-419"/>
-        </w:rPr>
-        <w:t>nombre_cli</w:t>
-      </w:r>
-      <w:r>
-        <w:rPr>
-          <w:lang w:val="es-419"/>
-        </w:rPr>
-        <w:t>e</w:t>
-      </w:r>
-      <w:r>
-        <w:rPr>
-          <w:lang w:val="es-419"/>
-        </w:rPr>
-        <w:t>nte</w:t>
+        <w:t>cuit_cliente</w:t>
+      </w:r>
+      <w:proofErr w:type="spellEnd"/>
+      <w:r>
+        <w:rPr>
+          <w:b/>
+          <w:bCs/>
+          <w:lang w:val="es-419"/>
+        </w:rPr>
+        <w:t>(PK)</w:t>
+      </w:r>
+      <w:r>
+        <w:rPr>
+          <w:lang w:val="es-419"/>
+        </w:rPr>
+        <w:t xml:space="preserve">, </w:t>
+      </w:r>
+      <w:proofErr w:type="spellStart"/>
+      <w:r>
+        <w:rPr>
+          <w:lang w:val="es-419"/>
+        </w:rPr>
+        <w:t>nombre_cliente</w:t>
       </w:r>
       <w:proofErr w:type="spellEnd"/>
       <w:r>
@@ -2241,20 +2093,6 @@
           <w:lang w:val="es-419"/>
         </w:rPr>
         <w:t>dirección_cliente</w:t>
-      </w:r>
-      <w:proofErr w:type="spellEnd"/>
-      <w:r>
-        <w:rPr>
-          <w:lang w:val="es-419"/>
-        </w:rPr>
-        <w:t xml:space="preserve">, </w:t>
-      </w:r>
-      <w:proofErr w:type="spellStart"/>
-      <w:r>
-        <w:rPr>
-          <w:lang w:val="es-419"/>
-        </w:rPr>
-        <w:t>cuit_cliente</w:t>
       </w:r>
       <w:proofErr w:type="spellEnd"/>
       <w:r>
@@ -2353,42 +2191,16 @@
           <w:bCs/>
           <w:lang w:val="es-419"/>
         </w:rPr>
-        <w:t>cuit_</w:t>
-      </w:r>
-      <w:proofErr w:type="gramStart"/>
-      <w:r>
-        <w:rPr>
-          <w:b/>
-          <w:bCs/>
-          <w:lang w:val="es-419"/>
-        </w:rPr>
-        <w:t>empleado</w:t>
-      </w:r>
-      <w:proofErr w:type="spellEnd"/>
-      <w:r>
-        <w:rPr>
-          <w:b/>
-          <w:bCs/>
-          <w:lang w:val="es-419"/>
-        </w:rPr>
-        <w:t>(</w:t>
-      </w:r>
-      <w:proofErr w:type="gramEnd"/>
-      <w:r>
-        <w:rPr>
-          <w:b/>
-          <w:bCs/>
-          <w:lang w:val="es-419"/>
-        </w:rPr>
-        <w:t>PK)</w:t>
-      </w:r>
-      <w:r>
-        <w:rPr>
-          <w:b/>
-          <w:bCs/>
-          <w:lang w:val="es-419"/>
-        </w:rPr>
-        <w:t xml:space="preserve">, </w:t>
+        <w:t>cuit_empleado</w:t>
+      </w:r>
+      <w:proofErr w:type="spellEnd"/>
+      <w:r>
+        <w:rPr>
+          <w:b/>
+          <w:bCs/>
+          <w:lang w:val="es-419"/>
+        </w:rPr>
+        <w:t xml:space="preserve">(PK), </w:t>
       </w:r>
       <w:proofErr w:type="spellStart"/>
       <w:r>
@@ -2577,21 +2389,7 @@
         <w:rPr>
           <w:lang w:val="es-419"/>
         </w:rPr>
-        <w:t>nombre_empleado_bono</w:t>
-      </w:r>
-      <w:proofErr w:type="spellEnd"/>
-      <w:r>
-        <w:rPr>
-          <w:lang w:val="es-419"/>
-        </w:rPr>
-        <w:t xml:space="preserve">, </w:t>
-      </w:r>
-      <w:proofErr w:type="spellStart"/>
-      <w:r>
-        <w:rPr>
-          <w:lang w:val="es-419"/>
-        </w:rPr>
-        <w:t>apellido_empleado_bono</w:t>
+        <w:t>nombre_apellido_empleado_bono</w:t>
       </w:r>
       <w:proofErr w:type="spellEnd"/>
       <w:r>
@@ -2648,34 +2446,16 @@
           <w:bCs/>
           <w:lang w:val="es-419"/>
         </w:rPr>
-        <w:t>id_</w:t>
-      </w:r>
-      <w:proofErr w:type="gramStart"/>
-      <w:r>
-        <w:rPr>
-          <w:b/>
-          <w:bCs/>
-          <w:lang w:val="es-419"/>
-        </w:rPr>
-        <w:t>pedido</w:t>
-      </w:r>
-      <w:proofErr w:type="spellEnd"/>
-      <w:r>
-        <w:rPr>
-          <w:b/>
-          <w:bCs/>
-          <w:lang w:val="es-419"/>
-        </w:rPr>
-        <w:t>(</w:t>
-      </w:r>
-      <w:proofErr w:type="gramEnd"/>
-      <w:r>
-        <w:rPr>
-          <w:b/>
-          <w:bCs/>
-          <w:lang w:val="es-419"/>
-        </w:rPr>
-        <w:t>PK)</w:t>
+        <w:t>id_pedido</w:t>
+      </w:r>
+      <w:proofErr w:type="spellEnd"/>
+      <w:r>
+        <w:rPr>
+          <w:b/>
+          <w:bCs/>
+          <w:lang w:val="es-419"/>
+        </w:rPr>
+        <w:t>(PK)</w:t>
       </w:r>
       <w:r>
         <w:rPr>
@@ -2765,14 +2545,7 @@
         <w:rPr>
           <w:lang w:val="es-419"/>
         </w:rPr>
-        <w:t>Factura_</w:t>
-      </w:r>
-      <w:proofErr w:type="gramStart"/>
-      <w:r>
-        <w:rPr>
-          <w:lang w:val="es-419"/>
-        </w:rPr>
-        <w:t>maestro</w:t>
+        <w:t>Factura_maestro</w:t>
       </w:r>
       <w:proofErr w:type="spellEnd"/>
       <w:r>
@@ -2782,7 +2555,6 @@
         <w:t>(</w:t>
       </w:r>
       <w:proofErr w:type="spellStart"/>
-      <w:proofErr w:type="gramEnd"/>
       <w:r>
         <w:rPr>
           <w:b/>
@@ -2950,34 +2722,16 @@
           <w:bCs/>
           <w:lang w:val="es-419"/>
         </w:rPr>
-        <w:t>id_fac_</w:t>
-      </w:r>
-      <w:proofErr w:type="gramStart"/>
-      <w:r>
-        <w:rPr>
-          <w:b/>
-          <w:bCs/>
-          <w:lang w:val="es-419"/>
-        </w:rPr>
-        <w:t>detalle</w:t>
-      </w:r>
-      <w:proofErr w:type="spellEnd"/>
-      <w:r>
-        <w:rPr>
-          <w:b/>
-          <w:bCs/>
-          <w:lang w:val="es-419"/>
-        </w:rPr>
-        <w:t>(</w:t>
-      </w:r>
-      <w:proofErr w:type="gramEnd"/>
-      <w:r>
-        <w:rPr>
-          <w:b/>
-          <w:bCs/>
-          <w:lang w:val="es-419"/>
-        </w:rPr>
-        <w:t>PK)</w:t>
+        <w:t>id_fac_detalle</w:t>
+      </w:r>
+      <w:proofErr w:type="spellEnd"/>
+      <w:r>
+        <w:rPr>
+          <w:b/>
+          <w:bCs/>
+          <w:lang w:val="es-419"/>
+        </w:rPr>
+        <w:t>(PK)</w:t>
       </w:r>
       <w:r>
         <w:rPr>
@@ -3075,34 +2829,16 @@
           <w:bCs/>
           <w:lang w:val="es-419"/>
         </w:rPr>
-        <w:t>id_</w:t>
-      </w:r>
-      <w:proofErr w:type="gramStart"/>
-      <w:r>
-        <w:rPr>
-          <w:b/>
-          <w:bCs/>
-          <w:lang w:val="es-419"/>
-        </w:rPr>
-        <w:t>vianda</w:t>
-      </w:r>
-      <w:proofErr w:type="spellEnd"/>
-      <w:r>
-        <w:rPr>
-          <w:b/>
-          <w:bCs/>
-          <w:lang w:val="es-419"/>
-        </w:rPr>
-        <w:t>(</w:t>
-      </w:r>
-      <w:proofErr w:type="gramEnd"/>
-      <w:r>
-        <w:rPr>
-          <w:b/>
-          <w:bCs/>
-          <w:lang w:val="es-419"/>
-        </w:rPr>
-        <w:t>PK)</w:t>
+        <w:t>id_vianda</w:t>
+      </w:r>
+      <w:proofErr w:type="spellEnd"/>
+      <w:r>
+        <w:rPr>
+          <w:b/>
+          <w:bCs/>
+          <w:lang w:val="es-419"/>
+        </w:rPr>
+        <w:t>(PK)</w:t>
       </w:r>
       <w:r>
         <w:rPr>
@@ -3194,34 +2930,16 @@
           <w:bCs/>
           <w:lang w:val="es-419"/>
         </w:rPr>
-        <w:t>id_</w:t>
-      </w:r>
-      <w:proofErr w:type="gramStart"/>
-      <w:r>
-        <w:rPr>
-          <w:b/>
-          <w:bCs/>
-          <w:lang w:val="es-419"/>
-        </w:rPr>
-        <w:t>almacen</w:t>
-      </w:r>
-      <w:proofErr w:type="spellEnd"/>
-      <w:r>
-        <w:rPr>
-          <w:b/>
-          <w:bCs/>
-          <w:lang w:val="es-419"/>
-        </w:rPr>
-        <w:t>(</w:t>
-      </w:r>
-      <w:proofErr w:type="gramEnd"/>
-      <w:r>
-        <w:rPr>
-          <w:b/>
-          <w:bCs/>
-          <w:lang w:val="es-419"/>
-        </w:rPr>
-        <w:t>PK)</w:t>
+        <w:t>id_almacen</w:t>
+      </w:r>
+      <w:proofErr w:type="spellEnd"/>
+      <w:r>
+        <w:rPr>
+          <w:b/>
+          <w:bCs/>
+          <w:lang w:val="es-419"/>
+        </w:rPr>
+        <w:t>(PK)</w:t>
       </w:r>
       <w:r>
         <w:rPr>
@@ -3333,34 +3051,16 @@
           <w:bCs/>
           <w:lang w:val="es-419"/>
         </w:rPr>
-        <w:t>id_</w:t>
-      </w:r>
-      <w:proofErr w:type="gramStart"/>
-      <w:r>
-        <w:rPr>
-          <w:b/>
-          <w:bCs/>
-          <w:lang w:val="es-419"/>
-        </w:rPr>
-        <w:t>comanda</w:t>
-      </w:r>
-      <w:proofErr w:type="spellEnd"/>
-      <w:r>
-        <w:rPr>
-          <w:b/>
-          <w:bCs/>
-          <w:lang w:val="es-419"/>
-        </w:rPr>
-        <w:t>(</w:t>
-      </w:r>
-      <w:proofErr w:type="gramEnd"/>
-      <w:r>
-        <w:rPr>
-          <w:b/>
-          <w:bCs/>
-          <w:lang w:val="es-419"/>
-        </w:rPr>
-        <w:t>PK)</w:t>
+        <w:t>id_comanda</w:t>
+      </w:r>
+      <w:proofErr w:type="spellEnd"/>
+      <w:r>
+        <w:rPr>
+          <w:b/>
+          <w:bCs/>
+          <w:lang w:val="es-419"/>
+        </w:rPr>
+        <w:t>(PK)</w:t>
       </w:r>
       <w:r>
         <w:rPr>
@@ -3494,34 +3194,16 @@
           <w:bCs/>
           <w:lang w:val="es-419"/>
         </w:rPr>
-        <w:t>id_compra_</w:t>
-      </w:r>
-      <w:proofErr w:type="gramStart"/>
-      <w:r>
-        <w:rPr>
-          <w:b/>
-          <w:bCs/>
-          <w:lang w:val="es-419"/>
-        </w:rPr>
-        <w:t>insumos</w:t>
-      </w:r>
-      <w:proofErr w:type="spellEnd"/>
-      <w:r>
-        <w:rPr>
-          <w:b/>
-          <w:bCs/>
-          <w:lang w:val="es-419"/>
-        </w:rPr>
-        <w:t>(</w:t>
-      </w:r>
-      <w:proofErr w:type="gramEnd"/>
-      <w:r>
-        <w:rPr>
-          <w:b/>
-          <w:bCs/>
-          <w:lang w:val="es-419"/>
-        </w:rPr>
-        <w:t>PK)</w:t>
+        <w:t>id_compra_insumos</w:t>
+      </w:r>
+      <w:proofErr w:type="spellEnd"/>
+      <w:r>
+        <w:rPr>
+          <w:b/>
+          <w:bCs/>
+          <w:lang w:val="es-419"/>
+        </w:rPr>
+        <w:t>(PK)</w:t>
       </w:r>
       <w:r>
         <w:rPr>
@@ -3595,13 +3277,7 @@
         <w:rPr>
           <w:lang w:val="es-419"/>
         </w:rPr>
-        <w:t>[pendiente/pagada/anulada],</w:t>
-      </w:r>
-      <w:r>
-        <w:rPr>
-          <w:lang w:val="es-419"/>
-        </w:rPr>
-        <w:t xml:space="preserve"> </w:t>
+        <w:t xml:space="preserve">[pendiente/pagada/anulada], </w:t>
       </w:r>
       <w:proofErr w:type="spellStart"/>
       <w:r>
@@ -3637,34 +3313,16 @@
           <w:bCs/>
           <w:lang w:val="es-419"/>
         </w:rPr>
-        <w:t>cuit_</w:t>
-      </w:r>
-      <w:proofErr w:type="gramStart"/>
-      <w:r>
-        <w:rPr>
-          <w:b/>
-          <w:bCs/>
-          <w:lang w:val="es-419"/>
-        </w:rPr>
-        <w:t>proveedor</w:t>
-      </w:r>
-      <w:proofErr w:type="spellEnd"/>
-      <w:r>
-        <w:rPr>
-          <w:b/>
-          <w:bCs/>
-          <w:lang w:val="es-419"/>
-        </w:rPr>
-        <w:t>(</w:t>
-      </w:r>
-      <w:proofErr w:type="gramEnd"/>
-      <w:r>
-        <w:rPr>
-          <w:b/>
-          <w:bCs/>
-          <w:lang w:val="es-419"/>
-        </w:rPr>
-        <w:t>PK)</w:t>
+        <w:t>cuit_proveedor</w:t>
+      </w:r>
+      <w:proofErr w:type="spellEnd"/>
+      <w:r>
+        <w:rPr>
+          <w:b/>
+          <w:bCs/>
+          <w:lang w:val="es-419"/>
+        </w:rPr>
+        <w:t>(PK)</w:t>
       </w:r>
       <w:r>
         <w:rPr>
@@ -3742,13 +3400,7 @@
         <w:rPr>
           <w:lang w:val="es-419"/>
         </w:rPr>
-        <w:t>, habilitado[si/no]</w:t>
-      </w:r>
-      <w:r>
-        <w:rPr>
-          <w:lang w:val="es-419"/>
-        </w:rPr>
-        <w:t>)</w:t>
+        <w:t>, habilitado[si/no])</w:t>
       </w:r>
     </w:p>
     <w:p>
@@ -3770,42 +3422,16 @@
           <w:bCs/>
           <w:lang w:val="es-419"/>
         </w:rPr>
-        <w:t>cuit</w:t>
-      </w:r>
-      <w:r>
-        <w:rPr>
-          <w:b/>
-          <w:bCs/>
-          <w:lang w:val="es-419"/>
-        </w:rPr>
-        <w:t>_</w:t>
-      </w:r>
-      <w:proofErr w:type="gramStart"/>
-      <w:r>
-        <w:rPr>
-          <w:b/>
-          <w:bCs/>
-          <w:lang w:val="es-419"/>
-        </w:rPr>
-        <w:t>cadete</w:t>
-      </w:r>
-      <w:proofErr w:type="spellEnd"/>
-      <w:r>
-        <w:rPr>
-          <w:b/>
-          <w:bCs/>
-          <w:lang w:val="es-419"/>
-        </w:rPr>
-        <w:t>(</w:t>
-      </w:r>
-      <w:proofErr w:type="gramEnd"/>
-      <w:r>
-        <w:rPr>
-          <w:b/>
-          <w:bCs/>
-          <w:lang w:val="es-419"/>
-        </w:rPr>
-        <w:t>PK)</w:t>
+        <w:t>cuit_cadete</w:t>
+      </w:r>
+      <w:proofErr w:type="spellEnd"/>
+      <w:r>
+        <w:rPr>
+          <w:b/>
+          <w:bCs/>
+          <w:lang w:val="es-419"/>
+        </w:rPr>
+        <w:t>(PK)</w:t>
       </w:r>
       <w:r>
         <w:rPr>
@@ -3864,15 +3490,7 @@
           <w:lang w:val="es-419"/>
         </w:rPr>
         <w:lastRenderedPageBreak/>
-        <w:t>2</w:t>
-      </w:r>
-      <w:r>
-        <w:rPr>
-          <w:b/>
-          <w:bCs/>
-          <w:lang w:val="es-419"/>
-        </w:rPr>
-        <w:t xml:space="preserve">FN: </w:t>
+        <w:t xml:space="preserve">2FN: </w:t>
       </w:r>
     </w:p>
     <w:p>
@@ -3901,9 +3519,9 @@
           <w:u w:val="single"/>
           <w:lang w:val="es-419"/>
         </w:rPr>
-        <w:t>id_</w:t>
-      </w:r>
-      <w:proofErr w:type="gramStart"/>
+        <w:t>id_sucursal</w:t>
+      </w:r>
+      <w:proofErr w:type="spellEnd"/>
       <w:r>
         <w:rPr>
           <w:b/>
@@ -3911,27 +3529,7 @@
           <w:u w:val="single"/>
           <w:lang w:val="es-419"/>
         </w:rPr>
-        <w:t>sucursal</w:t>
-      </w:r>
-      <w:proofErr w:type="spellEnd"/>
-      <w:r>
-        <w:rPr>
-          <w:b/>
-          <w:bCs/>
-          <w:u w:val="single"/>
-          <w:lang w:val="es-419"/>
-        </w:rPr>
-        <w:t>(</w:t>
-      </w:r>
-      <w:proofErr w:type="gramEnd"/>
-      <w:r>
-        <w:rPr>
-          <w:b/>
-          <w:bCs/>
-          <w:u w:val="single"/>
-          <w:lang w:val="es-419"/>
-        </w:rPr>
-        <w:t>PK)</w:t>
+        <w:t>(PK)</w:t>
       </w:r>
       <w:r>
         <w:rPr>
@@ -4139,34 +3737,16 @@
           <w:bCs/>
           <w:lang w:val="es-419"/>
         </w:rPr>
-        <w:t>cuit_</w:t>
-      </w:r>
-      <w:proofErr w:type="gramStart"/>
-      <w:r>
-        <w:rPr>
-          <w:b/>
-          <w:bCs/>
-          <w:lang w:val="es-419"/>
-        </w:rPr>
-        <w:t>cliente</w:t>
-      </w:r>
-      <w:proofErr w:type="spellEnd"/>
-      <w:r>
-        <w:rPr>
-          <w:b/>
-          <w:bCs/>
-          <w:lang w:val="es-419"/>
-        </w:rPr>
-        <w:t>(</w:t>
-      </w:r>
-      <w:proofErr w:type="gramEnd"/>
-      <w:r>
-        <w:rPr>
-          <w:b/>
-          <w:bCs/>
-          <w:lang w:val="es-419"/>
-        </w:rPr>
-        <w:t>PK)</w:t>
+        <w:t>cuit_cliente</w:t>
+      </w:r>
+      <w:proofErr w:type="spellEnd"/>
+      <w:r>
+        <w:rPr>
+          <w:b/>
+          <w:bCs/>
+          <w:lang w:val="es-419"/>
+        </w:rPr>
+        <w:t>(PK)</w:t>
       </w:r>
       <w:r>
         <w:rPr>
@@ -4208,20 +3788,6 @@
           <w:lang w:val="es-419"/>
         </w:rPr>
         <w:t>dirección_cliente</w:t>
-      </w:r>
-      <w:proofErr w:type="spellEnd"/>
-      <w:r>
-        <w:rPr>
-          <w:lang w:val="es-419"/>
-        </w:rPr>
-        <w:t xml:space="preserve">, </w:t>
-      </w:r>
-      <w:proofErr w:type="spellStart"/>
-      <w:r>
-        <w:rPr>
-          <w:lang w:val="es-419"/>
-        </w:rPr>
-        <w:t>cuit_cliente</w:t>
       </w:r>
       <w:proofErr w:type="spellEnd"/>
       <w:r>
@@ -4320,34 +3886,16 @@
           <w:bCs/>
           <w:lang w:val="es-419"/>
         </w:rPr>
-        <w:t>cuit_</w:t>
-      </w:r>
-      <w:proofErr w:type="gramStart"/>
-      <w:r>
-        <w:rPr>
-          <w:b/>
-          <w:bCs/>
-          <w:lang w:val="es-419"/>
-        </w:rPr>
-        <w:t>empleado</w:t>
-      </w:r>
-      <w:proofErr w:type="spellEnd"/>
-      <w:r>
-        <w:rPr>
-          <w:b/>
-          <w:bCs/>
-          <w:lang w:val="es-419"/>
-        </w:rPr>
-        <w:t>(</w:t>
-      </w:r>
-      <w:proofErr w:type="gramEnd"/>
-      <w:r>
-        <w:rPr>
-          <w:b/>
-          <w:bCs/>
-          <w:lang w:val="es-419"/>
-        </w:rPr>
-        <w:t xml:space="preserve">PK), </w:t>
+        <w:t>cuit_empleado</w:t>
+      </w:r>
+      <w:proofErr w:type="spellEnd"/>
+      <w:r>
+        <w:rPr>
+          <w:b/>
+          <w:bCs/>
+          <w:lang w:val="es-419"/>
+        </w:rPr>
+        <w:t xml:space="preserve">(PK), </w:t>
       </w:r>
       <w:proofErr w:type="spellStart"/>
       <w:r>
@@ -4536,21 +4084,7 @@
         <w:rPr>
           <w:lang w:val="es-419"/>
         </w:rPr>
-        <w:t>nombre_empleado_bono</w:t>
-      </w:r>
-      <w:proofErr w:type="spellEnd"/>
-      <w:r>
-        <w:rPr>
-          <w:lang w:val="es-419"/>
-        </w:rPr>
-        <w:t xml:space="preserve">, </w:t>
-      </w:r>
-      <w:proofErr w:type="spellStart"/>
-      <w:r>
-        <w:rPr>
-          <w:lang w:val="es-419"/>
-        </w:rPr>
-        <w:t>apellido_empleado_bono</w:t>
+        <w:t>nombre_apellido_empleado_bono</w:t>
       </w:r>
       <w:proofErr w:type="spellEnd"/>
       <w:r>
@@ -4607,34 +4141,16 @@
           <w:bCs/>
           <w:lang w:val="es-419"/>
         </w:rPr>
-        <w:t>id_</w:t>
-      </w:r>
-      <w:proofErr w:type="gramStart"/>
-      <w:r>
-        <w:rPr>
-          <w:b/>
-          <w:bCs/>
-          <w:lang w:val="es-419"/>
-        </w:rPr>
-        <w:t>pedido</w:t>
-      </w:r>
-      <w:proofErr w:type="spellEnd"/>
-      <w:r>
-        <w:rPr>
-          <w:b/>
-          <w:bCs/>
-          <w:lang w:val="es-419"/>
-        </w:rPr>
-        <w:t>(</w:t>
-      </w:r>
-      <w:proofErr w:type="gramEnd"/>
-      <w:r>
-        <w:rPr>
-          <w:b/>
-          <w:bCs/>
-          <w:lang w:val="es-419"/>
-        </w:rPr>
-        <w:t>PK)</w:t>
+        <w:t>id_pedido</w:t>
+      </w:r>
+      <w:proofErr w:type="spellEnd"/>
+      <w:r>
+        <w:rPr>
+          <w:b/>
+          <w:bCs/>
+          <w:lang w:val="es-419"/>
+        </w:rPr>
+        <w:t>(PK)</w:t>
       </w:r>
       <w:r>
         <w:rPr>
@@ -4724,14 +4240,7 @@
         <w:rPr>
           <w:lang w:val="es-419"/>
         </w:rPr>
-        <w:t>Factura_</w:t>
-      </w:r>
-      <w:proofErr w:type="gramStart"/>
-      <w:r>
-        <w:rPr>
-          <w:lang w:val="es-419"/>
-        </w:rPr>
-        <w:t>maestro</w:t>
+        <w:t>Factura_maestro</w:t>
       </w:r>
       <w:proofErr w:type="spellEnd"/>
       <w:r>
@@ -4741,7 +4250,6 @@
         <w:t>(</w:t>
       </w:r>
       <w:proofErr w:type="spellStart"/>
-      <w:proofErr w:type="gramEnd"/>
       <w:r>
         <w:rPr>
           <w:b/>
@@ -4909,34 +4417,16 @@
           <w:bCs/>
           <w:lang w:val="es-419"/>
         </w:rPr>
-        <w:t>nro_factura_</w:t>
-      </w:r>
-      <w:proofErr w:type="gramStart"/>
-      <w:r>
-        <w:rPr>
-          <w:b/>
-          <w:bCs/>
-          <w:lang w:val="es-419"/>
-        </w:rPr>
-        <w:t>maestro</w:t>
-      </w:r>
-      <w:proofErr w:type="spellEnd"/>
-      <w:r>
-        <w:rPr>
-          <w:b/>
-          <w:bCs/>
-          <w:lang w:val="es-419"/>
-        </w:rPr>
-        <w:t>(</w:t>
-      </w:r>
-      <w:proofErr w:type="gramEnd"/>
-      <w:r>
-        <w:rPr>
-          <w:b/>
-          <w:bCs/>
-          <w:lang w:val="es-419"/>
-        </w:rPr>
-        <w:t>PK)</w:t>
+        <w:t>nro_factura_maestro</w:t>
+      </w:r>
+      <w:proofErr w:type="spellEnd"/>
+      <w:r>
+        <w:rPr>
+          <w:b/>
+          <w:bCs/>
+          <w:lang w:val="es-419"/>
+        </w:rPr>
+        <w:t>(PK)</w:t>
       </w:r>
       <w:r>
         <w:rPr>
@@ -4986,34 +4476,16 @@
           <w:bCs/>
           <w:lang w:val="es-419"/>
         </w:rPr>
-        <w:t>id_fac_</w:t>
-      </w:r>
-      <w:proofErr w:type="gramStart"/>
-      <w:r>
-        <w:rPr>
-          <w:b/>
-          <w:bCs/>
-          <w:lang w:val="es-419"/>
-        </w:rPr>
-        <w:t>detalle</w:t>
-      </w:r>
-      <w:proofErr w:type="spellEnd"/>
-      <w:r>
-        <w:rPr>
-          <w:b/>
-          <w:bCs/>
-          <w:lang w:val="es-419"/>
-        </w:rPr>
-        <w:t>(</w:t>
-      </w:r>
-      <w:proofErr w:type="gramEnd"/>
-      <w:r>
-        <w:rPr>
-          <w:b/>
-          <w:bCs/>
-          <w:lang w:val="es-419"/>
-        </w:rPr>
-        <w:t>PK)</w:t>
+        <w:t>id_fac_detalle</w:t>
+      </w:r>
+      <w:proofErr w:type="spellEnd"/>
+      <w:r>
+        <w:rPr>
+          <w:b/>
+          <w:bCs/>
+          <w:lang w:val="es-419"/>
+        </w:rPr>
+        <w:t>(PK)</w:t>
       </w:r>
       <w:r>
         <w:rPr>
@@ -5111,34 +4583,16 @@
           <w:bCs/>
           <w:lang w:val="es-419"/>
         </w:rPr>
-        <w:t>id_</w:t>
-      </w:r>
-      <w:proofErr w:type="gramStart"/>
-      <w:r>
-        <w:rPr>
-          <w:b/>
-          <w:bCs/>
-          <w:lang w:val="es-419"/>
-        </w:rPr>
-        <w:t>vianda</w:t>
-      </w:r>
-      <w:proofErr w:type="spellEnd"/>
-      <w:r>
-        <w:rPr>
-          <w:b/>
-          <w:bCs/>
-          <w:lang w:val="es-419"/>
-        </w:rPr>
-        <w:t>(</w:t>
-      </w:r>
-      <w:proofErr w:type="gramEnd"/>
-      <w:r>
-        <w:rPr>
-          <w:b/>
-          <w:bCs/>
-          <w:lang w:val="es-419"/>
-        </w:rPr>
-        <w:t>PK)</w:t>
+        <w:t>id_vianda</w:t>
+      </w:r>
+      <w:proofErr w:type="spellEnd"/>
+      <w:r>
+        <w:rPr>
+          <w:b/>
+          <w:bCs/>
+          <w:lang w:val="es-419"/>
+        </w:rPr>
+        <w:t>(PK)</w:t>
       </w:r>
       <w:r>
         <w:rPr>
@@ -5230,34 +4684,16 @@
           <w:bCs/>
           <w:lang w:val="es-419"/>
         </w:rPr>
-        <w:t>id_</w:t>
-      </w:r>
-      <w:proofErr w:type="gramStart"/>
-      <w:r>
-        <w:rPr>
-          <w:b/>
-          <w:bCs/>
-          <w:lang w:val="es-419"/>
-        </w:rPr>
-        <w:t>almacen</w:t>
-      </w:r>
-      <w:proofErr w:type="spellEnd"/>
-      <w:r>
-        <w:rPr>
-          <w:b/>
-          <w:bCs/>
-          <w:lang w:val="es-419"/>
-        </w:rPr>
-        <w:t>(</w:t>
-      </w:r>
-      <w:proofErr w:type="gramEnd"/>
-      <w:r>
-        <w:rPr>
-          <w:b/>
-          <w:bCs/>
-          <w:lang w:val="es-419"/>
-        </w:rPr>
-        <w:t>PK)</w:t>
+        <w:t>id_almacen</w:t>
+      </w:r>
+      <w:proofErr w:type="spellEnd"/>
+      <w:r>
+        <w:rPr>
+          <w:b/>
+          <w:bCs/>
+          <w:lang w:val="es-419"/>
+        </w:rPr>
+        <w:t>(PK)</w:t>
       </w:r>
       <w:r>
         <w:rPr>
@@ -5369,34 +4805,16 @@
           <w:bCs/>
           <w:lang w:val="es-419"/>
         </w:rPr>
-        <w:t>id_</w:t>
-      </w:r>
-      <w:proofErr w:type="gramStart"/>
-      <w:r>
-        <w:rPr>
-          <w:b/>
-          <w:bCs/>
-          <w:lang w:val="es-419"/>
-        </w:rPr>
-        <w:t>comanda</w:t>
-      </w:r>
-      <w:proofErr w:type="spellEnd"/>
-      <w:r>
-        <w:rPr>
-          <w:b/>
-          <w:bCs/>
-          <w:lang w:val="es-419"/>
-        </w:rPr>
-        <w:t>(</w:t>
-      </w:r>
-      <w:proofErr w:type="gramEnd"/>
-      <w:r>
-        <w:rPr>
-          <w:b/>
-          <w:bCs/>
-          <w:lang w:val="es-419"/>
-        </w:rPr>
-        <w:t>PK)</w:t>
+        <w:t>id_comanda</w:t>
+      </w:r>
+      <w:proofErr w:type="spellEnd"/>
+      <w:r>
+        <w:rPr>
+          <w:b/>
+          <w:bCs/>
+          <w:lang w:val="es-419"/>
+        </w:rPr>
+        <w:t>(PK)</w:t>
       </w:r>
       <w:r>
         <w:rPr>
@@ -5530,34 +4948,16 @@
           <w:bCs/>
           <w:lang w:val="es-419"/>
         </w:rPr>
-        <w:t>id_compra_</w:t>
-      </w:r>
-      <w:proofErr w:type="gramStart"/>
-      <w:r>
-        <w:rPr>
-          <w:b/>
-          <w:bCs/>
-          <w:lang w:val="es-419"/>
-        </w:rPr>
-        <w:t>insumos</w:t>
-      </w:r>
-      <w:proofErr w:type="spellEnd"/>
-      <w:r>
-        <w:rPr>
-          <w:b/>
-          <w:bCs/>
-          <w:lang w:val="es-419"/>
-        </w:rPr>
-        <w:t>(</w:t>
-      </w:r>
-      <w:proofErr w:type="gramEnd"/>
-      <w:r>
-        <w:rPr>
-          <w:b/>
-          <w:bCs/>
-          <w:lang w:val="es-419"/>
-        </w:rPr>
-        <w:t>PK)</w:t>
+        <w:t>id_compra_insumos</w:t>
+      </w:r>
+      <w:proofErr w:type="spellEnd"/>
+      <w:r>
+        <w:rPr>
+          <w:b/>
+          <w:bCs/>
+          <w:lang w:val="es-419"/>
+        </w:rPr>
+        <w:t>(PK)</w:t>
       </w:r>
       <w:r>
         <w:rPr>
@@ -5667,34 +5067,16 @@
           <w:bCs/>
           <w:lang w:val="es-419"/>
         </w:rPr>
-        <w:t>cuit_</w:t>
-      </w:r>
-      <w:proofErr w:type="gramStart"/>
-      <w:r>
-        <w:rPr>
-          <w:b/>
-          <w:bCs/>
-          <w:lang w:val="es-419"/>
-        </w:rPr>
-        <w:t>proveedor</w:t>
-      </w:r>
-      <w:proofErr w:type="spellEnd"/>
-      <w:r>
-        <w:rPr>
-          <w:b/>
-          <w:bCs/>
-          <w:lang w:val="es-419"/>
-        </w:rPr>
-        <w:t>(</w:t>
-      </w:r>
-      <w:proofErr w:type="gramEnd"/>
-      <w:r>
-        <w:rPr>
-          <w:b/>
-          <w:bCs/>
-          <w:lang w:val="es-419"/>
-        </w:rPr>
-        <w:t>PK)</w:t>
+        <w:t>cuit_proveedor</w:t>
+      </w:r>
+      <w:proofErr w:type="spellEnd"/>
+      <w:r>
+        <w:rPr>
+          <w:b/>
+          <w:bCs/>
+          <w:lang w:val="es-419"/>
+        </w:rPr>
+        <w:t>(PK)</w:t>
       </w:r>
       <w:r>
         <w:rPr>
@@ -5794,34 +5176,16 @@
           <w:bCs/>
           <w:lang w:val="es-419"/>
         </w:rPr>
-        <w:t>cuit_</w:t>
-      </w:r>
-      <w:proofErr w:type="gramStart"/>
-      <w:r>
-        <w:rPr>
-          <w:b/>
-          <w:bCs/>
-          <w:lang w:val="es-419"/>
-        </w:rPr>
-        <w:t>cadete</w:t>
-      </w:r>
-      <w:proofErr w:type="spellEnd"/>
-      <w:r>
-        <w:rPr>
-          <w:b/>
-          <w:bCs/>
-          <w:lang w:val="es-419"/>
-        </w:rPr>
-        <w:t>(</w:t>
-      </w:r>
-      <w:proofErr w:type="gramEnd"/>
-      <w:r>
-        <w:rPr>
-          <w:b/>
-          <w:bCs/>
-          <w:lang w:val="es-419"/>
-        </w:rPr>
-        <w:t>PK)</w:t>
+        <w:t>cuit_cadete</w:t>
+      </w:r>
+      <w:proofErr w:type="spellEnd"/>
+      <w:r>
+        <w:rPr>
+          <w:b/>
+          <w:bCs/>
+          <w:lang w:val="es-419"/>
+        </w:rPr>
+        <w:t>(PK)</w:t>
       </w:r>
       <w:r>
         <w:rPr>
@@ -5909,9 +5273,9 @@
           <w:u w:val="single"/>
           <w:lang w:val="es-419"/>
         </w:rPr>
-        <w:t>id_</w:t>
-      </w:r>
-      <w:proofErr w:type="gramStart"/>
+        <w:t>id_sucursal</w:t>
+      </w:r>
+      <w:proofErr w:type="spellEnd"/>
       <w:r>
         <w:rPr>
           <w:b/>
@@ -5919,27 +5283,7 @@
           <w:u w:val="single"/>
           <w:lang w:val="es-419"/>
         </w:rPr>
-        <w:t>sucursal</w:t>
-      </w:r>
-      <w:proofErr w:type="spellEnd"/>
-      <w:r>
-        <w:rPr>
-          <w:b/>
-          <w:bCs/>
-          <w:u w:val="single"/>
-          <w:lang w:val="es-419"/>
-        </w:rPr>
-        <w:t>(</w:t>
-      </w:r>
-      <w:proofErr w:type="gramEnd"/>
-      <w:r>
-        <w:rPr>
-          <w:b/>
-          <w:bCs/>
-          <w:u w:val="single"/>
-          <w:lang w:val="es-419"/>
-        </w:rPr>
-        <w:t>PK)</w:t>
+        <w:t>(PK)</w:t>
       </w:r>
       <w:r>
         <w:rPr>
@@ -6261,34 +5605,16 @@
           <w:bCs/>
           <w:lang w:val="es-419"/>
         </w:rPr>
-        <w:t>cuit_</w:t>
-      </w:r>
-      <w:proofErr w:type="gramStart"/>
-      <w:r>
-        <w:rPr>
-          <w:b/>
-          <w:bCs/>
-          <w:lang w:val="es-419"/>
-        </w:rPr>
-        <w:t>empleado</w:t>
-      </w:r>
-      <w:proofErr w:type="spellEnd"/>
-      <w:r>
-        <w:rPr>
-          <w:b/>
-          <w:bCs/>
-          <w:lang w:val="es-419"/>
-        </w:rPr>
-        <w:t>(</w:t>
-      </w:r>
-      <w:proofErr w:type="gramEnd"/>
-      <w:r>
-        <w:rPr>
-          <w:b/>
-          <w:bCs/>
-          <w:lang w:val="es-419"/>
-        </w:rPr>
-        <w:t>PK)</w:t>
+        <w:t>cuit_empleado</w:t>
+      </w:r>
+      <w:proofErr w:type="spellEnd"/>
+      <w:r>
+        <w:rPr>
+          <w:b/>
+          <w:bCs/>
+          <w:lang w:val="es-419"/>
+        </w:rPr>
+        <w:t>(PK)</w:t>
       </w:r>
       <w:r>
         <w:rPr>
@@ -6414,34 +5740,16 @@
           <w:bCs/>
           <w:lang w:val="es-419"/>
         </w:rPr>
-        <w:t>id_</w:t>
-      </w:r>
-      <w:proofErr w:type="gramStart"/>
-      <w:r>
-        <w:rPr>
-          <w:b/>
-          <w:bCs/>
-          <w:lang w:val="es-419"/>
-        </w:rPr>
-        <w:t>pedido</w:t>
-      </w:r>
-      <w:proofErr w:type="spellEnd"/>
-      <w:r>
-        <w:rPr>
-          <w:b/>
-          <w:bCs/>
-          <w:lang w:val="es-419"/>
-        </w:rPr>
-        <w:t>(</w:t>
-      </w:r>
-      <w:proofErr w:type="gramEnd"/>
-      <w:r>
-        <w:rPr>
-          <w:b/>
-          <w:bCs/>
-          <w:lang w:val="es-419"/>
-        </w:rPr>
-        <w:t>PK)</w:t>
+        <w:t>id_pedido</w:t>
+      </w:r>
+      <w:proofErr w:type="spellEnd"/>
+      <w:r>
+        <w:rPr>
+          <w:b/>
+          <w:bCs/>
+          <w:lang w:val="es-419"/>
+        </w:rPr>
+        <w:t>(PK)</w:t>
       </w:r>
       <w:r>
         <w:rPr>
@@ -6653,34 +5961,16 @@
           <w:bCs/>
           <w:lang w:val="es-419"/>
         </w:rPr>
-        <w:t>id_</w:t>
-      </w:r>
-      <w:proofErr w:type="gramStart"/>
-      <w:r>
-        <w:rPr>
-          <w:b/>
-          <w:bCs/>
-          <w:lang w:val="es-419"/>
-        </w:rPr>
-        <w:t>comanda</w:t>
-      </w:r>
-      <w:proofErr w:type="spellEnd"/>
-      <w:r>
-        <w:rPr>
-          <w:b/>
-          <w:bCs/>
-          <w:lang w:val="es-419"/>
-        </w:rPr>
-        <w:t>(</w:t>
-      </w:r>
-      <w:proofErr w:type="gramEnd"/>
-      <w:r>
-        <w:rPr>
-          <w:b/>
-          <w:bCs/>
-          <w:lang w:val="es-419"/>
-        </w:rPr>
-        <w:t>PK)</w:t>
+        <w:t>id_comanda</w:t>
+      </w:r>
+      <w:proofErr w:type="spellEnd"/>
+      <w:r>
+        <w:rPr>
+          <w:b/>
+          <w:bCs/>
+          <w:lang w:val="es-419"/>
+        </w:rPr>
+        <w:t>(PK)</w:t>
       </w:r>
       <w:r>
         <w:rPr>
@@ -6818,34 +6108,16 @@
           <w:bCs/>
           <w:lang w:val="es-419"/>
         </w:rPr>
-        <w:t>nombre_</w:t>
-      </w:r>
-      <w:proofErr w:type="gramStart"/>
-      <w:r>
-        <w:rPr>
-          <w:b/>
-          <w:bCs/>
-          <w:lang w:val="es-419"/>
-        </w:rPr>
-        <w:t>receta</w:t>
-      </w:r>
-      <w:proofErr w:type="spellEnd"/>
-      <w:r>
-        <w:rPr>
-          <w:b/>
-          <w:bCs/>
-          <w:lang w:val="es-419"/>
-        </w:rPr>
-        <w:t>(</w:t>
-      </w:r>
-      <w:proofErr w:type="gramEnd"/>
-      <w:r>
-        <w:rPr>
-          <w:b/>
-          <w:bCs/>
-          <w:lang w:val="es-419"/>
-        </w:rPr>
-        <w:t>PK)</w:t>
+        <w:t>nombre_receta</w:t>
+      </w:r>
+      <w:proofErr w:type="spellEnd"/>
+      <w:r>
+        <w:rPr>
+          <w:b/>
+          <w:bCs/>
+          <w:lang w:val="es-419"/>
+        </w:rPr>
+        <w:t>(PK)</w:t>
       </w:r>
       <w:r>
         <w:rPr>
@@ -6985,34 +6257,16 @@
           <w:bCs/>
           <w:lang w:val="es-419"/>
         </w:rPr>
-        <w:t>id_</w:t>
-      </w:r>
-      <w:proofErr w:type="gramStart"/>
-      <w:r>
-        <w:rPr>
-          <w:b/>
-          <w:bCs/>
-          <w:lang w:val="es-419"/>
-        </w:rPr>
-        <w:t>almacen</w:t>
-      </w:r>
-      <w:proofErr w:type="spellEnd"/>
-      <w:r>
-        <w:rPr>
-          <w:b/>
-          <w:bCs/>
-          <w:lang w:val="es-419"/>
-        </w:rPr>
-        <w:t>(</w:t>
-      </w:r>
-      <w:proofErr w:type="gramEnd"/>
-      <w:r>
-        <w:rPr>
-          <w:b/>
-          <w:bCs/>
-          <w:lang w:val="es-419"/>
-        </w:rPr>
-        <w:t>PK)</w:t>
+        <w:t>id_almacen</w:t>
+      </w:r>
+      <w:proofErr w:type="spellEnd"/>
+      <w:r>
+        <w:rPr>
+          <w:b/>
+          <w:bCs/>
+          <w:lang w:val="es-419"/>
+        </w:rPr>
+        <w:t>(PK)</w:t>
       </w:r>
       <w:r>
         <w:rPr>
@@ -7180,34 +6434,16 @@
           <w:bCs/>
           <w:lang w:val="es-419"/>
         </w:rPr>
-        <w:t>_</w:t>
-      </w:r>
-      <w:proofErr w:type="gramStart"/>
-      <w:r>
-        <w:rPr>
-          <w:b/>
-          <w:bCs/>
-          <w:lang w:val="es-419"/>
-        </w:rPr>
-        <w:t>ingrediente</w:t>
-      </w:r>
-      <w:proofErr w:type="spellEnd"/>
-      <w:r>
-        <w:rPr>
-          <w:b/>
-          <w:bCs/>
-          <w:lang w:val="es-419"/>
-        </w:rPr>
-        <w:t>(</w:t>
-      </w:r>
-      <w:proofErr w:type="gramEnd"/>
-      <w:r>
-        <w:rPr>
-          <w:b/>
-          <w:bCs/>
-          <w:lang w:val="es-419"/>
-        </w:rPr>
-        <w:t>PK)</w:t>
+        <w:t>_ingrediente</w:t>
+      </w:r>
+      <w:proofErr w:type="spellEnd"/>
+      <w:r>
+        <w:rPr>
+          <w:b/>
+          <w:bCs/>
+          <w:lang w:val="es-419"/>
+        </w:rPr>
+        <w:t>(PK)</w:t>
       </w:r>
       <w:r>
         <w:rPr>
@@ -7277,34 +6513,16 @@
           <w:bCs/>
           <w:lang w:val="es-419"/>
         </w:rPr>
-        <w:t>cuit_</w:t>
-      </w:r>
-      <w:proofErr w:type="gramStart"/>
-      <w:r>
-        <w:rPr>
-          <w:b/>
-          <w:bCs/>
-          <w:lang w:val="es-419"/>
-        </w:rPr>
-        <w:t>cliente</w:t>
-      </w:r>
-      <w:proofErr w:type="spellEnd"/>
-      <w:r>
-        <w:rPr>
-          <w:b/>
-          <w:bCs/>
-          <w:lang w:val="es-419"/>
-        </w:rPr>
-        <w:t>(</w:t>
-      </w:r>
-      <w:proofErr w:type="gramEnd"/>
-      <w:r>
-        <w:rPr>
-          <w:b/>
-          <w:bCs/>
-          <w:lang w:val="es-419"/>
-        </w:rPr>
-        <w:t>PK)</w:t>
+        <w:t>cuit_cliente</w:t>
+      </w:r>
+      <w:proofErr w:type="spellEnd"/>
+      <w:r>
+        <w:rPr>
+          <w:b/>
+          <w:bCs/>
+          <w:lang w:val="es-419"/>
+        </w:rPr>
+        <w:t>(PK)</w:t>
       </w:r>
       <w:r>
         <w:rPr>
@@ -7430,34 +6648,16 @@
           <w:bCs/>
           <w:lang w:val="es-419"/>
         </w:rPr>
-        <w:t>id_</w:t>
-      </w:r>
-      <w:proofErr w:type="gramStart"/>
-      <w:r>
-        <w:rPr>
-          <w:b/>
-          <w:bCs/>
-          <w:lang w:val="es-419"/>
-        </w:rPr>
-        <w:t>vianda</w:t>
-      </w:r>
-      <w:proofErr w:type="spellEnd"/>
-      <w:r>
-        <w:rPr>
-          <w:b/>
-          <w:bCs/>
-          <w:lang w:val="es-419"/>
-        </w:rPr>
-        <w:t>(</w:t>
-      </w:r>
-      <w:proofErr w:type="gramEnd"/>
-      <w:r>
-        <w:rPr>
-          <w:b/>
-          <w:bCs/>
-          <w:lang w:val="es-419"/>
-        </w:rPr>
-        <w:t>PK)</w:t>
+        <w:t>id_vianda</w:t>
+      </w:r>
+      <w:proofErr w:type="spellEnd"/>
+      <w:r>
+        <w:rPr>
+          <w:b/>
+          <w:bCs/>
+          <w:lang w:val="es-419"/>
+        </w:rPr>
+        <w:t>(PK)</w:t>
       </w:r>
       <w:r>
         <w:rPr>
@@ -7589,34 +6789,16 @@
           <w:bCs/>
           <w:lang w:val="es-419"/>
         </w:rPr>
-        <w:t>id_</w:t>
-      </w:r>
-      <w:proofErr w:type="gramStart"/>
-      <w:r>
-        <w:rPr>
-          <w:b/>
-          <w:bCs/>
-          <w:lang w:val="es-419"/>
-        </w:rPr>
-        <w:t>bono</w:t>
-      </w:r>
-      <w:proofErr w:type="spellEnd"/>
-      <w:r>
-        <w:rPr>
-          <w:b/>
-          <w:bCs/>
-          <w:lang w:val="es-419"/>
-        </w:rPr>
-        <w:t>(</w:t>
-      </w:r>
-      <w:proofErr w:type="gramEnd"/>
-      <w:r>
-        <w:rPr>
-          <w:b/>
-          <w:bCs/>
-          <w:lang w:val="es-419"/>
-        </w:rPr>
-        <w:t>PK)</w:t>
+        <w:t>id_bono</w:t>
+      </w:r>
+      <w:proofErr w:type="spellEnd"/>
+      <w:r>
+        <w:rPr>
+          <w:b/>
+          <w:bCs/>
+          <w:lang w:val="es-419"/>
+        </w:rPr>
+        <w:t>(PK)</w:t>
       </w:r>
       <w:r>
         <w:rPr>
@@ -7794,34 +6976,16 @@
           <w:bCs/>
           <w:lang w:val="es-419"/>
         </w:rPr>
-        <w:t>id_usuario_</w:t>
-      </w:r>
-      <w:proofErr w:type="gramStart"/>
-      <w:r>
-        <w:rPr>
-          <w:b/>
-          <w:bCs/>
-          <w:lang w:val="es-419"/>
-        </w:rPr>
-        <w:t>externo</w:t>
-      </w:r>
-      <w:proofErr w:type="spellEnd"/>
-      <w:r>
-        <w:rPr>
-          <w:b/>
-          <w:bCs/>
-          <w:lang w:val="es-419"/>
-        </w:rPr>
-        <w:t>(</w:t>
-      </w:r>
-      <w:proofErr w:type="gramEnd"/>
-      <w:r>
-        <w:rPr>
-          <w:b/>
-          <w:bCs/>
-          <w:lang w:val="es-419"/>
-        </w:rPr>
-        <w:t>PK)</w:t>
+        <w:t>id_usuario_externo</w:t>
+      </w:r>
+      <w:proofErr w:type="spellEnd"/>
+      <w:r>
+        <w:rPr>
+          <w:b/>
+          <w:bCs/>
+          <w:lang w:val="es-419"/>
+        </w:rPr>
+        <w:t>(PK)</w:t>
       </w:r>
       <w:r>
         <w:rPr>
@@ -7931,7 +7095,6 @@
         </w:rPr>
         <w:t>id_usuario_</w:t>
       </w:r>
-      <w:proofErr w:type="gramStart"/>
       <w:r>
         <w:rPr>
           <w:b/>
@@ -7955,16 +7118,7 @@
           <w:bCs/>
           <w:lang w:val="es-419"/>
         </w:rPr>
-        <w:t>(</w:t>
-      </w:r>
-      <w:proofErr w:type="gramEnd"/>
-      <w:r>
-        <w:rPr>
-          <w:b/>
-          <w:bCs/>
-          <w:lang w:val="es-419"/>
-        </w:rPr>
-        <w:t>PK)</w:t>
+        <w:t>(PK)</w:t>
       </w:r>
       <w:r>
         <w:rPr>
@@ -7987,13 +7141,7 @@
         <w:rPr>
           <w:lang w:val="es-419"/>
         </w:rPr>
-        <w:t>contraseña_usuario_</w:t>
-      </w:r>
-      <w:r>
-        <w:rPr>
-          <w:lang w:val="es-419"/>
-        </w:rPr>
-        <w:t>interno</w:t>
+        <w:t>contraseña_usuario_interno</w:t>
       </w:r>
       <w:proofErr w:type="spellEnd"/>
       <w:r>
@@ -8084,14 +7232,7 @@
         <w:rPr>
           <w:lang w:val="es-419"/>
         </w:rPr>
-        <w:t>Factura_</w:t>
-      </w:r>
-      <w:proofErr w:type="gramStart"/>
-      <w:r>
-        <w:rPr>
-          <w:lang w:val="es-419"/>
-        </w:rPr>
-        <w:t>maestro</w:t>
+        <w:t>Factura_maestro</w:t>
       </w:r>
       <w:proofErr w:type="spellEnd"/>
       <w:r>
@@ -8101,7 +7242,6 @@
         <w:t>(</w:t>
       </w:r>
       <w:proofErr w:type="spellStart"/>
-      <w:proofErr w:type="gramEnd"/>
       <w:r>
         <w:rPr>
           <w:b/>
@@ -8383,34 +7523,16 @@
           <w:bCs/>
           <w:lang w:val="es-419"/>
         </w:rPr>
-        <w:t>nro_factura_</w:t>
-      </w:r>
-      <w:proofErr w:type="gramStart"/>
-      <w:r>
-        <w:rPr>
-          <w:b/>
-          <w:bCs/>
-          <w:lang w:val="es-419"/>
-        </w:rPr>
-        <w:t>maestro</w:t>
-      </w:r>
-      <w:proofErr w:type="spellEnd"/>
-      <w:r>
-        <w:rPr>
-          <w:b/>
-          <w:bCs/>
-          <w:lang w:val="es-419"/>
-        </w:rPr>
-        <w:t>(</w:t>
-      </w:r>
-      <w:proofErr w:type="gramEnd"/>
-      <w:r>
-        <w:rPr>
-          <w:b/>
-          <w:bCs/>
-          <w:lang w:val="es-419"/>
-        </w:rPr>
-        <w:t>PK)</w:t>
+        <w:t>nro_factura_maestro</w:t>
+      </w:r>
+      <w:proofErr w:type="spellEnd"/>
+      <w:r>
+        <w:rPr>
+          <w:b/>
+          <w:bCs/>
+          <w:lang w:val="es-419"/>
+        </w:rPr>
+        <w:t>(PK)</w:t>
       </w:r>
       <w:r>
         <w:rPr>
@@ -8460,34 +7582,16 @@
           <w:bCs/>
           <w:lang w:val="es-419"/>
         </w:rPr>
-        <w:t>id_fac_</w:t>
-      </w:r>
-      <w:proofErr w:type="gramStart"/>
-      <w:r>
-        <w:rPr>
-          <w:b/>
-          <w:bCs/>
-          <w:lang w:val="es-419"/>
-        </w:rPr>
-        <w:t>detalle</w:t>
-      </w:r>
-      <w:proofErr w:type="spellEnd"/>
-      <w:r>
-        <w:rPr>
-          <w:b/>
-          <w:bCs/>
-          <w:lang w:val="es-419"/>
-        </w:rPr>
-        <w:t>(</w:t>
-      </w:r>
-      <w:proofErr w:type="gramEnd"/>
-      <w:r>
-        <w:rPr>
-          <w:b/>
-          <w:bCs/>
-          <w:lang w:val="es-419"/>
-        </w:rPr>
-        <w:t>PK)</w:t>
+        <w:t>id_fac_detalle</w:t>
+      </w:r>
+      <w:proofErr w:type="spellEnd"/>
+      <w:r>
+        <w:rPr>
+          <w:b/>
+          <w:bCs/>
+          <w:lang w:val="es-419"/>
+        </w:rPr>
+        <w:t>(PK)</w:t>
       </w:r>
       <w:r>
         <w:rPr>
@@ -8633,34 +7737,16 @@
           <w:bCs/>
           <w:lang w:val="es-419"/>
         </w:rPr>
-        <w:t>id_compra_</w:t>
-      </w:r>
-      <w:proofErr w:type="gramStart"/>
-      <w:r>
-        <w:rPr>
-          <w:b/>
-          <w:bCs/>
-          <w:lang w:val="es-419"/>
-        </w:rPr>
-        <w:t>insumos</w:t>
-      </w:r>
-      <w:proofErr w:type="spellEnd"/>
-      <w:r>
-        <w:rPr>
-          <w:b/>
-          <w:bCs/>
-          <w:lang w:val="es-419"/>
-        </w:rPr>
-        <w:t>(</w:t>
-      </w:r>
-      <w:proofErr w:type="gramEnd"/>
-      <w:r>
-        <w:rPr>
-          <w:b/>
-          <w:bCs/>
-          <w:lang w:val="es-419"/>
-        </w:rPr>
-        <w:t>PK)</w:t>
+        <w:t>id_compra_insumos</w:t>
+      </w:r>
+      <w:proofErr w:type="spellEnd"/>
+      <w:r>
+        <w:rPr>
+          <w:b/>
+          <w:bCs/>
+          <w:lang w:val="es-419"/>
+        </w:rPr>
+        <w:t>(PK)</w:t>
       </w:r>
       <w:r>
         <w:rPr>
@@ -8811,34 +7897,16 @@
           <w:bCs/>
           <w:lang w:val="es-419"/>
         </w:rPr>
-        <w:t>cuit_</w:t>
-      </w:r>
-      <w:proofErr w:type="gramStart"/>
-      <w:r>
-        <w:rPr>
-          <w:b/>
-          <w:bCs/>
-          <w:lang w:val="es-419"/>
-        </w:rPr>
-        <w:t>proveedor</w:t>
-      </w:r>
-      <w:proofErr w:type="spellEnd"/>
-      <w:r>
-        <w:rPr>
-          <w:b/>
-          <w:bCs/>
-          <w:lang w:val="es-419"/>
-        </w:rPr>
-        <w:t>(</w:t>
-      </w:r>
-      <w:proofErr w:type="gramEnd"/>
-      <w:r>
-        <w:rPr>
-          <w:b/>
-          <w:bCs/>
-          <w:lang w:val="es-419"/>
-        </w:rPr>
-        <w:t>PK)</w:t>
+        <w:t>cuit_proveedor</w:t>
+      </w:r>
+      <w:proofErr w:type="spellEnd"/>
+      <w:r>
+        <w:rPr>
+          <w:b/>
+          <w:bCs/>
+          <w:lang w:val="es-419"/>
+        </w:rPr>
+        <w:t>(PK)</w:t>
       </w:r>
       <w:r>
         <w:rPr>
@@ -8944,34 +8012,16 @@
           <w:bCs/>
           <w:lang w:val="es-419"/>
         </w:rPr>
-        <w:t>_</w:t>
-      </w:r>
-      <w:proofErr w:type="gramStart"/>
-      <w:r>
-        <w:rPr>
-          <w:b/>
-          <w:bCs/>
-          <w:lang w:val="es-419"/>
-        </w:rPr>
-        <w:t>cadete</w:t>
-      </w:r>
-      <w:proofErr w:type="spellEnd"/>
-      <w:r>
-        <w:rPr>
-          <w:b/>
-          <w:bCs/>
-          <w:lang w:val="es-419"/>
-        </w:rPr>
-        <w:t>(</w:t>
-      </w:r>
-      <w:proofErr w:type="gramEnd"/>
-      <w:r>
-        <w:rPr>
-          <w:b/>
-          <w:bCs/>
-          <w:lang w:val="es-419"/>
-        </w:rPr>
-        <w:t>PK)</w:t>
+        <w:t>_cadete</w:t>
+      </w:r>
+      <w:proofErr w:type="spellEnd"/>
+      <w:r>
+        <w:rPr>
+          <w:b/>
+          <w:bCs/>
+          <w:lang w:val="es-419"/>
+        </w:rPr>
+        <w:t>(PK)</w:t>
       </w:r>
       <w:r>
         <w:rPr>

</xml_diff>

<commit_message>
Primera entrega de TP
</commit_message>
<xml_diff>
--- a/Metodologia-TP2024.docx
+++ b/Metodologia-TP2024.docx
@@ -6838,34 +6838,6 @@
           <w:lang w:val="es-419"/>
         </w:rPr>
         <w:t>_bono</w:t>
-      </w:r>
-      <w:proofErr w:type="spellEnd"/>
-      <w:r>
-        <w:rPr>
-          <w:lang w:val="es-419"/>
-        </w:rPr>
-        <w:t xml:space="preserve">, </w:t>
-      </w:r>
-      <w:proofErr w:type="spellStart"/>
-      <w:r>
-        <w:rPr>
-          <w:lang w:val="es-419"/>
-        </w:rPr>
-        <w:t>nombre_empleado_bono</w:t>
-      </w:r>
-      <w:proofErr w:type="spellEnd"/>
-      <w:r>
-        <w:rPr>
-          <w:lang w:val="es-419"/>
-        </w:rPr>
-        <w:t xml:space="preserve">, </w:t>
-      </w:r>
-      <w:proofErr w:type="spellStart"/>
-      <w:r>
-        <w:rPr>
-          <w:lang w:val="es-419"/>
-        </w:rPr>
-        <w:t>apellido_empleado_bono</w:t>
       </w:r>
       <w:proofErr w:type="spellEnd"/>
       <w:r>

</xml_diff>

<commit_message>
Segunda correccion del TP
</commit_message>
<xml_diff>
--- a/Metodologia-TP2024.docx
+++ b/Metodologia-TP2024.docx
@@ -6838,34 +6838,6 @@
           <w:lang w:val="es-419"/>
         </w:rPr>
         <w:t>_bono</w:t>
-      </w:r>
-      <w:proofErr w:type="spellEnd"/>
-      <w:r>
-        <w:rPr>
-          <w:lang w:val="es-419"/>
-        </w:rPr>
-        <w:t xml:space="preserve">, </w:t>
-      </w:r>
-      <w:proofErr w:type="spellStart"/>
-      <w:r>
-        <w:rPr>
-          <w:lang w:val="es-419"/>
-        </w:rPr>
-        <w:t>nombre_empleado_bono</w:t>
-      </w:r>
-      <w:proofErr w:type="spellEnd"/>
-      <w:r>
-        <w:rPr>
-          <w:lang w:val="es-419"/>
-        </w:rPr>
-        <w:t xml:space="preserve">, </w:t>
-      </w:r>
-      <w:proofErr w:type="spellStart"/>
-      <w:r>
-        <w:rPr>
-          <w:lang w:val="es-419"/>
-        </w:rPr>
-        <w:t>apellido_empleado_bono</w:t>
       </w:r>
       <w:proofErr w:type="spellEnd"/>
       <w:r>

</xml_diff>

<commit_message>
Primer entrega de TP Metodologia
</commit_message>
<xml_diff>
--- a/Metodologia-TP2024.docx
+++ b/Metodologia-TP2024.docx
@@ -534,1168 +534,1076 @@
         <w:rPr>
           <w:lang w:val="es-419"/>
         </w:rPr>
+        <w:t>, {</w:t>
+      </w:r>
+      <w:proofErr w:type="spellStart"/>
+      <w:r>
+        <w:rPr>
+          <w:lang w:val="es-419"/>
+        </w:rPr>
+        <w:t>nombre_cleinte</w:t>
+      </w:r>
+      <w:proofErr w:type="spellEnd"/>
+      <w:r>
+        <w:rPr>
+          <w:lang w:val="es-419"/>
+        </w:rPr>
+        <w:t xml:space="preserve">, </w:t>
+      </w:r>
+      <w:proofErr w:type="spellStart"/>
+      <w:r>
+        <w:rPr>
+          <w:lang w:val="es-419"/>
+        </w:rPr>
+        <w:t>apellido_cliente</w:t>
+      </w:r>
+      <w:proofErr w:type="spellEnd"/>
+      <w:r>
+        <w:rPr>
+          <w:lang w:val="es-419"/>
+        </w:rPr>
+        <w:t xml:space="preserve">, </w:t>
+      </w:r>
+      <w:proofErr w:type="spellStart"/>
+      <w:r>
+        <w:rPr>
+          <w:lang w:val="es-419"/>
+        </w:rPr>
+        <w:t>dirección_cliente</w:t>
+      </w:r>
+      <w:proofErr w:type="spellEnd"/>
+      <w:r>
+        <w:rPr>
+          <w:lang w:val="es-419"/>
+        </w:rPr>
+        <w:t xml:space="preserve">, </w:t>
+      </w:r>
+      <w:proofErr w:type="spellStart"/>
+      <w:r>
+        <w:rPr>
+          <w:lang w:val="es-419"/>
+        </w:rPr>
+        <w:t>cuit_cliente</w:t>
+      </w:r>
+      <w:proofErr w:type="spellEnd"/>
+      <w:r>
+        <w:rPr>
+          <w:lang w:val="es-419"/>
+        </w:rPr>
+        <w:t xml:space="preserve">, </w:t>
+      </w:r>
+      <w:proofErr w:type="spellStart"/>
+      <w:r>
+        <w:rPr>
+          <w:lang w:val="es-419"/>
+        </w:rPr>
+        <w:t>cod_postal_cliente</w:t>
+      </w:r>
+      <w:proofErr w:type="spellEnd"/>
+      <w:r>
+        <w:rPr>
+          <w:lang w:val="es-419"/>
+        </w:rPr>
+        <w:t xml:space="preserve">, </w:t>
+      </w:r>
+      <w:proofErr w:type="spellStart"/>
+      <w:r>
+        <w:rPr>
+          <w:lang w:val="es-419"/>
+        </w:rPr>
+        <w:t>localidad_cliente</w:t>
+      </w:r>
+      <w:proofErr w:type="spellEnd"/>
+      <w:r>
+        <w:rPr>
+          <w:lang w:val="es-419"/>
+        </w:rPr>
+        <w:t xml:space="preserve">, </w:t>
+      </w:r>
+      <w:proofErr w:type="spellStart"/>
+      <w:r>
+        <w:rPr>
+          <w:lang w:val="es-419"/>
+        </w:rPr>
+        <w:t>telefono_cliente</w:t>
+      </w:r>
+      <w:proofErr w:type="spellEnd"/>
+      <w:r>
+        <w:rPr>
+          <w:lang w:val="es-419"/>
+        </w:rPr>
+        <w:t xml:space="preserve">, </w:t>
+      </w:r>
+      <w:proofErr w:type="spellStart"/>
+      <w:r>
+        <w:rPr>
+          <w:lang w:val="es-419"/>
+        </w:rPr>
+        <w:t>id_usuario_externo</w:t>
+      </w:r>
+      <w:proofErr w:type="spellEnd"/>
+      <w:r>
+        <w:rPr>
+          <w:lang w:val="es-419"/>
+        </w:rPr>
+        <w:t xml:space="preserve">, </w:t>
+      </w:r>
+      <w:proofErr w:type="spellStart"/>
+      <w:r>
+        <w:rPr>
+          <w:lang w:val="es-419"/>
+        </w:rPr>
+        <w:t>contraseña_usuario_externo</w:t>
+      </w:r>
+      <w:proofErr w:type="spellEnd"/>
+      <w:r>
+        <w:rPr>
+          <w:lang w:val="es-419"/>
+        </w:rPr>
+        <w:t>}, {</w:t>
+      </w:r>
+      <w:proofErr w:type="spellStart"/>
+      <w:r>
+        <w:rPr>
+          <w:lang w:val="es-419"/>
+        </w:rPr>
+        <w:t>dni_empleado</w:t>
+      </w:r>
+      <w:proofErr w:type="spellEnd"/>
+      <w:r>
+        <w:rPr>
+          <w:lang w:val="es-419"/>
+        </w:rPr>
+        <w:t xml:space="preserve">, </w:t>
+      </w:r>
+      <w:proofErr w:type="spellStart"/>
+      <w:r>
+        <w:rPr>
+          <w:lang w:val="es-419"/>
+        </w:rPr>
+        <w:t>nombre_empleado</w:t>
+      </w:r>
+      <w:proofErr w:type="spellEnd"/>
+      <w:r>
+        <w:rPr>
+          <w:lang w:val="es-419"/>
+        </w:rPr>
+        <w:t xml:space="preserve">, </w:t>
+      </w:r>
+      <w:proofErr w:type="spellStart"/>
+      <w:r>
+        <w:rPr>
+          <w:lang w:val="es-419"/>
+        </w:rPr>
+        <w:t>domicilio_empleado</w:t>
+      </w:r>
+      <w:proofErr w:type="spellEnd"/>
+      <w:r>
+        <w:rPr>
+          <w:lang w:val="es-419"/>
+        </w:rPr>
+        <w:t xml:space="preserve">, </w:t>
+      </w:r>
+      <w:proofErr w:type="spellStart"/>
+      <w:r>
+        <w:rPr>
+          <w:lang w:val="es-419"/>
+        </w:rPr>
+        <w:t>teléfono_empleado</w:t>
+      </w:r>
+      <w:proofErr w:type="spellEnd"/>
+      <w:r>
+        <w:rPr>
+          <w:lang w:val="es-419"/>
+        </w:rPr>
+        <w:t xml:space="preserve">, </w:t>
+      </w:r>
+      <w:proofErr w:type="spellStart"/>
+      <w:r>
+        <w:rPr>
+          <w:lang w:val="es-419"/>
+        </w:rPr>
+        <w:t>apellido_empleado</w:t>
+      </w:r>
+      <w:proofErr w:type="spellEnd"/>
+      <w:r>
+        <w:rPr>
+          <w:lang w:val="es-419"/>
+        </w:rPr>
+        <w:t xml:space="preserve">, </w:t>
+      </w:r>
+      <w:proofErr w:type="spellStart"/>
+      <w:r>
+        <w:rPr>
+          <w:lang w:val="es-419"/>
+        </w:rPr>
+        <w:t>localidad_empleado</w:t>
+      </w:r>
+      <w:proofErr w:type="spellEnd"/>
+      <w:r>
+        <w:rPr>
+          <w:lang w:val="es-419"/>
+        </w:rPr>
+        <w:t xml:space="preserve">, </w:t>
+      </w:r>
+      <w:proofErr w:type="spellStart"/>
+      <w:r>
+        <w:rPr>
+          <w:lang w:val="es-419"/>
+        </w:rPr>
+        <w:t>empleado_sucursal</w:t>
+      </w:r>
+      <w:proofErr w:type="spellEnd"/>
+      <w:r>
+        <w:rPr>
+          <w:lang w:val="es-419"/>
+        </w:rPr>
+        <w:t xml:space="preserve">, </w:t>
+      </w:r>
+      <w:proofErr w:type="spellStart"/>
+      <w:r>
+        <w:rPr>
+          <w:lang w:val="es-419"/>
+        </w:rPr>
+        <w:t>cargo_empleado</w:t>
+      </w:r>
+      <w:proofErr w:type="spellEnd"/>
+      <w:r>
+        <w:rPr>
+          <w:lang w:val="es-419"/>
+        </w:rPr>
+        <w:t xml:space="preserve">, </w:t>
+      </w:r>
+      <w:proofErr w:type="spellStart"/>
+      <w:r>
+        <w:rPr>
+          <w:lang w:val="es-419"/>
+        </w:rPr>
+        <w:t>id_usuario_interno</w:t>
+      </w:r>
+      <w:proofErr w:type="spellEnd"/>
+      <w:r>
+        <w:rPr>
+          <w:lang w:val="es-419"/>
+        </w:rPr>
+        <w:t xml:space="preserve">, </w:t>
+      </w:r>
+      <w:proofErr w:type="spellStart"/>
+      <w:r>
+        <w:rPr>
+          <w:lang w:val="es-419"/>
+        </w:rPr>
+        <w:t>contraseña_usuario_interno</w:t>
+      </w:r>
+      <w:proofErr w:type="spellEnd"/>
+      <w:r>
+        <w:rPr>
+          <w:lang w:val="es-419"/>
+        </w:rPr>
+        <w:t xml:space="preserve">, </w:t>
+      </w:r>
+      <w:proofErr w:type="spellStart"/>
+      <w:r>
+        <w:rPr>
+          <w:lang w:val="es-419"/>
+        </w:rPr>
+        <w:t>rol_usuario_interno</w:t>
+      </w:r>
+      <w:proofErr w:type="spellEnd"/>
+      <w:r>
+        <w:rPr>
+          <w:lang w:val="es-419"/>
+        </w:rPr>
+        <w:t xml:space="preserve">, </w:t>
+      </w:r>
+      <w:proofErr w:type="spellStart"/>
+      <w:r>
+        <w:rPr>
+          <w:lang w:val="es-419"/>
+        </w:rPr>
+        <w:t>id_bono</w:t>
+      </w:r>
+      <w:proofErr w:type="spellEnd"/>
+      <w:r>
+        <w:rPr>
+          <w:lang w:val="es-419"/>
+        </w:rPr>
+        <w:t xml:space="preserve">, </w:t>
+      </w:r>
+      <w:proofErr w:type="spellStart"/>
+      <w:r>
+        <w:rPr>
+          <w:lang w:val="es-419"/>
+        </w:rPr>
+        <w:t>año_bono</w:t>
+      </w:r>
+      <w:proofErr w:type="spellEnd"/>
+      <w:r>
+        <w:rPr>
+          <w:lang w:val="es-419"/>
+        </w:rPr>
+        <w:t xml:space="preserve">, </w:t>
+      </w:r>
+      <w:proofErr w:type="spellStart"/>
+      <w:r>
+        <w:rPr>
+          <w:lang w:val="es-419"/>
+        </w:rPr>
+        <w:t>mes_bono</w:t>
+      </w:r>
+      <w:proofErr w:type="spellEnd"/>
+      <w:r>
+        <w:rPr>
+          <w:lang w:val="es-419"/>
+        </w:rPr>
+        <w:t xml:space="preserve">, </w:t>
+      </w:r>
+      <w:proofErr w:type="spellStart"/>
+      <w:r>
+        <w:rPr>
+          <w:lang w:val="es-419"/>
+        </w:rPr>
+        <w:t>nombre_apellido_empleado_bono</w:t>
+      </w:r>
+      <w:proofErr w:type="spellEnd"/>
+      <w:r>
+        <w:rPr>
+          <w:lang w:val="es-419"/>
+        </w:rPr>
+        <w:t xml:space="preserve">, </w:t>
+      </w:r>
+      <w:proofErr w:type="spellStart"/>
+      <w:r>
+        <w:rPr>
+          <w:lang w:val="es-419"/>
+        </w:rPr>
+        <w:t>total_productividad_bono</w:t>
+      </w:r>
+      <w:proofErr w:type="spellEnd"/>
+      <w:r>
+        <w:rPr>
+          <w:lang w:val="es-419"/>
+        </w:rPr>
+        <w:t xml:space="preserve">, </w:t>
+      </w:r>
+      <w:proofErr w:type="spellStart"/>
+      <w:r>
+        <w:rPr>
+          <w:lang w:val="es-419"/>
+        </w:rPr>
+        <w:t>total_bono_capacitacion</w:t>
+      </w:r>
+      <w:proofErr w:type="spellEnd"/>
+      <w:r>
+        <w:rPr>
+          <w:lang w:val="es-419"/>
+        </w:rPr>
+        <w:t xml:space="preserve"> }, </w:t>
+      </w:r>
+      <w:r>
+        <w:rPr>
+          <w:lang w:val="es-419"/>
+        </w:rPr>
+        <w:t>{</w:t>
+      </w:r>
+      <w:proofErr w:type="spellStart"/>
+      <w:r>
+        <w:rPr>
+          <w:lang w:val="es-419"/>
+        </w:rPr>
+        <w:t>id_pedido</w:t>
+      </w:r>
+      <w:proofErr w:type="spellEnd"/>
+      <w:r>
+        <w:rPr>
+          <w:lang w:val="es-419"/>
+        </w:rPr>
+        <w:t xml:space="preserve">, </w:t>
+      </w:r>
+      <w:proofErr w:type="spellStart"/>
+      <w:r>
+        <w:rPr>
+          <w:lang w:val="es-419"/>
+        </w:rPr>
+        <w:t>fecha_realizacion_pedido</w:t>
+      </w:r>
+      <w:proofErr w:type="spellEnd"/>
+      <w:r>
+        <w:rPr>
+          <w:lang w:val="es-419"/>
+        </w:rPr>
+        <w:t xml:space="preserve">, </w:t>
+      </w:r>
+      <w:proofErr w:type="spellStart"/>
+      <w:r>
+        <w:rPr>
+          <w:lang w:val="es-419"/>
+        </w:rPr>
+        <w:t>fecha_desde_pedido</w:t>
+      </w:r>
+      <w:proofErr w:type="spellEnd"/>
+      <w:r>
+        <w:rPr>
+          <w:lang w:val="es-419"/>
+        </w:rPr>
+        <w:t xml:space="preserve">, </w:t>
+      </w:r>
+      <w:proofErr w:type="spellStart"/>
+      <w:r>
+        <w:rPr>
+          <w:lang w:val="es-419"/>
+        </w:rPr>
+        <w:t>fecha_hasta_pedido</w:t>
+      </w:r>
+      <w:proofErr w:type="spellEnd"/>
+      <w:r>
+        <w:rPr>
+          <w:lang w:val="es-419"/>
+        </w:rPr>
+        <w:t xml:space="preserve">, </w:t>
+      </w:r>
+      <w:proofErr w:type="spellStart"/>
+      <w:r>
+        <w:rPr>
+          <w:lang w:val="es-419"/>
+        </w:rPr>
+        <w:t>importe_total_pedido</w:t>
+      </w:r>
+      <w:proofErr w:type="spellEnd"/>
+      <w:r>
+        <w:rPr>
+          <w:lang w:val="es-419"/>
+        </w:rPr>
+        <w:t xml:space="preserve">, </w:t>
+      </w:r>
+      <w:proofErr w:type="spellStart"/>
+      <w:r>
+        <w:rPr>
+          <w:lang w:val="es-419"/>
+        </w:rPr>
+        <w:t>importe_por_dia_pedido</w:t>
+      </w:r>
+      <w:proofErr w:type="spellEnd"/>
+      <w:r>
+        <w:rPr>
+          <w:lang w:val="es-419"/>
+        </w:rPr>
+        <w:t xml:space="preserve">, </w:t>
+      </w:r>
+      <w:r>
+        <w:rPr>
+          <w:lang w:val="es-419"/>
+        </w:rPr>
+        <w:t>{</w:t>
+      </w:r>
+      <w:proofErr w:type="spellStart"/>
+      <w:r>
+        <w:rPr>
+          <w:lang w:val="es-419"/>
+        </w:rPr>
+        <w:t>id_factura_maestro</w:t>
+      </w:r>
+      <w:proofErr w:type="spellEnd"/>
+      <w:r>
+        <w:rPr>
+          <w:lang w:val="es-419"/>
+        </w:rPr>
+        <w:t xml:space="preserve">, </w:t>
+      </w:r>
+      <w:proofErr w:type="spellStart"/>
+      <w:r>
+        <w:rPr>
+          <w:lang w:val="es-419"/>
+        </w:rPr>
+        <w:t>nro_factura_maestro</w:t>
+      </w:r>
+      <w:proofErr w:type="spellEnd"/>
+      <w:r>
+        <w:rPr>
+          <w:lang w:val="es-419"/>
+        </w:rPr>
+        <w:t xml:space="preserve">, </w:t>
+      </w:r>
+      <w:proofErr w:type="spellStart"/>
+      <w:r>
+        <w:rPr>
+          <w:lang w:val="es-419"/>
+        </w:rPr>
+        <w:t>tipo_factura_maestro</w:t>
+      </w:r>
+      <w:proofErr w:type="spellEnd"/>
+      <w:r>
+        <w:rPr>
+          <w:lang w:val="es-419"/>
+        </w:rPr>
+        <w:t xml:space="preserve">, </w:t>
+      </w:r>
+      <w:proofErr w:type="spellStart"/>
+      <w:r>
+        <w:rPr>
+          <w:lang w:val="es-419"/>
+        </w:rPr>
+        <w:t>fecha_y_hora_factura_maestro</w:t>
+      </w:r>
+      <w:proofErr w:type="spellEnd"/>
+      <w:r>
+        <w:rPr>
+          <w:lang w:val="es-419"/>
+        </w:rPr>
+        <w:t xml:space="preserve">, </w:t>
+      </w:r>
+      <w:proofErr w:type="spellStart"/>
+      <w:r>
+        <w:rPr>
+          <w:lang w:val="es-419"/>
+        </w:rPr>
+        <w:t>sucursal_factura_maestro</w:t>
+      </w:r>
+      <w:proofErr w:type="spellEnd"/>
+      <w:r>
+        <w:rPr>
+          <w:lang w:val="es-419"/>
+        </w:rPr>
+        <w:t xml:space="preserve">, </w:t>
+      </w:r>
+      <w:proofErr w:type="spellStart"/>
+      <w:r>
+        <w:rPr>
+          <w:lang w:val="es-419"/>
+        </w:rPr>
+        <w:t>iva_cliente_fac_m</w:t>
+      </w:r>
+      <w:proofErr w:type="spellEnd"/>
+      <w:r>
+        <w:rPr>
+          <w:lang w:val="es-419"/>
+        </w:rPr>
+        <w:t xml:space="preserve">, </w:t>
+      </w:r>
+      <w:proofErr w:type="spellStart"/>
+      <w:r>
+        <w:rPr>
+          <w:lang w:val="es-419"/>
+        </w:rPr>
+        <w:t>cuit_sucursal_fact_m</w:t>
+      </w:r>
+      <w:proofErr w:type="spellEnd"/>
+      <w:r>
+        <w:rPr>
+          <w:lang w:val="es-419"/>
+        </w:rPr>
+        <w:t xml:space="preserve">, </w:t>
+      </w:r>
+      <w:proofErr w:type="spellStart"/>
+      <w:r>
+        <w:rPr>
+          <w:lang w:val="es-419"/>
+        </w:rPr>
+        <w:t>razón_social_fact_m</w:t>
+      </w:r>
+      <w:proofErr w:type="spellEnd"/>
+      <w:r>
+        <w:rPr>
+          <w:lang w:val="es-419"/>
+        </w:rPr>
+        <w:t xml:space="preserve">, </w:t>
+      </w:r>
+      <w:r>
+        <w:rPr>
+          <w:lang w:val="es-419"/>
+        </w:rPr>
+        <w:t>{</w:t>
+      </w:r>
+      <w:proofErr w:type="spellStart"/>
+      <w:r>
+        <w:rPr>
+          <w:lang w:val="es-419"/>
+        </w:rPr>
+        <w:t>cod_producto</w:t>
+      </w:r>
+      <w:proofErr w:type="spellEnd"/>
+      <w:r>
+        <w:rPr>
+          <w:lang w:val="es-419"/>
+        </w:rPr>
+        <w:t xml:space="preserve">, </w:t>
+      </w:r>
+      <w:proofErr w:type="spellStart"/>
+      <w:r>
+        <w:rPr>
+          <w:lang w:val="es-419"/>
+        </w:rPr>
+        <w:t>nombre_vianda_f_detalle</w:t>
+      </w:r>
+      <w:proofErr w:type="spellEnd"/>
+      <w:r>
+        <w:rPr>
+          <w:lang w:val="es-419"/>
+        </w:rPr>
+        <w:t xml:space="preserve">, </w:t>
+      </w:r>
+      <w:proofErr w:type="spellStart"/>
+      <w:r>
+        <w:rPr>
+          <w:lang w:val="es-419"/>
+        </w:rPr>
+        <w:t>cantidad_f_detalle</w:t>
+      </w:r>
+      <w:proofErr w:type="spellEnd"/>
+      <w:r>
+        <w:rPr>
+          <w:lang w:val="es-419"/>
+        </w:rPr>
+        <w:t xml:space="preserve">, </w:t>
+      </w:r>
+      <w:proofErr w:type="spellStart"/>
+      <w:r>
+        <w:rPr>
+          <w:lang w:val="es-419"/>
+        </w:rPr>
+        <w:t>precio_unitario_f_detalle</w:t>
+      </w:r>
+      <w:proofErr w:type="spellEnd"/>
+      <w:r>
+        <w:rPr>
+          <w:lang w:val="es-419"/>
+        </w:rPr>
+        <w:t xml:space="preserve">, </w:t>
+      </w:r>
+      <w:proofErr w:type="spellStart"/>
+      <w:r>
+        <w:rPr>
+          <w:lang w:val="es-419"/>
+        </w:rPr>
+        <w:t>importe_linea_f_detalle</w:t>
+      </w:r>
+      <w:proofErr w:type="spellEnd"/>
+      <w:r>
+        <w:rPr>
+          <w:lang w:val="es-419"/>
+        </w:rPr>
+        <w:t xml:space="preserve">, </w:t>
+      </w:r>
+      <w:proofErr w:type="spellStart"/>
+      <w:r>
+        <w:rPr>
+          <w:lang w:val="es-419"/>
+        </w:rPr>
+        <w:t>subtotal_factura_maestro</w:t>
+      </w:r>
+      <w:proofErr w:type="spellEnd"/>
+      <w:r>
+        <w:rPr>
+          <w:lang w:val="es-419"/>
+        </w:rPr>
+        <w:t xml:space="preserve">, </w:t>
+      </w:r>
+      <w:proofErr w:type="spellStart"/>
+      <w:r>
+        <w:rPr>
+          <w:lang w:val="es-419"/>
+        </w:rPr>
+        <w:t>total_factura_maestro</w:t>
+      </w:r>
+      <w:proofErr w:type="spellEnd"/>
+      <w:r>
+        <w:rPr>
+          <w:lang w:val="es-419"/>
+        </w:rPr>
+        <w:t>}}</w:t>
+      </w:r>
+      <w:r>
+        <w:rPr>
+          <w:lang w:val="es-419"/>
+        </w:rPr>
+        <w:t>}, {</w:t>
+      </w:r>
+      <w:proofErr w:type="spellStart"/>
+      <w:r>
+        <w:rPr>
+          <w:lang w:val="es-419"/>
+        </w:rPr>
+        <w:t>id_vianda</w:t>
+      </w:r>
+      <w:proofErr w:type="spellEnd"/>
+      <w:r>
+        <w:rPr>
+          <w:lang w:val="es-419"/>
+        </w:rPr>
+        <w:t xml:space="preserve">, </w:t>
+      </w:r>
+      <w:proofErr w:type="spellStart"/>
+      <w:r>
+        <w:rPr>
+          <w:lang w:val="es-419"/>
+        </w:rPr>
+        <w:t>tipo_vianda</w:t>
+      </w:r>
+      <w:proofErr w:type="spellEnd"/>
+      <w:r>
+        <w:rPr>
+          <w:lang w:val="es-419"/>
+        </w:rPr>
+        <w:t xml:space="preserve">, </w:t>
+      </w:r>
+      <w:proofErr w:type="spellStart"/>
+      <w:r>
+        <w:rPr>
+          <w:lang w:val="es-419"/>
+        </w:rPr>
+        <w:t>descripcion_vianda</w:t>
+      </w:r>
+      <w:proofErr w:type="spellEnd"/>
+      <w:r>
+        <w:rPr>
+          <w:lang w:val="es-419"/>
+        </w:rPr>
+        <w:t xml:space="preserve">, </w:t>
+      </w:r>
+      <w:proofErr w:type="spellStart"/>
+      <w:r>
+        <w:rPr>
+          <w:lang w:val="es-419"/>
+        </w:rPr>
+        <w:t>dirección_cliente_vianda</w:t>
+      </w:r>
+      <w:proofErr w:type="spellEnd"/>
+      <w:r>
+        <w:rPr>
+          <w:lang w:val="es-419"/>
+        </w:rPr>
+        <w:t xml:space="preserve">, </w:t>
+      </w:r>
+      <w:proofErr w:type="spellStart"/>
+      <w:r>
+        <w:rPr>
+          <w:lang w:val="es-419"/>
+        </w:rPr>
+        <w:t>importe_por_dia_vianda</w:t>
+      </w:r>
+      <w:proofErr w:type="spellEnd"/>
+      <w:r>
+        <w:rPr>
+          <w:lang w:val="es-419"/>
+        </w:rPr>
+        <w:t>}, {</w:t>
+      </w:r>
+      <w:proofErr w:type="spellStart"/>
+      <w:r>
+        <w:rPr>
+          <w:lang w:val="es-419"/>
+        </w:rPr>
+        <w:t>id_almacen</w:t>
+      </w:r>
+      <w:proofErr w:type="spellEnd"/>
+      <w:r>
+        <w:rPr>
+          <w:lang w:val="es-419"/>
+        </w:rPr>
+        <w:t xml:space="preserve">, </w:t>
+      </w:r>
+      <w:proofErr w:type="spellStart"/>
+      <w:r>
+        <w:rPr>
+          <w:lang w:val="es-419"/>
+        </w:rPr>
+        <w:t>direccion_almacen</w:t>
+      </w:r>
+      <w:proofErr w:type="spellEnd"/>
+      <w:r>
+        <w:rPr>
+          <w:lang w:val="es-419"/>
+        </w:rPr>
+        <w:t xml:space="preserve">, </w:t>
+      </w:r>
+      <w:proofErr w:type="spellStart"/>
+      <w:r>
+        <w:rPr>
+          <w:lang w:val="es-419"/>
+        </w:rPr>
+        <w:t>ingredientes_almacen</w:t>
+      </w:r>
+      <w:proofErr w:type="spellEnd"/>
+      <w:r>
+        <w:rPr>
+          <w:lang w:val="es-419"/>
+        </w:rPr>
+        <w:t xml:space="preserve">, </w:t>
+      </w:r>
+      <w:proofErr w:type="spellStart"/>
+      <w:r>
+        <w:rPr>
+          <w:lang w:val="es-419"/>
+        </w:rPr>
+        <w:t>cant_ingredidentes_almacen</w:t>
+      </w:r>
+      <w:proofErr w:type="spellEnd"/>
+      <w:r>
+        <w:rPr>
+          <w:lang w:val="es-419"/>
+        </w:rPr>
+        <w:t xml:space="preserve">, </w:t>
+      </w:r>
+      <w:proofErr w:type="spellStart"/>
+      <w:r>
+        <w:rPr>
+          <w:lang w:val="es-419"/>
+        </w:rPr>
+        <w:t>cod_ingrediente</w:t>
+      </w:r>
+      <w:proofErr w:type="spellEnd"/>
+      <w:r>
+        <w:rPr>
+          <w:lang w:val="es-419"/>
+        </w:rPr>
+        <w:t xml:space="preserve">, </w:t>
+      </w:r>
+      <w:proofErr w:type="spellStart"/>
+      <w:r>
+        <w:rPr>
+          <w:lang w:val="es-419"/>
+        </w:rPr>
+        <w:t>nombre_ingrediente</w:t>
+      </w:r>
+      <w:proofErr w:type="spellEnd"/>
+      <w:r>
+        <w:rPr>
+          <w:lang w:val="es-419"/>
+        </w:rPr>
+        <w:t xml:space="preserve">, </w:t>
+      </w:r>
+      <w:proofErr w:type="spellStart"/>
+      <w:r>
+        <w:rPr>
+          <w:lang w:val="es-419"/>
+        </w:rPr>
+        <w:t>cant_ingrediente</w:t>
+      </w:r>
+      <w:proofErr w:type="spellEnd"/>
+      <w:r>
+        <w:rPr>
+          <w:lang w:val="es-419"/>
+        </w:rPr>
+        <w:t xml:space="preserve"> }, {</w:t>
+      </w:r>
+      <w:proofErr w:type="spellStart"/>
+      <w:r>
+        <w:rPr>
+          <w:lang w:val="es-419"/>
+        </w:rPr>
+        <w:t>id_comanda</w:t>
+      </w:r>
+      <w:proofErr w:type="spellEnd"/>
+      <w:r>
+        <w:rPr>
+          <w:lang w:val="es-419"/>
+        </w:rPr>
+        <w:t xml:space="preserve">, </w:t>
+      </w:r>
+      <w:proofErr w:type="spellStart"/>
+      <w:r>
+        <w:rPr>
+          <w:lang w:val="es-419"/>
+        </w:rPr>
+        <w:t>nombre_cliente_comanda</w:t>
+      </w:r>
+      <w:proofErr w:type="spellEnd"/>
+      <w:r>
+        <w:rPr>
+          <w:lang w:val="es-419"/>
+        </w:rPr>
+        <w:t xml:space="preserve">, </w:t>
+      </w:r>
+      <w:proofErr w:type="spellStart"/>
+      <w:r>
+        <w:rPr>
+          <w:lang w:val="es-419"/>
+        </w:rPr>
+        <w:t>fecha_planificada_fabricacion</w:t>
+      </w:r>
+      <w:proofErr w:type="spellEnd"/>
+      <w:r>
+        <w:rPr>
+          <w:lang w:val="es-419"/>
+        </w:rPr>
+        <w:t xml:space="preserve">, </w:t>
+      </w:r>
+      <w:proofErr w:type="spellStart"/>
+      <w:r>
+        <w:rPr>
+          <w:lang w:val="es-419"/>
+        </w:rPr>
+        <w:t>nombre_receta</w:t>
+      </w:r>
+      <w:proofErr w:type="spellEnd"/>
+      <w:r>
+        <w:rPr>
+          <w:lang w:val="es-419"/>
+        </w:rPr>
+        <w:t xml:space="preserve">, </w:t>
+      </w:r>
+      <w:proofErr w:type="spellStart"/>
+      <w:r>
+        <w:rPr>
+          <w:lang w:val="es-419"/>
+        </w:rPr>
+        <w:t>ingredientes_receta</w:t>
+      </w:r>
+      <w:proofErr w:type="spellEnd"/>
+      <w:r>
+        <w:rPr>
+          <w:lang w:val="es-419"/>
+        </w:rPr>
+        <w:t xml:space="preserve">, </w:t>
+      </w:r>
+      <w:proofErr w:type="spellStart"/>
+      <w:r>
+        <w:rPr>
+          <w:lang w:val="es-419"/>
+        </w:rPr>
+        <w:t>tipo_receta</w:t>
+      </w:r>
+      <w:proofErr w:type="spellEnd"/>
+      <w:r>
+        <w:rPr>
+          <w:lang w:val="es-419"/>
+        </w:rPr>
+        <w:t xml:space="preserve">, </w:t>
+      </w:r>
+      <w:proofErr w:type="spellStart"/>
+      <w:r>
+        <w:rPr>
+          <w:lang w:val="es-419"/>
+        </w:rPr>
+        <w:t>descripción_receta</w:t>
+      </w:r>
+      <w:proofErr w:type="spellEnd"/>
+      <w:r>
+        <w:rPr>
+          <w:lang w:val="es-419"/>
+        </w:rPr>
+        <w:t xml:space="preserve">, </w:t>
+      </w:r>
+      <w:proofErr w:type="spellStart"/>
+      <w:r>
+        <w:rPr>
+          <w:lang w:val="es-419"/>
+        </w:rPr>
+        <w:t>unidad_medida_receta</w:t>
+      </w:r>
+      <w:proofErr w:type="spellEnd"/>
+      <w:r>
+        <w:rPr>
+          <w:lang w:val="es-419"/>
+        </w:rPr>
+        <w:t>}, {</w:t>
+      </w:r>
+      <w:proofErr w:type="spellStart"/>
+      <w:r>
+        <w:rPr>
+          <w:lang w:val="es-419"/>
+        </w:rPr>
+        <w:t>id_compra_insumos</w:t>
+      </w:r>
+      <w:proofErr w:type="spellEnd"/>
+      <w:r>
+        <w:rPr>
+          <w:lang w:val="es-419"/>
+        </w:rPr>
+        <w:t xml:space="preserve">, </w:t>
+      </w:r>
+      <w:proofErr w:type="spellStart"/>
+      <w:r>
+        <w:rPr>
+          <w:lang w:val="es-419"/>
+        </w:rPr>
+        <w:t>fecha_compra_insumos</w:t>
+      </w:r>
+      <w:proofErr w:type="spellEnd"/>
+      <w:r>
+        <w:rPr>
+          <w:lang w:val="es-419"/>
+        </w:rPr>
+        <w:t xml:space="preserve">, </w:t>
+      </w:r>
+      <w:proofErr w:type="spellStart"/>
+      <w:r>
+        <w:rPr>
+          <w:lang w:val="es-419"/>
+        </w:rPr>
+        <w:t>nombre_art_comprado</w:t>
+      </w:r>
+      <w:proofErr w:type="spellEnd"/>
+      <w:r>
+        <w:rPr>
+          <w:lang w:val="es-419"/>
+        </w:rPr>
+        <w:t xml:space="preserve">, </w:t>
+      </w:r>
+      <w:proofErr w:type="spellStart"/>
+      <w:r>
+        <w:rPr>
+          <w:lang w:val="es-419"/>
+        </w:rPr>
+        <w:t>cantidad_compra_ins</w:t>
+      </w:r>
+      <w:proofErr w:type="spellEnd"/>
+      <w:r>
+        <w:rPr>
+          <w:lang w:val="es-419"/>
+        </w:rPr>
+        <w:t xml:space="preserve">, </w:t>
+      </w:r>
+      <w:proofErr w:type="spellStart"/>
+      <w:r>
+        <w:rPr>
+          <w:lang w:val="es-419"/>
+        </w:rPr>
+        <w:t>estado_compra</w:t>
+      </w:r>
+      <w:proofErr w:type="spellEnd"/>
+      <w:r>
+        <w:rPr>
+          <w:lang w:val="es-419"/>
+        </w:rPr>
+        <w:t>[pendiente/pagada/anulada], {</w:t>
+      </w:r>
+      <w:proofErr w:type="spellStart"/>
+      <w:r>
+        <w:rPr>
+          <w:lang w:val="es-419"/>
+        </w:rPr>
+        <w:t>nombre_proveedor_compra</w:t>
+      </w:r>
+      <w:proofErr w:type="spellEnd"/>
+      <w:r>
+        <w:rPr>
+          <w:lang w:val="es-419"/>
+        </w:rPr>
+        <w:t xml:space="preserve">, </w:t>
+      </w:r>
+      <w:proofErr w:type="spellStart"/>
+      <w:r>
+        <w:rPr>
+          <w:lang w:val="es-419"/>
+        </w:rPr>
+        <w:t>cuit_proveedor</w:t>
+      </w:r>
+      <w:proofErr w:type="spellEnd"/>
+      <w:r>
+        <w:rPr>
+          <w:lang w:val="es-419"/>
+        </w:rPr>
         <w:t>,</w:t>
       </w:r>
       <w:r>
         <w:rPr>
+          <w:b/>
+          <w:bCs/>
           <w:lang w:val="es-419"/>
         </w:rPr>
         <w:t xml:space="preserve"> </w:t>
       </w:r>
-      <w:r>
-        <w:rPr>
-          <w:lang w:val="es-419"/>
-        </w:rPr>
-        <w:t>{</w:t>
-      </w:r>
-      <w:proofErr w:type="spellStart"/>
-      <w:r>
-        <w:rPr>
-          <w:lang w:val="es-419"/>
-        </w:rPr>
-        <w:t>nombre_cleinte</w:t>
-      </w:r>
-      <w:proofErr w:type="spellEnd"/>
-      <w:r>
-        <w:rPr>
-          <w:lang w:val="es-419"/>
-        </w:rPr>
-        <w:t xml:space="preserve">, </w:t>
-      </w:r>
-      <w:proofErr w:type="spellStart"/>
-      <w:r>
-        <w:rPr>
-          <w:lang w:val="es-419"/>
-        </w:rPr>
-        <w:t>apellido_cliente</w:t>
-      </w:r>
-      <w:proofErr w:type="spellEnd"/>
-      <w:r>
-        <w:rPr>
-          <w:lang w:val="es-419"/>
-        </w:rPr>
-        <w:t xml:space="preserve">, </w:t>
-      </w:r>
-      <w:proofErr w:type="spellStart"/>
-      <w:r>
-        <w:rPr>
-          <w:lang w:val="es-419"/>
-        </w:rPr>
-        <w:t>dirección_cliente</w:t>
-      </w:r>
-      <w:proofErr w:type="spellEnd"/>
-      <w:r>
-        <w:rPr>
-          <w:lang w:val="es-419"/>
-        </w:rPr>
-        <w:t xml:space="preserve">, </w:t>
-      </w:r>
-      <w:proofErr w:type="spellStart"/>
-      <w:r>
-        <w:rPr>
-          <w:lang w:val="es-419"/>
-        </w:rPr>
-        <w:t>cuit_cliente</w:t>
-      </w:r>
-      <w:proofErr w:type="spellEnd"/>
-      <w:r>
-        <w:rPr>
-          <w:lang w:val="es-419"/>
-        </w:rPr>
-        <w:t xml:space="preserve">, </w:t>
-      </w:r>
-      <w:proofErr w:type="spellStart"/>
-      <w:r>
-        <w:rPr>
-          <w:lang w:val="es-419"/>
-        </w:rPr>
-        <w:t>cod_postal_cliente</w:t>
-      </w:r>
-      <w:proofErr w:type="spellEnd"/>
-      <w:r>
-        <w:rPr>
-          <w:lang w:val="es-419"/>
-        </w:rPr>
-        <w:t xml:space="preserve">, </w:t>
-      </w:r>
-      <w:proofErr w:type="spellStart"/>
-      <w:r>
-        <w:rPr>
-          <w:lang w:val="es-419"/>
-        </w:rPr>
-        <w:t>localidad_cliente</w:t>
-      </w:r>
-      <w:proofErr w:type="spellEnd"/>
-      <w:r>
-        <w:rPr>
-          <w:lang w:val="es-419"/>
-        </w:rPr>
-        <w:t xml:space="preserve">, </w:t>
-      </w:r>
-      <w:proofErr w:type="spellStart"/>
-      <w:r>
-        <w:rPr>
-          <w:lang w:val="es-419"/>
-        </w:rPr>
-        <w:t>telefono_cliente</w:t>
-      </w:r>
-      <w:proofErr w:type="spellEnd"/>
-      <w:r>
-        <w:rPr>
-          <w:lang w:val="es-419"/>
-        </w:rPr>
-        <w:t xml:space="preserve">, </w:t>
-      </w:r>
-      <w:proofErr w:type="spellStart"/>
-      <w:r>
-        <w:rPr>
-          <w:lang w:val="es-419"/>
-        </w:rPr>
-        <w:t>id_usuario_externo</w:t>
-      </w:r>
-      <w:proofErr w:type="spellEnd"/>
-      <w:r>
-        <w:rPr>
-          <w:lang w:val="es-419"/>
-        </w:rPr>
-        <w:t xml:space="preserve">, </w:t>
-      </w:r>
-      <w:proofErr w:type="spellStart"/>
-      <w:r>
-        <w:rPr>
-          <w:lang w:val="es-419"/>
-        </w:rPr>
-        <w:t>contraseña_usuario_externo</w:t>
-      </w:r>
-      <w:proofErr w:type="spellEnd"/>
-      <w:r>
-        <w:rPr>
-          <w:lang w:val="es-419"/>
-        </w:rPr>
-        <w:t>}</w:t>
-      </w:r>
-      <w:r>
-        <w:rPr>
-          <w:lang w:val="es-419"/>
-        </w:rPr>
-        <w:t xml:space="preserve">, </w:t>
-      </w:r>
-      <w:r>
-        <w:rPr>
-          <w:lang w:val="es-419"/>
-        </w:rPr>
-        <w:t>{</w:t>
-      </w:r>
-      <w:proofErr w:type="spellStart"/>
-      <w:r>
-        <w:rPr>
-          <w:lang w:val="es-419"/>
-        </w:rPr>
-        <w:t>dni_empleado</w:t>
-      </w:r>
-      <w:proofErr w:type="spellEnd"/>
-      <w:r>
-        <w:rPr>
-          <w:lang w:val="es-419"/>
-        </w:rPr>
-        <w:t xml:space="preserve">, </w:t>
-      </w:r>
-      <w:proofErr w:type="spellStart"/>
-      <w:r>
-        <w:rPr>
-          <w:lang w:val="es-419"/>
-        </w:rPr>
-        <w:t>nombre_empleado</w:t>
-      </w:r>
-      <w:proofErr w:type="spellEnd"/>
-      <w:r>
-        <w:rPr>
-          <w:lang w:val="es-419"/>
-        </w:rPr>
-        <w:t xml:space="preserve">, </w:t>
-      </w:r>
-      <w:proofErr w:type="spellStart"/>
-      <w:r>
-        <w:rPr>
-          <w:lang w:val="es-419"/>
-        </w:rPr>
-        <w:t>domicilio_empleado</w:t>
-      </w:r>
-      <w:proofErr w:type="spellEnd"/>
-      <w:r>
-        <w:rPr>
-          <w:lang w:val="es-419"/>
-        </w:rPr>
-        <w:t xml:space="preserve">, </w:t>
-      </w:r>
-      <w:proofErr w:type="spellStart"/>
-      <w:r>
-        <w:rPr>
-          <w:lang w:val="es-419"/>
-        </w:rPr>
-        <w:t>teléfono_empleado</w:t>
-      </w:r>
-      <w:proofErr w:type="spellEnd"/>
-      <w:r>
-        <w:rPr>
-          <w:lang w:val="es-419"/>
-        </w:rPr>
-        <w:t xml:space="preserve">, </w:t>
-      </w:r>
-      <w:proofErr w:type="spellStart"/>
-      <w:r>
-        <w:rPr>
-          <w:lang w:val="es-419"/>
-        </w:rPr>
-        <w:t>apellido_empleado</w:t>
-      </w:r>
-      <w:proofErr w:type="spellEnd"/>
-      <w:r>
-        <w:rPr>
-          <w:lang w:val="es-419"/>
-        </w:rPr>
-        <w:t xml:space="preserve">, </w:t>
-      </w:r>
-      <w:proofErr w:type="spellStart"/>
-      <w:r>
-        <w:rPr>
-          <w:lang w:val="es-419"/>
-        </w:rPr>
-        <w:t>localidad_empleado</w:t>
-      </w:r>
-      <w:proofErr w:type="spellEnd"/>
-      <w:r>
-        <w:rPr>
-          <w:lang w:val="es-419"/>
-        </w:rPr>
-        <w:t xml:space="preserve">, </w:t>
-      </w:r>
-      <w:proofErr w:type="spellStart"/>
-      <w:r>
-        <w:rPr>
-          <w:lang w:val="es-419"/>
-        </w:rPr>
-        <w:t>empleado_sucursal</w:t>
-      </w:r>
-      <w:proofErr w:type="spellEnd"/>
-      <w:r>
-        <w:rPr>
-          <w:lang w:val="es-419"/>
-        </w:rPr>
-        <w:t xml:space="preserve">, </w:t>
-      </w:r>
-      <w:proofErr w:type="spellStart"/>
-      <w:r>
-        <w:rPr>
-          <w:lang w:val="es-419"/>
-        </w:rPr>
-        <w:t>cargo_empleado</w:t>
-      </w:r>
-      <w:proofErr w:type="spellEnd"/>
-      <w:r>
-        <w:rPr>
-          <w:lang w:val="es-419"/>
-        </w:rPr>
-        <w:t xml:space="preserve">, </w:t>
-      </w:r>
-      <w:proofErr w:type="spellStart"/>
-      <w:r>
-        <w:rPr>
-          <w:lang w:val="es-419"/>
-        </w:rPr>
-        <w:t>id_usuario_interno</w:t>
-      </w:r>
-      <w:proofErr w:type="spellEnd"/>
-      <w:r>
-        <w:rPr>
-          <w:lang w:val="es-419"/>
-        </w:rPr>
-        <w:t xml:space="preserve">, </w:t>
-      </w:r>
-      <w:proofErr w:type="spellStart"/>
-      <w:r>
-        <w:rPr>
-          <w:lang w:val="es-419"/>
-        </w:rPr>
-        <w:t>contraseña_usuario_interno</w:t>
-      </w:r>
-      <w:proofErr w:type="spellEnd"/>
-      <w:r>
-        <w:rPr>
-          <w:lang w:val="es-419"/>
-        </w:rPr>
-        <w:t xml:space="preserve">, </w:t>
-      </w:r>
-      <w:proofErr w:type="spellStart"/>
-      <w:r>
-        <w:rPr>
-          <w:lang w:val="es-419"/>
-        </w:rPr>
-        <w:t>rol_usuario_interno</w:t>
-      </w:r>
-      <w:proofErr w:type="spellEnd"/>
-      <w:r>
-        <w:rPr>
-          <w:lang w:val="es-419"/>
-        </w:rPr>
-        <w:t xml:space="preserve">, </w:t>
-      </w:r>
-      <w:proofErr w:type="spellStart"/>
-      <w:r>
-        <w:rPr>
-          <w:lang w:val="es-419"/>
-        </w:rPr>
-        <w:t>id_bono</w:t>
-      </w:r>
-      <w:proofErr w:type="spellEnd"/>
-      <w:r>
-        <w:rPr>
-          <w:lang w:val="es-419"/>
-        </w:rPr>
-        <w:t xml:space="preserve">, </w:t>
-      </w:r>
-      <w:proofErr w:type="spellStart"/>
-      <w:r>
-        <w:rPr>
-          <w:lang w:val="es-419"/>
-        </w:rPr>
-        <w:t>año_bono</w:t>
-      </w:r>
-      <w:proofErr w:type="spellEnd"/>
-      <w:r>
-        <w:rPr>
-          <w:lang w:val="es-419"/>
-        </w:rPr>
-        <w:t xml:space="preserve">, </w:t>
-      </w:r>
-      <w:proofErr w:type="spellStart"/>
-      <w:r>
-        <w:rPr>
-          <w:lang w:val="es-419"/>
-        </w:rPr>
-        <w:t>mes_bono</w:t>
-      </w:r>
-      <w:proofErr w:type="spellEnd"/>
-      <w:r>
-        <w:rPr>
-          <w:lang w:val="es-419"/>
-        </w:rPr>
-        <w:t xml:space="preserve">, </w:t>
-      </w:r>
-      <w:proofErr w:type="spellStart"/>
-      <w:r>
-        <w:rPr>
-          <w:lang w:val="es-419"/>
-        </w:rPr>
-        <w:t>nombre_empleado_bono</w:t>
-      </w:r>
-      <w:proofErr w:type="spellEnd"/>
-      <w:r>
-        <w:rPr>
-          <w:lang w:val="es-419"/>
-        </w:rPr>
-        <w:t xml:space="preserve">, </w:t>
-      </w:r>
-      <w:proofErr w:type="spellStart"/>
-      <w:r>
-        <w:rPr>
-          <w:lang w:val="es-419"/>
-        </w:rPr>
-        <w:t>apellido_empleado_bono</w:t>
-      </w:r>
-      <w:proofErr w:type="spellEnd"/>
-      <w:r>
-        <w:rPr>
-          <w:lang w:val="es-419"/>
-        </w:rPr>
-        <w:t xml:space="preserve">, </w:t>
-      </w:r>
-      <w:proofErr w:type="spellStart"/>
-      <w:r>
-        <w:rPr>
-          <w:lang w:val="es-419"/>
-        </w:rPr>
-        <w:t>total_productividad_bono</w:t>
-      </w:r>
-      <w:proofErr w:type="spellEnd"/>
-      <w:r>
-        <w:rPr>
-          <w:lang w:val="es-419"/>
-        </w:rPr>
-        <w:t xml:space="preserve">, </w:t>
-      </w:r>
-      <w:proofErr w:type="spellStart"/>
-      <w:r>
-        <w:rPr>
-          <w:lang w:val="es-419"/>
-        </w:rPr>
-        <w:t>total_bono_capacitacion</w:t>
-      </w:r>
-      <w:proofErr w:type="spellEnd"/>
-      <w:r>
-        <w:rPr>
-          <w:lang w:val="es-419"/>
-        </w:rPr>
-        <w:t xml:space="preserve"> }</w:t>
-      </w:r>
-      <w:r>
-        <w:rPr>
-          <w:lang w:val="es-419"/>
-        </w:rPr>
-        <w:t xml:space="preserve">, </w:t>
-      </w:r>
-      <w:r>
-        <w:rPr>
-          <w:lang w:val="es-419"/>
-        </w:rPr>
-        <w:t>{</w:t>
-      </w:r>
-      <w:proofErr w:type="spellStart"/>
-      <w:r>
-        <w:rPr>
-          <w:lang w:val="es-419"/>
-        </w:rPr>
-        <w:t>id_pedido</w:t>
-      </w:r>
-      <w:proofErr w:type="spellEnd"/>
-      <w:r>
-        <w:rPr>
-          <w:lang w:val="es-419"/>
-        </w:rPr>
-        <w:t xml:space="preserve">, </w:t>
-      </w:r>
-      <w:proofErr w:type="spellStart"/>
-      <w:r>
-        <w:rPr>
-          <w:lang w:val="es-419"/>
-        </w:rPr>
-        <w:t>fecha_realizacion_pedido</w:t>
-      </w:r>
-      <w:proofErr w:type="spellEnd"/>
-      <w:r>
-        <w:rPr>
-          <w:lang w:val="es-419"/>
-        </w:rPr>
-        <w:t xml:space="preserve">, </w:t>
-      </w:r>
-      <w:proofErr w:type="spellStart"/>
-      <w:r>
-        <w:rPr>
-          <w:lang w:val="es-419"/>
-        </w:rPr>
-        <w:t>fecha_desde_pedido</w:t>
-      </w:r>
-      <w:proofErr w:type="spellEnd"/>
-      <w:r>
-        <w:rPr>
-          <w:lang w:val="es-419"/>
-        </w:rPr>
-        <w:t xml:space="preserve">, </w:t>
-      </w:r>
-      <w:proofErr w:type="spellStart"/>
-      <w:r>
-        <w:rPr>
-          <w:lang w:val="es-419"/>
-        </w:rPr>
-        <w:t>fecha_hasta_pedido</w:t>
-      </w:r>
-      <w:proofErr w:type="spellEnd"/>
-      <w:r>
-        <w:rPr>
-          <w:lang w:val="es-419"/>
-        </w:rPr>
-        <w:t xml:space="preserve">, </w:t>
-      </w:r>
-      <w:proofErr w:type="spellStart"/>
-      <w:r>
-        <w:rPr>
-          <w:lang w:val="es-419"/>
-        </w:rPr>
-        <w:t>importe_total_pedido</w:t>
-      </w:r>
-      <w:proofErr w:type="spellEnd"/>
-      <w:r>
-        <w:rPr>
-          <w:lang w:val="es-419"/>
-        </w:rPr>
-        <w:t xml:space="preserve">, </w:t>
-      </w:r>
-      <w:proofErr w:type="spellStart"/>
-      <w:r>
-        <w:rPr>
-          <w:lang w:val="es-419"/>
-        </w:rPr>
-        <w:t>importe_por_dia_pedido</w:t>
-      </w:r>
-      <w:proofErr w:type="spellEnd"/>
-      <w:r>
-        <w:rPr>
-          <w:lang w:val="es-419"/>
-        </w:rPr>
-        <w:t xml:space="preserve">, </w:t>
-      </w:r>
-      <w:r>
-        <w:rPr>
-          <w:lang w:val="es-419"/>
-        </w:rPr>
-        <w:t>{</w:t>
-      </w:r>
-      <w:proofErr w:type="spellStart"/>
-      <w:r>
-        <w:rPr>
-          <w:lang w:val="es-419"/>
-        </w:rPr>
-        <w:t>id_factura_maestro</w:t>
-      </w:r>
-      <w:proofErr w:type="spellEnd"/>
-      <w:r>
-        <w:rPr>
-          <w:lang w:val="es-419"/>
-        </w:rPr>
-        <w:t xml:space="preserve">, </w:t>
-      </w:r>
-      <w:proofErr w:type="spellStart"/>
-      <w:r>
-        <w:rPr>
-          <w:lang w:val="es-419"/>
-        </w:rPr>
-        <w:t>nro_factura_maestro</w:t>
-      </w:r>
-      <w:proofErr w:type="spellEnd"/>
-      <w:r>
-        <w:rPr>
-          <w:lang w:val="es-419"/>
-        </w:rPr>
-        <w:t xml:space="preserve">, </w:t>
-      </w:r>
-      <w:proofErr w:type="spellStart"/>
-      <w:r>
-        <w:rPr>
-          <w:lang w:val="es-419"/>
-        </w:rPr>
-        <w:t>tipo_factura_maestro</w:t>
-      </w:r>
-      <w:proofErr w:type="spellEnd"/>
-      <w:r>
-        <w:rPr>
-          <w:lang w:val="es-419"/>
-        </w:rPr>
-        <w:t xml:space="preserve">, </w:t>
-      </w:r>
-      <w:proofErr w:type="spellStart"/>
-      <w:r>
-        <w:rPr>
-          <w:lang w:val="es-419"/>
-        </w:rPr>
-        <w:t>fecha_y_hora_factura_maestro</w:t>
-      </w:r>
-      <w:proofErr w:type="spellEnd"/>
-      <w:r>
-        <w:rPr>
-          <w:lang w:val="es-419"/>
-        </w:rPr>
-        <w:t xml:space="preserve">, </w:t>
-      </w:r>
-      <w:proofErr w:type="spellStart"/>
-      <w:r>
-        <w:rPr>
-          <w:lang w:val="es-419"/>
-        </w:rPr>
-        <w:t>sucursal_factura_maestro</w:t>
-      </w:r>
-      <w:proofErr w:type="spellEnd"/>
-      <w:r>
-        <w:rPr>
-          <w:lang w:val="es-419"/>
-        </w:rPr>
-        <w:t xml:space="preserve">, </w:t>
-      </w:r>
-      <w:proofErr w:type="spellStart"/>
-      <w:r>
-        <w:rPr>
-          <w:lang w:val="es-419"/>
-        </w:rPr>
-        <w:t>iva_cliente_fac_m</w:t>
-      </w:r>
-      <w:proofErr w:type="spellEnd"/>
-      <w:r>
-        <w:rPr>
-          <w:lang w:val="es-419"/>
-        </w:rPr>
-        <w:t xml:space="preserve">, </w:t>
-      </w:r>
-      <w:proofErr w:type="spellStart"/>
-      <w:r>
-        <w:rPr>
-          <w:lang w:val="es-419"/>
-        </w:rPr>
-        <w:t>cuit_sucursal_fact_m</w:t>
-      </w:r>
-      <w:proofErr w:type="spellEnd"/>
-      <w:r>
-        <w:rPr>
-          <w:lang w:val="es-419"/>
-        </w:rPr>
-        <w:t xml:space="preserve">, </w:t>
-      </w:r>
-      <w:proofErr w:type="spellStart"/>
-      <w:r>
-        <w:rPr>
-          <w:lang w:val="es-419"/>
-        </w:rPr>
-        <w:t>razón_social_fact_m</w:t>
-      </w:r>
-      <w:proofErr w:type="spellEnd"/>
-      <w:r>
-        <w:rPr>
-          <w:lang w:val="es-419"/>
-        </w:rPr>
-        <w:t xml:space="preserve">, </w:t>
-      </w:r>
-      <w:r>
-        <w:rPr>
-          <w:lang w:val="es-419"/>
-        </w:rPr>
-        <w:t>{</w:t>
-      </w:r>
-      <w:proofErr w:type="spellStart"/>
-      <w:r>
-        <w:rPr>
-          <w:lang w:val="es-419"/>
-        </w:rPr>
-        <w:t>cod_producto</w:t>
-      </w:r>
-      <w:proofErr w:type="spellEnd"/>
-      <w:r>
-        <w:rPr>
-          <w:lang w:val="es-419"/>
-        </w:rPr>
-        <w:t xml:space="preserve">, </w:t>
-      </w:r>
-      <w:proofErr w:type="spellStart"/>
-      <w:r>
-        <w:rPr>
-          <w:lang w:val="es-419"/>
-        </w:rPr>
-        <w:t>nombre_vianda_f_detalle</w:t>
-      </w:r>
-      <w:proofErr w:type="spellEnd"/>
-      <w:r>
-        <w:rPr>
-          <w:lang w:val="es-419"/>
-        </w:rPr>
-        <w:t xml:space="preserve">, </w:t>
-      </w:r>
-      <w:proofErr w:type="spellStart"/>
-      <w:r>
-        <w:rPr>
-          <w:lang w:val="es-419"/>
-        </w:rPr>
-        <w:t>cantidad_f_detalle</w:t>
-      </w:r>
-      <w:proofErr w:type="spellEnd"/>
-      <w:r>
-        <w:rPr>
-          <w:lang w:val="es-419"/>
-        </w:rPr>
-        <w:t xml:space="preserve">, </w:t>
-      </w:r>
-      <w:proofErr w:type="spellStart"/>
-      <w:r>
-        <w:rPr>
-          <w:lang w:val="es-419"/>
-        </w:rPr>
-        <w:t>precio_unitario_f_detalle</w:t>
-      </w:r>
-      <w:proofErr w:type="spellEnd"/>
-      <w:r>
-        <w:rPr>
-          <w:lang w:val="es-419"/>
-        </w:rPr>
-        <w:t xml:space="preserve">, </w:t>
-      </w:r>
-      <w:proofErr w:type="spellStart"/>
-      <w:r>
-        <w:rPr>
-          <w:lang w:val="es-419"/>
-        </w:rPr>
-        <w:t>importe_linea_f_detalle</w:t>
-      </w:r>
-      <w:proofErr w:type="spellEnd"/>
-      <w:r>
-        <w:rPr>
-          <w:lang w:val="es-419"/>
-        </w:rPr>
-        <w:t xml:space="preserve">, </w:t>
-      </w:r>
-      <w:proofErr w:type="spellStart"/>
-      <w:r>
-        <w:rPr>
-          <w:lang w:val="es-419"/>
-        </w:rPr>
-        <w:t>subtotal_factura_maestro</w:t>
-      </w:r>
-      <w:proofErr w:type="spellEnd"/>
-      <w:r>
-        <w:rPr>
-          <w:lang w:val="es-419"/>
-        </w:rPr>
-        <w:t xml:space="preserve">, </w:t>
-      </w:r>
-      <w:proofErr w:type="spellStart"/>
-      <w:r>
-        <w:rPr>
-          <w:lang w:val="es-419"/>
-        </w:rPr>
-        <w:t>total_factura_maestro</w:t>
-      </w:r>
-      <w:proofErr w:type="spellEnd"/>
-      <w:r>
-        <w:rPr>
-          <w:lang w:val="es-419"/>
-        </w:rPr>
-        <w:t>}}</w:t>
-      </w:r>
-      <w:r>
-        <w:rPr>
-          <w:lang w:val="es-419"/>
-        </w:rPr>
-        <w:t>}</w:t>
-      </w:r>
-      <w:r>
-        <w:rPr>
-          <w:lang w:val="es-419"/>
-        </w:rPr>
-        <w:t xml:space="preserve">, </w:t>
-      </w:r>
-      <w:r>
-        <w:rPr>
-          <w:lang w:val="es-419"/>
-        </w:rPr>
-        <w:t>{</w:t>
-      </w:r>
-      <w:proofErr w:type="spellStart"/>
-      <w:r>
-        <w:rPr>
-          <w:lang w:val="es-419"/>
-        </w:rPr>
-        <w:t>id_vianda</w:t>
-      </w:r>
-      <w:proofErr w:type="spellEnd"/>
-      <w:r>
-        <w:rPr>
-          <w:lang w:val="es-419"/>
-        </w:rPr>
-        <w:t xml:space="preserve">, </w:t>
-      </w:r>
-      <w:proofErr w:type="spellStart"/>
-      <w:r>
-        <w:rPr>
-          <w:lang w:val="es-419"/>
-        </w:rPr>
-        <w:t>tipo_vianda</w:t>
-      </w:r>
-      <w:proofErr w:type="spellEnd"/>
-      <w:r>
-        <w:rPr>
-          <w:lang w:val="es-419"/>
-        </w:rPr>
-        <w:t xml:space="preserve">, </w:t>
-      </w:r>
-      <w:proofErr w:type="spellStart"/>
-      <w:r>
-        <w:rPr>
-          <w:lang w:val="es-419"/>
-        </w:rPr>
-        <w:t>descripcion_vianda</w:t>
-      </w:r>
-      <w:proofErr w:type="spellEnd"/>
-      <w:r>
-        <w:rPr>
-          <w:lang w:val="es-419"/>
-        </w:rPr>
-        <w:t xml:space="preserve">, </w:t>
-      </w:r>
-      <w:proofErr w:type="spellStart"/>
-      <w:r>
-        <w:rPr>
-          <w:lang w:val="es-419"/>
-        </w:rPr>
-        <w:t>dirección_cliente_vianda</w:t>
-      </w:r>
-      <w:proofErr w:type="spellEnd"/>
-      <w:r>
-        <w:rPr>
-          <w:lang w:val="es-419"/>
-        </w:rPr>
-        <w:t xml:space="preserve">, </w:t>
-      </w:r>
-      <w:proofErr w:type="spellStart"/>
-      <w:r>
-        <w:rPr>
-          <w:lang w:val="es-419"/>
-        </w:rPr>
-        <w:t>importe_por_dia_vianda</w:t>
-      </w:r>
-      <w:proofErr w:type="spellEnd"/>
-      <w:r>
-        <w:rPr>
-          <w:lang w:val="es-419"/>
-        </w:rPr>
-        <w:t>}</w:t>
-      </w:r>
-      <w:r>
-        <w:rPr>
-          <w:lang w:val="es-419"/>
-        </w:rPr>
-        <w:t xml:space="preserve">, </w:t>
-      </w:r>
-      <w:r>
-        <w:rPr>
-          <w:lang w:val="es-419"/>
-        </w:rPr>
-        <w:t>{</w:t>
-      </w:r>
-      <w:proofErr w:type="spellStart"/>
-      <w:r>
-        <w:rPr>
-          <w:lang w:val="es-419"/>
-        </w:rPr>
-        <w:t>id_almacen</w:t>
-      </w:r>
-      <w:proofErr w:type="spellEnd"/>
-      <w:r>
-        <w:rPr>
-          <w:lang w:val="es-419"/>
-        </w:rPr>
-        <w:t xml:space="preserve">, </w:t>
-      </w:r>
-      <w:proofErr w:type="spellStart"/>
-      <w:r>
-        <w:rPr>
-          <w:lang w:val="es-419"/>
-        </w:rPr>
-        <w:t>direccion_almacen</w:t>
-      </w:r>
-      <w:proofErr w:type="spellEnd"/>
-      <w:r>
-        <w:rPr>
-          <w:lang w:val="es-419"/>
-        </w:rPr>
-        <w:t xml:space="preserve">, </w:t>
-      </w:r>
-      <w:proofErr w:type="spellStart"/>
-      <w:r>
-        <w:rPr>
-          <w:lang w:val="es-419"/>
-        </w:rPr>
-        <w:t>ingredientes_almacen</w:t>
-      </w:r>
-      <w:proofErr w:type="spellEnd"/>
-      <w:r>
-        <w:rPr>
-          <w:lang w:val="es-419"/>
-        </w:rPr>
-        <w:t xml:space="preserve">, </w:t>
-      </w:r>
-      <w:proofErr w:type="spellStart"/>
-      <w:r>
-        <w:rPr>
-          <w:lang w:val="es-419"/>
-        </w:rPr>
-        <w:t>cant_ingredidentes_almacen</w:t>
-      </w:r>
-      <w:proofErr w:type="spellEnd"/>
-      <w:r>
-        <w:rPr>
-          <w:lang w:val="es-419"/>
-        </w:rPr>
-        <w:t xml:space="preserve">, </w:t>
-      </w:r>
-      <w:proofErr w:type="spellStart"/>
-      <w:r>
-        <w:rPr>
-          <w:lang w:val="es-419"/>
-        </w:rPr>
-        <w:t>cod_ingrediente</w:t>
-      </w:r>
-      <w:proofErr w:type="spellEnd"/>
-      <w:r>
-        <w:rPr>
-          <w:lang w:val="es-419"/>
-        </w:rPr>
-        <w:t xml:space="preserve">, </w:t>
-      </w:r>
-      <w:proofErr w:type="spellStart"/>
-      <w:r>
-        <w:rPr>
-          <w:lang w:val="es-419"/>
-        </w:rPr>
-        <w:t>nombre_ingrediente</w:t>
-      </w:r>
-      <w:proofErr w:type="spellEnd"/>
-      <w:r>
-        <w:rPr>
-          <w:lang w:val="es-419"/>
-        </w:rPr>
-        <w:t xml:space="preserve">, </w:t>
-      </w:r>
-      <w:proofErr w:type="spellStart"/>
-      <w:r>
-        <w:rPr>
-          <w:lang w:val="es-419"/>
-        </w:rPr>
-        <w:t>cant_ingrediente</w:t>
-      </w:r>
-      <w:proofErr w:type="spellEnd"/>
-      <w:r>
-        <w:rPr>
-          <w:lang w:val="es-419"/>
-        </w:rPr>
-        <w:t xml:space="preserve"> }</w:t>
-      </w:r>
-      <w:r>
-        <w:rPr>
-          <w:lang w:val="es-419"/>
-        </w:rPr>
-        <w:t xml:space="preserve">, </w:t>
-      </w:r>
-      <w:r>
-        <w:rPr>
-          <w:lang w:val="es-419"/>
-        </w:rPr>
-        <w:t>{</w:t>
-      </w:r>
-      <w:proofErr w:type="spellStart"/>
-      <w:r>
-        <w:rPr>
-          <w:lang w:val="es-419"/>
-        </w:rPr>
-        <w:t>id_comanda</w:t>
-      </w:r>
-      <w:proofErr w:type="spellEnd"/>
-      <w:r>
-        <w:rPr>
-          <w:lang w:val="es-419"/>
-        </w:rPr>
-        <w:t xml:space="preserve">, </w:t>
-      </w:r>
-      <w:proofErr w:type="spellStart"/>
-      <w:r>
-        <w:rPr>
-          <w:lang w:val="es-419"/>
-        </w:rPr>
-        <w:t>nombre_cliente_comanda</w:t>
-      </w:r>
-      <w:proofErr w:type="spellEnd"/>
-      <w:r>
-        <w:rPr>
-          <w:lang w:val="es-419"/>
-        </w:rPr>
-        <w:t xml:space="preserve">, </w:t>
-      </w:r>
-      <w:proofErr w:type="spellStart"/>
-      <w:r>
-        <w:rPr>
-          <w:lang w:val="es-419"/>
-        </w:rPr>
-        <w:t>fecha_planificada_fabricacion</w:t>
-      </w:r>
-      <w:proofErr w:type="spellEnd"/>
-      <w:r>
-        <w:rPr>
-          <w:lang w:val="es-419"/>
-        </w:rPr>
-        <w:t xml:space="preserve">, </w:t>
-      </w:r>
-      <w:proofErr w:type="spellStart"/>
-      <w:r>
-        <w:rPr>
-          <w:lang w:val="es-419"/>
-        </w:rPr>
-        <w:t>nombre_receta</w:t>
-      </w:r>
-      <w:proofErr w:type="spellEnd"/>
-      <w:r>
-        <w:rPr>
-          <w:lang w:val="es-419"/>
-        </w:rPr>
-        <w:t xml:space="preserve">, </w:t>
-      </w:r>
-      <w:proofErr w:type="spellStart"/>
-      <w:r>
-        <w:rPr>
-          <w:lang w:val="es-419"/>
-        </w:rPr>
-        <w:t>ingredientes_receta</w:t>
-      </w:r>
-      <w:proofErr w:type="spellEnd"/>
-      <w:r>
-        <w:rPr>
-          <w:lang w:val="es-419"/>
-        </w:rPr>
-        <w:t xml:space="preserve">, </w:t>
-      </w:r>
-      <w:proofErr w:type="spellStart"/>
-      <w:r>
-        <w:rPr>
-          <w:lang w:val="es-419"/>
-        </w:rPr>
-        <w:t>tipo_receta</w:t>
-      </w:r>
-      <w:proofErr w:type="spellEnd"/>
-      <w:r>
-        <w:rPr>
-          <w:lang w:val="es-419"/>
-        </w:rPr>
-        <w:t xml:space="preserve">, </w:t>
-      </w:r>
-      <w:proofErr w:type="spellStart"/>
-      <w:r>
-        <w:rPr>
-          <w:lang w:val="es-419"/>
-        </w:rPr>
-        <w:t>descripción_receta</w:t>
-      </w:r>
-      <w:proofErr w:type="spellEnd"/>
-      <w:r>
-        <w:rPr>
-          <w:lang w:val="es-419"/>
-        </w:rPr>
-        <w:t xml:space="preserve">, </w:t>
-      </w:r>
-      <w:proofErr w:type="spellStart"/>
-      <w:r>
-        <w:rPr>
-          <w:lang w:val="es-419"/>
-        </w:rPr>
-        <w:t>unidad_medida_receta</w:t>
-      </w:r>
-      <w:proofErr w:type="spellEnd"/>
-      <w:r>
-        <w:rPr>
-          <w:lang w:val="es-419"/>
-        </w:rPr>
-        <w:t>}</w:t>
-      </w:r>
-      <w:r>
-        <w:rPr>
-          <w:lang w:val="es-419"/>
-        </w:rPr>
-        <w:t xml:space="preserve">, </w:t>
-      </w:r>
-      <w:r>
-        <w:rPr>
-          <w:lang w:val="es-419"/>
-        </w:rPr>
-        <w:t>{</w:t>
-      </w:r>
-      <w:proofErr w:type="spellStart"/>
-      <w:r>
-        <w:rPr>
-          <w:lang w:val="es-419"/>
-        </w:rPr>
-        <w:t>id_compra_insumos</w:t>
-      </w:r>
-      <w:proofErr w:type="spellEnd"/>
-      <w:r>
-        <w:rPr>
-          <w:lang w:val="es-419"/>
-        </w:rPr>
-        <w:t xml:space="preserve">, </w:t>
-      </w:r>
-      <w:proofErr w:type="spellStart"/>
-      <w:r>
-        <w:rPr>
-          <w:lang w:val="es-419"/>
-        </w:rPr>
-        <w:t>fecha_compra_insumos</w:t>
-      </w:r>
-      <w:proofErr w:type="spellEnd"/>
-      <w:r>
-        <w:rPr>
-          <w:lang w:val="es-419"/>
-        </w:rPr>
-        <w:t xml:space="preserve">, </w:t>
-      </w:r>
-      <w:proofErr w:type="spellStart"/>
-      <w:r>
-        <w:rPr>
-          <w:lang w:val="es-419"/>
-        </w:rPr>
-        <w:t>nombre_art_comprado</w:t>
-      </w:r>
-      <w:proofErr w:type="spellEnd"/>
-      <w:r>
-        <w:rPr>
-          <w:lang w:val="es-419"/>
-        </w:rPr>
-        <w:t xml:space="preserve">, </w:t>
-      </w:r>
-      <w:proofErr w:type="spellStart"/>
-      <w:r>
-        <w:rPr>
-          <w:lang w:val="es-419"/>
-        </w:rPr>
-        <w:t>cantidad_compra_ins</w:t>
-      </w:r>
-      <w:proofErr w:type="spellEnd"/>
-      <w:r>
-        <w:rPr>
-          <w:lang w:val="es-419"/>
-        </w:rPr>
-        <w:t xml:space="preserve">, </w:t>
-      </w:r>
-      <w:proofErr w:type="spellStart"/>
-      <w:r>
-        <w:rPr>
-          <w:lang w:val="es-419"/>
-        </w:rPr>
-        <w:t>estado_compra</w:t>
-      </w:r>
-      <w:proofErr w:type="spellEnd"/>
-      <w:r>
-        <w:rPr>
-          <w:lang w:val="es-419"/>
-        </w:rPr>
-        <w:t>[pendiente/pagada/anulada], {</w:t>
-      </w:r>
-      <w:proofErr w:type="spellStart"/>
-      <w:r>
-        <w:rPr>
-          <w:lang w:val="es-419"/>
-        </w:rPr>
-        <w:t>nombre_proveedor_compra</w:t>
-      </w:r>
-      <w:proofErr w:type="spellEnd"/>
-      <w:r>
-        <w:rPr>
-          <w:lang w:val="es-419"/>
-        </w:rPr>
-        <w:t xml:space="preserve">, </w:t>
-      </w:r>
-      <w:proofErr w:type="spellStart"/>
-      <w:r>
-        <w:rPr>
-          <w:lang w:val="es-419"/>
-        </w:rPr>
-        <w:t>cuit_proveedor</w:t>
-      </w:r>
-      <w:proofErr w:type="spellEnd"/>
-      <w:r>
-        <w:rPr>
-          <w:lang w:val="es-419"/>
-        </w:rPr>
-        <w:t>,</w:t>
-      </w:r>
-      <w:r>
-        <w:rPr>
-          <w:b/>
-          <w:bCs/>
-          <w:lang w:val="es-419"/>
-        </w:rPr>
-        <w:t xml:space="preserve"> </w:t>
-      </w:r>
       <w:proofErr w:type="spellStart"/>
       <w:r>
         <w:rPr>
@@ -1792,13 +1700,7 @@
         <w:rPr>
           <w:lang w:val="es-419"/>
         </w:rPr>
-        <w:t>}</w:t>
-      </w:r>
-      <w:r>
-        <w:rPr>
-          <w:lang w:val="es-419"/>
-        </w:rPr>
-        <w:t xml:space="preserve">, </w:t>
+        <w:t xml:space="preserve">}, </w:t>
       </w:r>
       <w:proofErr w:type="spellStart"/>
       <w:r>
@@ -1922,9 +1824,9 @@
           <w:u w:val="single"/>
           <w:lang w:val="es-419"/>
         </w:rPr>
-        <w:t>id_</w:t>
-      </w:r>
-      <w:proofErr w:type="gramStart"/>
+        <w:t>id_sucursal</w:t>
+      </w:r>
+      <w:proofErr w:type="spellEnd"/>
       <w:r>
         <w:rPr>
           <w:b/>
@@ -1932,27 +1834,7 @@
           <w:u w:val="single"/>
           <w:lang w:val="es-419"/>
         </w:rPr>
-        <w:t>sucursal</w:t>
-      </w:r>
-      <w:proofErr w:type="spellEnd"/>
-      <w:r>
-        <w:rPr>
-          <w:b/>
-          <w:bCs/>
-          <w:u w:val="single"/>
-          <w:lang w:val="es-419"/>
-        </w:rPr>
-        <w:t>(</w:t>
-      </w:r>
-      <w:proofErr w:type="gramEnd"/>
-      <w:r>
-        <w:rPr>
-          <w:b/>
-          <w:bCs/>
-          <w:u w:val="single"/>
-          <w:lang w:val="es-419"/>
-        </w:rPr>
-        <w:t>PK)</w:t>
+        <w:t>(PK)</w:t>
       </w:r>
       <w:r>
         <w:rPr>
@@ -2160,59 +2042,29 @@
           <w:bCs/>
           <w:lang w:val="es-419"/>
         </w:rPr>
-        <w:t>cuit_</w:t>
-      </w:r>
-      <w:proofErr w:type="gramStart"/>
-      <w:r>
-        <w:rPr>
-          <w:b/>
-          <w:bCs/>
-          <w:lang w:val="es-419"/>
-        </w:rPr>
-        <w:t>cliente</w:t>
-      </w:r>
-      <w:proofErr w:type="spellEnd"/>
-      <w:r>
-        <w:rPr>
-          <w:b/>
-          <w:bCs/>
-          <w:lang w:val="es-419"/>
-        </w:rPr>
-        <w:t>(</w:t>
-      </w:r>
-      <w:proofErr w:type="gramEnd"/>
-      <w:r>
-        <w:rPr>
-          <w:b/>
-          <w:bCs/>
-          <w:lang w:val="es-419"/>
-        </w:rPr>
-        <w:t>PK)</w:t>
-      </w:r>
-      <w:r>
-        <w:rPr>
-          <w:lang w:val="es-419"/>
-        </w:rPr>
-        <w:t xml:space="preserve">, </w:t>
-      </w:r>
-      <w:proofErr w:type="spellStart"/>
-      <w:r>
-        <w:rPr>
-          <w:lang w:val="es-419"/>
-        </w:rPr>
-        <w:t>nombre_cli</w:t>
-      </w:r>
-      <w:r>
-        <w:rPr>
-          <w:lang w:val="es-419"/>
-        </w:rPr>
-        <w:t>e</w:t>
-      </w:r>
-      <w:r>
-        <w:rPr>
-          <w:lang w:val="es-419"/>
-        </w:rPr>
-        <w:t>nte</w:t>
+        <w:t>cuit_cliente</w:t>
+      </w:r>
+      <w:proofErr w:type="spellEnd"/>
+      <w:r>
+        <w:rPr>
+          <w:b/>
+          <w:bCs/>
+          <w:lang w:val="es-419"/>
+        </w:rPr>
+        <w:t>(PK)</w:t>
+      </w:r>
+      <w:r>
+        <w:rPr>
+          <w:lang w:val="es-419"/>
+        </w:rPr>
+        <w:t xml:space="preserve">, </w:t>
+      </w:r>
+      <w:proofErr w:type="spellStart"/>
+      <w:r>
+        <w:rPr>
+          <w:lang w:val="es-419"/>
+        </w:rPr>
+        <w:t>nombre_cliente</w:t>
       </w:r>
       <w:proofErr w:type="spellEnd"/>
       <w:r>
@@ -2241,20 +2093,6 @@
           <w:lang w:val="es-419"/>
         </w:rPr>
         <w:t>dirección_cliente</w:t>
-      </w:r>
-      <w:proofErr w:type="spellEnd"/>
-      <w:r>
-        <w:rPr>
-          <w:lang w:val="es-419"/>
-        </w:rPr>
-        <w:t xml:space="preserve">, </w:t>
-      </w:r>
-      <w:proofErr w:type="spellStart"/>
-      <w:r>
-        <w:rPr>
-          <w:lang w:val="es-419"/>
-        </w:rPr>
-        <w:t>cuit_cliente</w:t>
       </w:r>
       <w:proofErr w:type="spellEnd"/>
       <w:r>
@@ -2353,42 +2191,16 @@
           <w:bCs/>
           <w:lang w:val="es-419"/>
         </w:rPr>
-        <w:t>cuit_</w:t>
-      </w:r>
-      <w:proofErr w:type="gramStart"/>
-      <w:r>
-        <w:rPr>
-          <w:b/>
-          <w:bCs/>
-          <w:lang w:val="es-419"/>
-        </w:rPr>
-        <w:t>empleado</w:t>
-      </w:r>
-      <w:proofErr w:type="spellEnd"/>
-      <w:r>
-        <w:rPr>
-          <w:b/>
-          <w:bCs/>
-          <w:lang w:val="es-419"/>
-        </w:rPr>
-        <w:t>(</w:t>
-      </w:r>
-      <w:proofErr w:type="gramEnd"/>
-      <w:r>
-        <w:rPr>
-          <w:b/>
-          <w:bCs/>
-          <w:lang w:val="es-419"/>
-        </w:rPr>
-        <w:t>PK)</w:t>
-      </w:r>
-      <w:r>
-        <w:rPr>
-          <w:b/>
-          <w:bCs/>
-          <w:lang w:val="es-419"/>
-        </w:rPr>
-        <w:t xml:space="preserve">, </w:t>
+        <w:t>cuit_empleado</w:t>
+      </w:r>
+      <w:proofErr w:type="spellEnd"/>
+      <w:r>
+        <w:rPr>
+          <w:b/>
+          <w:bCs/>
+          <w:lang w:val="es-419"/>
+        </w:rPr>
+        <w:t xml:space="preserve">(PK), </w:t>
       </w:r>
       <w:proofErr w:type="spellStart"/>
       <w:r>
@@ -2577,21 +2389,7 @@
         <w:rPr>
           <w:lang w:val="es-419"/>
         </w:rPr>
-        <w:t>nombre_empleado_bono</w:t>
-      </w:r>
-      <w:proofErr w:type="spellEnd"/>
-      <w:r>
-        <w:rPr>
-          <w:lang w:val="es-419"/>
-        </w:rPr>
-        <w:t xml:space="preserve">, </w:t>
-      </w:r>
-      <w:proofErr w:type="spellStart"/>
-      <w:r>
-        <w:rPr>
-          <w:lang w:val="es-419"/>
-        </w:rPr>
-        <w:t>apellido_empleado_bono</w:t>
+        <w:t>nombre_apellido_empleado_bono</w:t>
       </w:r>
       <w:proofErr w:type="spellEnd"/>
       <w:r>
@@ -2648,34 +2446,16 @@
           <w:bCs/>
           <w:lang w:val="es-419"/>
         </w:rPr>
-        <w:t>id_</w:t>
-      </w:r>
-      <w:proofErr w:type="gramStart"/>
-      <w:r>
-        <w:rPr>
-          <w:b/>
-          <w:bCs/>
-          <w:lang w:val="es-419"/>
-        </w:rPr>
-        <w:t>pedido</w:t>
-      </w:r>
-      <w:proofErr w:type="spellEnd"/>
-      <w:r>
-        <w:rPr>
-          <w:b/>
-          <w:bCs/>
-          <w:lang w:val="es-419"/>
-        </w:rPr>
-        <w:t>(</w:t>
-      </w:r>
-      <w:proofErr w:type="gramEnd"/>
-      <w:r>
-        <w:rPr>
-          <w:b/>
-          <w:bCs/>
-          <w:lang w:val="es-419"/>
-        </w:rPr>
-        <w:t>PK)</w:t>
+        <w:t>id_pedido</w:t>
+      </w:r>
+      <w:proofErr w:type="spellEnd"/>
+      <w:r>
+        <w:rPr>
+          <w:b/>
+          <w:bCs/>
+          <w:lang w:val="es-419"/>
+        </w:rPr>
+        <w:t>(PK)</w:t>
       </w:r>
       <w:r>
         <w:rPr>
@@ -2765,14 +2545,7 @@
         <w:rPr>
           <w:lang w:val="es-419"/>
         </w:rPr>
-        <w:t>Factura_</w:t>
-      </w:r>
-      <w:proofErr w:type="gramStart"/>
-      <w:r>
-        <w:rPr>
-          <w:lang w:val="es-419"/>
-        </w:rPr>
-        <w:t>maestro</w:t>
+        <w:t>Factura_maestro</w:t>
       </w:r>
       <w:proofErr w:type="spellEnd"/>
       <w:r>
@@ -2782,7 +2555,6 @@
         <w:t>(</w:t>
       </w:r>
       <w:proofErr w:type="spellStart"/>
-      <w:proofErr w:type="gramEnd"/>
       <w:r>
         <w:rPr>
           <w:b/>
@@ -2950,34 +2722,16 @@
           <w:bCs/>
           <w:lang w:val="es-419"/>
         </w:rPr>
-        <w:t>id_fac_</w:t>
-      </w:r>
-      <w:proofErr w:type="gramStart"/>
-      <w:r>
-        <w:rPr>
-          <w:b/>
-          <w:bCs/>
-          <w:lang w:val="es-419"/>
-        </w:rPr>
-        <w:t>detalle</w:t>
-      </w:r>
-      <w:proofErr w:type="spellEnd"/>
-      <w:r>
-        <w:rPr>
-          <w:b/>
-          <w:bCs/>
-          <w:lang w:val="es-419"/>
-        </w:rPr>
-        <w:t>(</w:t>
-      </w:r>
-      <w:proofErr w:type="gramEnd"/>
-      <w:r>
-        <w:rPr>
-          <w:b/>
-          <w:bCs/>
-          <w:lang w:val="es-419"/>
-        </w:rPr>
-        <w:t>PK)</w:t>
+        <w:t>id_fac_detalle</w:t>
+      </w:r>
+      <w:proofErr w:type="spellEnd"/>
+      <w:r>
+        <w:rPr>
+          <w:b/>
+          <w:bCs/>
+          <w:lang w:val="es-419"/>
+        </w:rPr>
+        <w:t>(PK)</w:t>
       </w:r>
       <w:r>
         <w:rPr>
@@ -3075,34 +2829,16 @@
           <w:bCs/>
           <w:lang w:val="es-419"/>
         </w:rPr>
-        <w:t>id_</w:t>
-      </w:r>
-      <w:proofErr w:type="gramStart"/>
-      <w:r>
-        <w:rPr>
-          <w:b/>
-          <w:bCs/>
-          <w:lang w:val="es-419"/>
-        </w:rPr>
-        <w:t>vianda</w:t>
-      </w:r>
-      <w:proofErr w:type="spellEnd"/>
-      <w:r>
-        <w:rPr>
-          <w:b/>
-          <w:bCs/>
-          <w:lang w:val="es-419"/>
-        </w:rPr>
-        <w:t>(</w:t>
-      </w:r>
-      <w:proofErr w:type="gramEnd"/>
-      <w:r>
-        <w:rPr>
-          <w:b/>
-          <w:bCs/>
-          <w:lang w:val="es-419"/>
-        </w:rPr>
-        <w:t>PK)</w:t>
+        <w:t>id_vianda</w:t>
+      </w:r>
+      <w:proofErr w:type="spellEnd"/>
+      <w:r>
+        <w:rPr>
+          <w:b/>
+          <w:bCs/>
+          <w:lang w:val="es-419"/>
+        </w:rPr>
+        <w:t>(PK)</w:t>
       </w:r>
       <w:r>
         <w:rPr>
@@ -3194,34 +2930,16 @@
           <w:bCs/>
           <w:lang w:val="es-419"/>
         </w:rPr>
-        <w:t>id_</w:t>
-      </w:r>
-      <w:proofErr w:type="gramStart"/>
-      <w:r>
-        <w:rPr>
-          <w:b/>
-          <w:bCs/>
-          <w:lang w:val="es-419"/>
-        </w:rPr>
-        <w:t>almacen</w:t>
-      </w:r>
-      <w:proofErr w:type="spellEnd"/>
-      <w:r>
-        <w:rPr>
-          <w:b/>
-          <w:bCs/>
-          <w:lang w:val="es-419"/>
-        </w:rPr>
-        <w:t>(</w:t>
-      </w:r>
-      <w:proofErr w:type="gramEnd"/>
-      <w:r>
-        <w:rPr>
-          <w:b/>
-          <w:bCs/>
-          <w:lang w:val="es-419"/>
-        </w:rPr>
-        <w:t>PK)</w:t>
+        <w:t>id_almacen</w:t>
+      </w:r>
+      <w:proofErr w:type="spellEnd"/>
+      <w:r>
+        <w:rPr>
+          <w:b/>
+          <w:bCs/>
+          <w:lang w:val="es-419"/>
+        </w:rPr>
+        <w:t>(PK)</w:t>
       </w:r>
       <w:r>
         <w:rPr>
@@ -3333,34 +3051,16 @@
           <w:bCs/>
           <w:lang w:val="es-419"/>
         </w:rPr>
-        <w:t>id_</w:t>
-      </w:r>
-      <w:proofErr w:type="gramStart"/>
-      <w:r>
-        <w:rPr>
-          <w:b/>
-          <w:bCs/>
-          <w:lang w:val="es-419"/>
-        </w:rPr>
-        <w:t>comanda</w:t>
-      </w:r>
-      <w:proofErr w:type="spellEnd"/>
-      <w:r>
-        <w:rPr>
-          <w:b/>
-          <w:bCs/>
-          <w:lang w:val="es-419"/>
-        </w:rPr>
-        <w:t>(</w:t>
-      </w:r>
-      <w:proofErr w:type="gramEnd"/>
-      <w:r>
-        <w:rPr>
-          <w:b/>
-          <w:bCs/>
-          <w:lang w:val="es-419"/>
-        </w:rPr>
-        <w:t>PK)</w:t>
+        <w:t>id_comanda</w:t>
+      </w:r>
+      <w:proofErr w:type="spellEnd"/>
+      <w:r>
+        <w:rPr>
+          <w:b/>
+          <w:bCs/>
+          <w:lang w:val="es-419"/>
+        </w:rPr>
+        <w:t>(PK)</w:t>
       </w:r>
       <w:r>
         <w:rPr>
@@ -3494,34 +3194,16 @@
           <w:bCs/>
           <w:lang w:val="es-419"/>
         </w:rPr>
-        <w:t>id_compra_</w:t>
-      </w:r>
-      <w:proofErr w:type="gramStart"/>
-      <w:r>
-        <w:rPr>
-          <w:b/>
-          <w:bCs/>
-          <w:lang w:val="es-419"/>
-        </w:rPr>
-        <w:t>insumos</w:t>
-      </w:r>
-      <w:proofErr w:type="spellEnd"/>
-      <w:r>
-        <w:rPr>
-          <w:b/>
-          <w:bCs/>
-          <w:lang w:val="es-419"/>
-        </w:rPr>
-        <w:t>(</w:t>
-      </w:r>
-      <w:proofErr w:type="gramEnd"/>
-      <w:r>
-        <w:rPr>
-          <w:b/>
-          <w:bCs/>
-          <w:lang w:val="es-419"/>
-        </w:rPr>
-        <w:t>PK)</w:t>
+        <w:t>id_compra_insumos</w:t>
+      </w:r>
+      <w:proofErr w:type="spellEnd"/>
+      <w:r>
+        <w:rPr>
+          <w:b/>
+          <w:bCs/>
+          <w:lang w:val="es-419"/>
+        </w:rPr>
+        <w:t>(PK)</w:t>
       </w:r>
       <w:r>
         <w:rPr>
@@ -3595,13 +3277,7 @@
         <w:rPr>
           <w:lang w:val="es-419"/>
         </w:rPr>
-        <w:t>[pendiente/pagada/anulada],</w:t>
-      </w:r>
-      <w:r>
-        <w:rPr>
-          <w:lang w:val="es-419"/>
-        </w:rPr>
-        <w:t xml:space="preserve"> </w:t>
+        <w:t xml:space="preserve">[pendiente/pagada/anulada], </w:t>
       </w:r>
       <w:proofErr w:type="spellStart"/>
       <w:r>
@@ -3637,34 +3313,16 @@
           <w:bCs/>
           <w:lang w:val="es-419"/>
         </w:rPr>
-        <w:t>cuit_</w:t>
-      </w:r>
-      <w:proofErr w:type="gramStart"/>
-      <w:r>
-        <w:rPr>
-          <w:b/>
-          <w:bCs/>
-          <w:lang w:val="es-419"/>
-        </w:rPr>
-        <w:t>proveedor</w:t>
-      </w:r>
-      <w:proofErr w:type="spellEnd"/>
-      <w:r>
-        <w:rPr>
-          <w:b/>
-          <w:bCs/>
-          <w:lang w:val="es-419"/>
-        </w:rPr>
-        <w:t>(</w:t>
-      </w:r>
-      <w:proofErr w:type="gramEnd"/>
-      <w:r>
-        <w:rPr>
-          <w:b/>
-          <w:bCs/>
-          <w:lang w:val="es-419"/>
-        </w:rPr>
-        <w:t>PK)</w:t>
+        <w:t>cuit_proveedor</w:t>
+      </w:r>
+      <w:proofErr w:type="spellEnd"/>
+      <w:r>
+        <w:rPr>
+          <w:b/>
+          <w:bCs/>
+          <w:lang w:val="es-419"/>
+        </w:rPr>
+        <w:t>(PK)</w:t>
       </w:r>
       <w:r>
         <w:rPr>
@@ -3742,13 +3400,7 @@
         <w:rPr>
           <w:lang w:val="es-419"/>
         </w:rPr>
-        <w:t>, habilitado[si/no]</w:t>
-      </w:r>
-      <w:r>
-        <w:rPr>
-          <w:lang w:val="es-419"/>
-        </w:rPr>
-        <w:t>)</w:t>
+        <w:t>, habilitado[si/no])</w:t>
       </w:r>
     </w:p>
     <w:p>
@@ -3770,42 +3422,16 @@
           <w:bCs/>
           <w:lang w:val="es-419"/>
         </w:rPr>
-        <w:t>cuit</w:t>
-      </w:r>
-      <w:r>
-        <w:rPr>
-          <w:b/>
-          <w:bCs/>
-          <w:lang w:val="es-419"/>
-        </w:rPr>
-        <w:t>_</w:t>
-      </w:r>
-      <w:proofErr w:type="gramStart"/>
-      <w:r>
-        <w:rPr>
-          <w:b/>
-          <w:bCs/>
-          <w:lang w:val="es-419"/>
-        </w:rPr>
-        <w:t>cadete</w:t>
-      </w:r>
-      <w:proofErr w:type="spellEnd"/>
-      <w:r>
-        <w:rPr>
-          <w:b/>
-          <w:bCs/>
-          <w:lang w:val="es-419"/>
-        </w:rPr>
-        <w:t>(</w:t>
-      </w:r>
-      <w:proofErr w:type="gramEnd"/>
-      <w:r>
-        <w:rPr>
-          <w:b/>
-          <w:bCs/>
-          <w:lang w:val="es-419"/>
-        </w:rPr>
-        <w:t>PK)</w:t>
+        <w:t>cuit_cadete</w:t>
+      </w:r>
+      <w:proofErr w:type="spellEnd"/>
+      <w:r>
+        <w:rPr>
+          <w:b/>
+          <w:bCs/>
+          <w:lang w:val="es-419"/>
+        </w:rPr>
+        <w:t>(PK)</w:t>
       </w:r>
       <w:r>
         <w:rPr>
@@ -3864,15 +3490,7 @@
           <w:lang w:val="es-419"/>
         </w:rPr>
         <w:lastRenderedPageBreak/>
-        <w:t>2</w:t>
-      </w:r>
-      <w:r>
-        <w:rPr>
-          <w:b/>
-          <w:bCs/>
-          <w:lang w:val="es-419"/>
-        </w:rPr>
-        <w:t xml:space="preserve">FN: </w:t>
+        <w:t xml:space="preserve">2FN: </w:t>
       </w:r>
     </w:p>
     <w:p>
@@ -3901,9 +3519,9 @@
           <w:u w:val="single"/>
           <w:lang w:val="es-419"/>
         </w:rPr>
-        <w:t>id_</w:t>
-      </w:r>
-      <w:proofErr w:type="gramStart"/>
+        <w:t>id_sucursal</w:t>
+      </w:r>
+      <w:proofErr w:type="spellEnd"/>
       <w:r>
         <w:rPr>
           <w:b/>
@@ -3911,27 +3529,7 @@
           <w:u w:val="single"/>
           <w:lang w:val="es-419"/>
         </w:rPr>
-        <w:t>sucursal</w:t>
-      </w:r>
-      <w:proofErr w:type="spellEnd"/>
-      <w:r>
-        <w:rPr>
-          <w:b/>
-          <w:bCs/>
-          <w:u w:val="single"/>
-          <w:lang w:val="es-419"/>
-        </w:rPr>
-        <w:t>(</w:t>
-      </w:r>
-      <w:proofErr w:type="gramEnd"/>
-      <w:r>
-        <w:rPr>
-          <w:b/>
-          <w:bCs/>
-          <w:u w:val="single"/>
-          <w:lang w:val="es-419"/>
-        </w:rPr>
-        <w:t>PK)</w:t>
+        <w:t>(PK)</w:t>
       </w:r>
       <w:r>
         <w:rPr>
@@ -4139,34 +3737,16 @@
           <w:bCs/>
           <w:lang w:val="es-419"/>
         </w:rPr>
-        <w:t>cuit_</w:t>
-      </w:r>
-      <w:proofErr w:type="gramStart"/>
-      <w:r>
-        <w:rPr>
-          <w:b/>
-          <w:bCs/>
-          <w:lang w:val="es-419"/>
-        </w:rPr>
-        <w:t>cliente</w:t>
-      </w:r>
-      <w:proofErr w:type="spellEnd"/>
-      <w:r>
-        <w:rPr>
-          <w:b/>
-          <w:bCs/>
-          <w:lang w:val="es-419"/>
-        </w:rPr>
-        <w:t>(</w:t>
-      </w:r>
-      <w:proofErr w:type="gramEnd"/>
-      <w:r>
-        <w:rPr>
-          <w:b/>
-          <w:bCs/>
-          <w:lang w:val="es-419"/>
-        </w:rPr>
-        <w:t>PK)</w:t>
+        <w:t>cuit_cliente</w:t>
+      </w:r>
+      <w:proofErr w:type="spellEnd"/>
+      <w:r>
+        <w:rPr>
+          <w:b/>
+          <w:bCs/>
+          <w:lang w:val="es-419"/>
+        </w:rPr>
+        <w:t>(PK)</w:t>
       </w:r>
       <w:r>
         <w:rPr>
@@ -4208,20 +3788,6 @@
           <w:lang w:val="es-419"/>
         </w:rPr>
         <w:t>dirección_cliente</w:t>
-      </w:r>
-      <w:proofErr w:type="spellEnd"/>
-      <w:r>
-        <w:rPr>
-          <w:lang w:val="es-419"/>
-        </w:rPr>
-        <w:t xml:space="preserve">, </w:t>
-      </w:r>
-      <w:proofErr w:type="spellStart"/>
-      <w:r>
-        <w:rPr>
-          <w:lang w:val="es-419"/>
-        </w:rPr>
-        <w:t>cuit_cliente</w:t>
       </w:r>
       <w:proofErr w:type="spellEnd"/>
       <w:r>
@@ -4320,34 +3886,16 @@
           <w:bCs/>
           <w:lang w:val="es-419"/>
         </w:rPr>
-        <w:t>cuit_</w:t>
-      </w:r>
-      <w:proofErr w:type="gramStart"/>
-      <w:r>
-        <w:rPr>
-          <w:b/>
-          <w:bCs/>
-          <w:lang w:val="es-419"/>
-        </w:rPr>
-        <w:t>empleado</w:t>
-      </w:r>
-      <w:proofErr w:type="spellEnd"/>
-      <w:r>
-        <w:rPr>
-          <w:b/>
-          <w:bCs/>
-          <w:lang w:val="es-419"/>
-        </w:rPr>
-        <w:t>(</w:t>
-      </w:r>
-      <w:proofErr w:type="gramEnd"/>
-      <w:r>
-        <w:rPr>
-          <w:b/>
-          <w:bCs/>
-          <w:lang w:val="es-419"/>
-        </w:rPr>
-        <w:t xml:space="preserve">PK), </w:t>
+        <w:t>cuit_empleado</w:t>
+      </w:r>
+      <w:proofErr w:type="spellEnd"/>
+      <w:r>
+        <w:rPr>
+          <w:b/>
+          <w:bCs/>
+          <w:lang w:val="es-419"/>
+        </w:rPr>
+        <w:t xml:space="preserve">(PK), </w:t>
       </w:r>
       <w:proofErr w:type="spellStart"/>
       <w:r>
@@ -4536,21 +4084,7 @@
         <w:rPr>
           <w:lang w:val="es-419"/>
         </w:rPr>
-        <w:t>nombre_empleado_bono</w:t>
-      </w:r>
-      <w:proofErr w:type="spellEnd"/>
-      <w:r>
-        <w:rPr>
-          <w:lang w:val="es-419"/>
-        </w:rPr>
-        <w:t xml:space="preserve">, </w:t>
-      </w:r>
-      <w:proofErr w:type="spellStart"/>
-      <w:r>
-        <w:rPr>
-          <w:lang w:val="es-419"/>
-        </w:rPr>
-        <w:t>apellido_empleado_bono</w:t>
+        <w:t>nombre_apellido_empleado_bono</w:t>
       </w:r>
       <w:proofErr w:type="spellEnd"/>
       <w:r>
@@ -4607,34 +4141,16 @@
           <w:bCs/>
           <w:lang w:val="es-419"/>
         </w:rPr>
-        <w:t>id_</w:t>
-      </w:r>
-      <w:proofErr w:type="gramStart"/>
-      <w:r>
-        <w:rPr>
-          <w:b/>
-          <w:bCs/>
-          <w:lang w:val="es-419"/>
-        </w:rPr>
-        <w:t>pedido</w:t>
-      </w:r>
-      <w:proofErr w:type="spellEnd"/>
-      <w:r>
-        <w:rPr>
-          <w:b/>
-          <w:bCs/>
-          <w:lang w:val="es-419"/>
-        </w:rPr>
-        <w:t>(</w:t>
-      </w:r>
-      <w:proofErr w:type="gramEnd"/>
-      <w:r>
-        <w:rPr>
-          <w:b/>
-          <w:bCs/>
-          <w:lang w:val="es-419"/>
-        </w:rPr>
-        <w:t>PK)</w:t>
+        <w:t>id_pedido</w:t>
+      </w:r>
+      <w:proofErr w:type="spellEnd"/>
+      <w:r>
+        <w:rPr>
+          <w:b/>
+          <w:bCs/>
+          <w:lang w:val="es-419"/>
+        </w:rPr>
+        <w:t>(PK)</w:t>
       </w:r>
       <w:r>
         <w:rPr>
@@ -4724,14 +4240,7 @@
         <w:rPr>
           <w:lang w:val="es-419"/>
         </w:rPr>
-        <w:t>Factura_</w:t>
-      </w:r>
-      <w:proofErr w:type="gramStart"/>
-      <w:r>
-        <w:rPr>
-          <w:lang w:val="es-419"/>
-        </w:rPr>
-        <w:t>maestro</w:t>
+        <w:t>Factura_maestro</w:t>
       </w:r>
       <w:proofErr w:type="spellEnd"/>
       <w:r>
@@ -4741,7 +4250,6 @@
         <w:t>(</w:t>
       </w:r>
       <w:proofErr w:type="spellStart"/>
-      <w:proofErr w:type="gramEnd"/>
       <w:r>
         <w:rPr>
           <w:b/>
@@ -4909,34 +4417,16 @@
           <w:bCs/>
           <w:lang w:val="es-419"/>
         </w:rPr>
-        <w:t>nro_factura_</w:t>
-      </w:r>
-      <w:proofErr w:type="gramStart"/>
-      <w:r>
-        <w:rPr>
-          <w:b/>
-          <w:bCs/>
-          <w:lang w:val="es-419"/>
-        </w:rPr>
-        <w:t>maestro</w:t>
-      </w:r>
-      <w:proofErr w:type="spellEnd"/>
-      <w:r>
-        <w:rPr>
-          <w:b/>
-          <w:bCs/>
-          <w:lang w:val="es-419"/>
-        </w:rPr>
-        <w:t>(</w:t>
-      </w:r>
-      <w:proofErr w:type="gramEnd"/>
-      <w:r>
-        <w:rPr>
-          <w:b/>
-          <w:bCs/>
-          <w:lang w:val="es-419"/>
-        </w:rPr>
-        <w:t>PK)</w:t>
+        <w:t>nro_factura_maestro</w:t>
+      </w:r>
+      <w:proofErr w:type="spellEnd"/>
+      <w:r>
+        <w:rPr>
+          <w:b/>
+          <w:bCs/>
+          <w:lang w:val="es-419"/>
+        </w:rPr>
+        <w:t>(PK)</w:t>
       </w:r>
       <w:r>
         <w:rPr>
@@ -4986,34 +4476,16 @@
           <w:bCs/>
           <w:lang w:val="es-419"/>
         </w:rPr>
-        <w:t>id_fac_</w:t>
-      </w:r>
-      <w:proofErr w:type="gramStart"/>
-      <w:r>
-        <w:rPr>
-          <w:b/>
-          <w:bCs/>
-          <w:lang w:val="es-419"/>
-        </w:rPr>
-        <w:t>detalle</w:t>
-      </w:r>
-      <w:proofErr w:type="spellEnd"/>
-      <w:r>
-        <w:rPr>
-          <w:b/>
-          <w:bCs/>
-          <w:lang w:val="es-419"/>
-        </w:rPr>
-        <w:t>(</w:t>
-      </w:r>
-      <w:proofErr w:type="gramEnd"/>
-      <w:r>
-        <w:rPr>
-          <w:b/>
-          <w:bCs/>
-          <w:lang w:val="es-419"/>
-        </w:rPr>
-        <w:t>PK)</w:t>
+        <w:t>id_fac_detalle</w:t>
+      </w:r>
+      <w:proofErr w:type="spellEnd"/>
+      <w:r>
+        <w:rPr>
+          <w:b/>
+          <w:bCs/>
+          <w:lang w:val="es-419"/>
+        </w:rPr>
+        <w:t>(PK)</w:t>
       </w:r>
       <w:r>
         <w:rPr>
@@ -5111,34 +4583,16 @@
           <w:bCs/>
           <w:lang w:val="es-419"/>
         </w:rPr>
-        <w:t>id_</w:t>
-      </w:r>
-      <w:proofErr w:type="gramStart"/>
-      <w:r>
-        <w:rPr>
-          <w:b/>
-          <w:bCs/>
-          <w:lang w:val="es-419"/>
-        </w:rPr>
-        <w:t>vianda</w:t>
-      </w:r>
-      <w:proofErr w:type="spellEnd"/>
-      <w:r>
-        <w:rPr>
-          <w:b/>
-          <w:bCs/>
-          <w:lang w:val="es-419"/>
-        </w:rPr>
-        <w:t>(</w:t>
-      </w:r>
-      <w:proofErr w:type="gramEnd"/>
-      <w:r>
-        <w:rPr>
-          <w:b/>
-          <w:bCs/>
-          <w:lang w:val="es-419"/>
-        </w:rPr>
-        <w:t>PK)</w:t>
+        <w:t>id_vianda</w:t>
+      </w:r>
+      <w:proofErr w:type="spellEnd"/>
+      <w:r>
+        <w:rPr>
+          <w:b/>
+          <w:bCs/>
+          <w:lang w:val="es-419"/>
+        </w:rPr>
+        <w:t>(PK)</w:t>
       </w:r>
       <w:r>
         <w:rPr>
@@ -5230,34 +4684,16 @@
           <w:bCs/>
           <w:lang w:val="es-419"/>
         </w:rPr>
-        <w:t>id_</w:t>
-      </w:r>
-      <w:proofErr w:type="gramStart"/>
-      <w:r>
-        <w:rPr>
-          <w:b/>
-          <w:bCs/>
-          <w:lang w:val="es-419"/>
-        </w:rPr>
-        <w:t>almacen</w:t>
-      </w:r>
-      <w:proofErr w:type="spellEnd"/>
-      <w:r>
-        <w:rPr>
-          <w:b/>
-          <w:bCs/>
-          <w:lang w:val="es-419"/>
-        </w:rPr>
-        <w:t>(</w:t>
-      </w:r>
-      <w:proofErr w:type="gramEnd"/>
-      <w:r>
-        <w:rPr>
-          <w:b/>
-          <w:bCs/>
-          <w:lang w:val="es-419"/>
-        </w:rPr>
-        <w:t>PK)</w:t>
+        <w:t>id_almacen</w:t>
+      </w:r>
+      <w:proofErr w:type="spellEnd"/>
+      <w:r>
+        <w:rPr>
+          <w:b/>
+          <w:bCs/>
+          <w:lang w:val="es-419"/>
+        </w:rPr>
+        <w:t>(PK)</w:t>
       </w:r>
       <w:r>
         <w:rPr>
@@ -5369,34 +4805,16 @@
           <w:bCs/>
           <w:lang w:val="es-419"/>
         </w:rPr>
-        <w:t>id_</w:t>
-      </w:r>
-      <w:proofErr w:type="gramStart"/>
-      <w:r>
-        <w:rPr>
-          <w:b/>
-          <w:bCs/>
-          <w:lang w:val="es-419"/>
-        </w:rPr>
-        <w:t>comanda</w:t>
-      </w:r>
-      <w:proofErr w:type="spellEnd"/>
-      <w:r>
-        <w:rPr>
-          <w:b/>
-          <w:bCs/>
-          <w:lang w:val="es-419"/>
-        </w:rPr>
-        <w:t>(</w:t>
-      </w:r>
-      <w:proofErr w:type="gramEnd"/>
-      <w:r>
-        <w:rPr>
-          <w:b/>
-          <w:bCs/>
-          <w:lang w:val="es-419"/>
-        </w:rPr>
-        <w:t>PK)</w:t>
+        <w:t>id_comanda</w:t>
+      </w:r>
+      <w:proofErr w:type="spellEnd"/>
+      <w:r>
+        <w:rPr>
+          <w:b/>
+          <w:bCs/>
+          <w:lang w:val="es-419"/>
+        </w:rPr>
+        <w:t>(PK)</w:t>
       </w:r>
       <w:r>
         <w:rPr>
@@ -5530,34 +4948,16 @@
           <w:bCs/>
           <w:lang w:val="es-419"/>
         </w:rPr>
-        <w:t>id_compra_</w:t>
-      </w:r>
-      <w:proofErr w:type="gramStart"/>
-      <w:r>
-        <w:rPr>
-          <w:b/>
-          <w:bCs/>
-          <w:lang w:val="es-419"/>
-        </w:rPr>
-        <w:t>insumos</w:t>
-      </w:r>
-      <w:proofErr w:type="spellEnd"/>
-      <w:r>
-        <w:rPr>
-          <w:b/>
-          <w:bCs/>
-          <w:lang w:val="es-419"/>
-        </w:rPr>
-        <w:t>(</w:t>
-      </w:r>
-      <w:proofErr w:type="gramEnd"/>
-      <w:r>
-        <w:rPr>
-          <w:b/>
-          <w:bCs/>
-          <w:lang w:val="es-419"/>
-        </w:rPr>
-        <w:t>PK)</w:t>
+        <w:t>id_compra_insumos</w:t>
+      </w:r>
+      <w:proofErr w:type="spellEnd"/>
+      <w:r>
+        <w:rPr>
+          <w:b/>
+          <w:bCs/>
+          <w:lang w:val="es-419"/>
+        </w:rPr>
+        <w:t>(PK)</w:t>
       </w:r>
       <w:r>
         <w:rPr>
@@ -5667,34 +5067,16 @@
           <w:bCs/>
           <w:lang w:val="es-419"/>
         </w:rPr>
-        <w:t>cuit_</w:t>
-      </w:r>
-      <w:proofErr w:type="gramStart"/>
-      <w:r>
-        <w:rPr>
-          <w:b/>
-          <w:bCs/>
-          <w:lang w:val="es-419"/>
-        </w:rPr>
-        <w:t>proveedor</w:t>
-      </w:r>
-      <w:proofErr w:type="spellEnd"/>
-      <w:r>
-        <w:rPr>
-          <w:b/>
-          <w:bCs/>
-          <w:lang w:val="es-419"/>
-        </w:rPr>
-        <w:t>(</w:t>
-      </w:r>
-      <w:proofErr w:type="gramEnd"/>
-      <w:r>
-        <w:rPr>
-          <w:b/>
-          <w:bCs/>
-          <w:lang w:val="es-419"/>
-        </w:rPr>
-        <w:t>PK)</w:t>
+        <w:t>cuit_proveedor</w:t>
+      </w:r>
+      <w:proofErr w:type="spellEnd"/>
+      <w:r>
+        <w:rPr>
+          <w:b/>
+          <w:bCs/>
+          <w:lang w:val="es-419"/>
+        </w:rPr>
+        <w:t>(PK)</w:t>
       </w:r>
       <w:r>
         <w:rPr>
@@ -5794,34 +5176,16 @@
           <w:bCs/>
           <w:lang w:val="es-419"/>
         </w:rPr>
-        <w:t>cuit_</w:t>
-      </w:r>
-      <w:proofErr w:type="gramStart"/>
-      <w:r>
-        <w:rPr>
-          <w:b/>
-          <w:bCs/>
-          <w:lang w:val="es-419"/>
-        </w:rPr>
-        <w:t>cadete</w:t>
-      </w:r>
-      <w:proofErr w:type="spellEnd"/>
-      <w:r>
-        <w:rPr>
-          <w:b/>
-          <w:bCs/>
-          <w:lang w:val="es-419"/>
-        </w:rPr>
-        <w:t>(</w:t>
-      </w:r>
-      <w:proofErr w:type="gramEnd"/>
-      <w:r>
-        <w:rPr>
-          <w:b/>
-          <w:bCs/>
-          <w:lang w:val="es-419"/>
-        </w:rPr>
-        <w:t>PK)</w:t>
+        <w:t>cuit_cadete</w:t>
+      </w:r>
+      <w:proofErr w:type="spellEnd"/>
+      <w:r>
+        <w:rPr>
+          <w:b/>
+          <w:bCs/>
+          <w:lang w:val="es-419"/>
+        </w:rPr>
+        <w:t>(PK)</w:t>
       </w:r>
       <w:r>
         <w:rPr>
@@ -5909,9 +5273,9 @@
           <w:u w:val="single"/>
           <w:lang w:val="es-419"/>
         </w:rPr>
-        <w:t>id_</w:t>
-      </w:r>
-      <w:proofErr w:type="gramStart"/>
+        <w:t>id_sucursal</w:t>
+      </w:r>
+      <w:proofErr w:type="spellEnd"/>
       <w:r>
         <w:rPr>
           <w:b/>
@@ -5919,27 +5283,7 @@
           <w:u w:val="single"/>
           <w:lang w:val="es-419"/>
         </w:rPr>
-        <w:t>sucursal</w:t>
-      </w:r>
-      <w:proofErr w:type="spellEnd"/>
-      <w:r>
-        <w:rPr>
-          <w:b/>
-          <w:bCs/>
-          <w:u w:val="single"/>
-          <w:lang w:val="es-419"/>
-        </w:rPr>
-        <w:t>(</w:t>
-      </w:r>
-      <w:proofErr w:type="gramEnd"/>
-      <w:r>
-        <w:rPr>
-          <w:b/>
-          <w:bCs/>
-          <w:u w:val="single"/>
-          <w:lang w:val="es-419"/>
-        </w:rPr>
-        <w:t>PK)</w:t>
+        <w:t>(PK)</w:t>
       </w:r>
       <w:r>
         <w:rPr>
@@ -6261,34 +5605,16 @@
           <w:bCs/>
           <w:lang w:val="es-419"/>
         </w:rPr>
-        <w:t>cuit_</w:t>
-      </w:r>
-      <w:proofErr w:type="gramStart"/>
-      <w:r>
-        <w:rPr>
-          <w:b/>
-          <w:bCs/>
-          <w:lang w:val="es-419"/>
-        </w:rPr>
-        <w:t>empleado</w:t>
-      </w:r>
-      <w:proofErr w:type="spellEnd"/>
-      <w:r>
-        <w:rPr>
-          <w:b/>
-          <w:bCs/>
-          <w:lang w:val="es-419"/>
-        </w:rPr>
-        <w:t>(</w:t>
-      </w:r>
-      <w:proofErr w:type="gramEnd"/>
-      <w:r>
-        <w:rPr>
-          <w:b/>
-          <w:bCs/>
-          <w:lang w:val="es-419"/>
-        </w:rPr>
-        <w:t>PK)</w:t>
+        <w:t>cuit_empleado</w:t>
+      </w:r>
+      <w:proofErr w:type="spellEnd"/>
+      <w:r>
+        <w:rPr>
+          <w:b/>
+          <w:bCs/>
+          <w:lang w:val="es-419"/>
+        </w:rPr>
+        <w:t>(PK)</w:t>
       </w:r>
       <w:r>
         <w:rPr>
@@ -6414,34 +5740,16 @@
           <w:bCs/>
           <w:lang w:val="es-419"/>
         </w:rPr>
-        <w:t>id_</w:t>
-      </w:r>
-      <w:proofErr w:type="gramStart"/>
-      <w:r>
-        <w:rPr>
-          <w:b/>
-          <w:bCs/>
-          <w:lang w:val="es-419"/>
-        </w:rPr>
-        <w:t>pedido</w:t>
-      </w:r>
-      <w:proofErr w:type="spellEnd"/>
-      <w:r>
-        <w:rPr>
-          <w:b/>
-          <w:bCs/>
-          <w:lang w:val="es-419"/>
-        </w:rPr>
-        <w:t>(</w:t>
-      </w:r>
-      <w:proofErr w:type="gramEnd"/>
-      <w:r>
-        <w:rPr>
-          <w:b/>
-          <w:bCs/>
-          <w:lang w:val="es-419"/>
-        </w:rPr>
-        <w:t>PK)</w:t>
+        <w:t>id_pedido</w:t>
+      </w:r>
+      <w:proofErr w:type="spellEnd"/>
+      <w:r>
+        <w:rPr>
+          <w:b/>
+          <w:bCs/>
+          <w:lang w:val="es-419"/>
+        </w:rPr>
+        <w:t>(PK)</w:t>
       </w:r>
       <w:r>
         <w:rPr>
@@ -6653,34 +5961,16 @@
           <w:bCs/>
           <w:lang w:val="es-419"/>
         </w:rPr>
-        <w:t>id_</w:t>
-      </w:r>
-      <w:proofErr w:type="gramStart"/>
-      <w:r>
-        <w:rPr>
-          <w:b/>
-          <w:bCs/>
-          <w:lang w:val="es-419"/>
-        </w:rPr>
-        <w:t>comanda</w:t>
-      </w:r>
-      <w:proofErr w:type="spellEnd"/>
-      <w:r>
-        <w:rPr>
-          <w:b/>
-          <w:bCs/>
-          <w:lang w:val="es-419"/>
-        </w:rPr>
-        <w:t>(</w:t>
-      </w:r>
-      <w:proofErr w:type="gramEnd"/>
-      <w:r>
-        <w:rPr>
-          <w:b/>
-          <w:bCs/>
-          <w:lang w:val="es-419"/>
-        </w:rPr>
-        <w:t>PK)</w:t>
+        <w:t>id_comanda</w:t>
+      </w:r>
+      <w:proofErr w:type="spellEnd"/>
+      <w:r>
+        <w:rPr>
+          <w:b/>
+          <w:bCs/>
+          <w:lang w:val="es-419"/>
+        </w:rPr>
+        <w:t>(PK)</w:t>
       </w:r>
       <w:r>
         <w:rPr>
@@ -6818,34 +6108,16 @@
           <w:bCs/>
           <w:lang w:val="es-419"/>
         </w:rPr>
-        <w:t>nombre_</w:t>
-      </w:r>
-      <w:proofErr w:type="gramStart"/>
-      <w:r>
-        <w:rPr>
-          <w:b/>
-          <w:bCs/>
-          <w:lang w:val="es-419"/>
-        </w:rPr>
-        <w:t>receta</w:t>
-      </w:r>
-      <w:proofErr w:type="spellEnd"/>
-      <w:r>
-        <w:rPr>
-          <w:b/>
-          <w:bCs/>
-          <w:lang w:val="es-419"/>
-        </w:rPr>
-        <w:t>(</w:t>
-      </w:r>
-      <w:proofErr w:type="gramEnd"/>
-      <w:r>
-        <w:rPr>
-          <w:b/>
-          <w:bCs/>
-          <w:lang w:val="es-419"/>
-        </w:rPr>
-        <w:t>PK)</w:t>
+        <w:t>nombre_receta</w:t>
+      </w:r>
+      <w:proofErr w:type="spellEnd"/>
+      <w:r>
+        <w:rPr>
+          <w:b/>
+          <w:bCs/>
+          <w:lang w:val="es-419"/>
+        </w:rPr>
+        <w:t>(PK)</w:t>
       </w:r>
       <w:r>
         <w:rPr>
@@ -6985,34 +6257,16 @@
           <w:bCs/>
           <w:lang w:val="es-419"/>
         </w:rPr>
-        <w:t>id_</w:t>
-      </w:r>
-      <w:proofErr w:type="gramStart"/>
-      <w:r>
-        <w:rPr>
-          <w:b/>
-          <w:bCs/>
-          <w:lang w:val="es-419"/>
-        </w:rPr>
-        <w:t>almacen</w:t>
-      </w:r>
-      <w:proofErr w:type="spellEnd"/>
-      <w:r>
-        <w:rPr>
-          <w:b/>
-          <w:bCs/>
-          <w:lang w:val="es-419"/>
-        </w:rPr>
-        <w:t>(</w:t>
-      </w:r>
-      <w:proofErr w:type="gramEnd"/>
-      <w:r>
-        <w:rPr>
-          <w:b/>
-          <w:bCs/>
-          <w:lang w:val="es-419"/>
-        </w:rPr>
-        <w:t>PK)</w:t>
+        <w:t>id_almacen</w:t>
+      </w:r>
+      <w:proofErr w:type="spellEnd"/>
+      <w:r>
+        <w:rPr>
+          <w:b/>
+          <w:bCs/>
+          <w:lang w:val="es-419"/>
+        </w:rPr>
+        <w:t>(PK)</w:t>
       </w:r>
       <w:r>
         <w:rPr>
@@ -7180,34 +6434,16 @@
           <w:bCs/>
           <w:lang w:val="es-419"/>
         </w:rPr>
-        <w:t>_</w:t>
-      </w:r>
-      <w:proofErr w:type="gramStart"/>
-      <w:r>
-        <w:rPr>
-          <w:b/>
-          <w:bCs/>
-          <w:lang w:val="es-419"/>
-        </w:rPr>
-        <w:t>ingrediente</w:t>
-      </w:r>
-      <w:proofErr w:type="spellEnd"/>
-      <w:r>
-        <w:rPr>
-          <w:b/>
-          <w:bCs/>
-          <w:lang w:val="es-419"/>
-        </w:rPr>
-        <w:t>(</w:t>
-      </w:r>
-      <w:proofErr w:type="gramEnd"/>
-      <w:r>
-        <w:rPr>
-          <w:b/>
-          <w:bCs/>
-          <w:lang w:val="es-419"/>
-        </w:rPr>
-        <w:t>PK)</w:t>
+        <w:t>_ingrediente</w:t>
+      </w:r>
+      <w:proofErr w:type="spellEnd"/>
+      <w:r>
+        <w:rPr>
+          <w:b/>
+          <w:bCs/>
+          <w:lang w:val="es-419"/>
+        </w:rPr>
+        <w:t>(PK)</w:t>
       </w:r>
       <w:r>
         <w:rPr>
@@ -7277,34 +6513,16 @@
           <w:bCs/>
           <w:lang w:val="es-419"/>
         </w:rPr>
-        <w:t>cuit_</w:t>
-      </w:r>
-      <w:proofErr w:type="gramStart"/>
-      <w:r>
-        <w:rPr>
-          <w:b/>
-          <w:bCs/>
-          <w:lang w:val="es-419"/>
-        </w:rPr>
-        <w:t>cliente</w:t>
-      </w:r>
-      <w:proofErr w:type="spellEnd"/>
-      <w:r>
-        <w:rPr>
-          <w:b/>
-          <w:bCs/>
-          <w:lang w:val="es-419"/>
-        </w:rPr>
-        <w:t>(</w:t>
-      </w:r>
-      <w:proofErr w:type="gramEnd"/>
-      <w:r>
-        <w:rPr>
-          <w:b/>
-          <w:bCs/>
-          <w:lang w:val="es-419"/>
-        </w:rPr>
-        <w:t>PK)</w:t>
+        <w:t>cuit_cliente</w:t>
+      </w:r>
+      <w:proofErr w:type="spellEnd"/>
+      <w:r>
+        <w:rPr>
+          <w:b/>
+          <w:bCs/>
+          <w:lang w:val="es-419"/>
+        </w:rPr>
+        <w:t>(PK)</w:t>
       </w:r>
       <w:r>
         <w:rPr>
@@ -7430,34 +6648,16 @@
           <w:bCs/>
           <w:lang w:val="es-419"/>
         </w:rPr>
-        <w:t>id_</w:t>
-      </w:r>
-      <w:proofErr w:type="gramStart"/>
-      <w:r>
-        <w:rPr>
-          <w:b/>
-          <w:bCs/>
-          <w:lang w:val="es-419"/>
-        </w:rPr>
-        <w:t>vianda</w:t>
-      </w:r>
-      <w:proofErr w:type="spellEnd"/>
-      <w:r>
-        <w:rPr>
-          <w:b/>
-          <w:bCs/>
-          <w:lang w:val="es-419"/>
-        </w:rPr>
-        <w:t>(</w:t>
-      </w:r>
-      <w:proofErr w:type="gramEnd"/>
-      <w:r>
-        <w:rPr>
-          <w:b/>
-          <w:bCs/>
-          <w:lang w:val="es-419"/>
-        </w:rPr>
-        <w:t>PK)</w:t>
+        <w:t>id_vianda</w:t>
+      </w:r>
+      <w:proofErr w:type="spellEnd"/>
+      <w:r>
+        <w:rPr>
+          <w:b/>
+          <w:bCs/>
+          <w:lang w:val="es-419"/>
+        </w:rPr>
+        <w:t>(PK)</w:t>
       </w:r>
       <w:r>
         <w:rPr>
@@ -7589,34 +6789,16 @@
           <w:bCs/>
           <w:lang w:val="es-419"/>
         </w:rPr>
-        <w:t>id_</w:t>
-      </w:r>
-      <w:proofErr w:type="gramStart"/>
-      <w:r>
-        <w:rPr>
-          <w:b/>
-          <w:bCs/>
-          <w:lang w:val="es-419"/>
-        </w:rPr>
-        <w:t>bono</w:t>
-      </w:r>
-      <w:proofErr w:type="spellEnd"/>
-      <w:r>
-        <w:rPr>
-          <w:b/>
-          <w:bCs/>
-          <w:lang w:val="es-419"/>
-        </w:rPr>
-        <w:t>(</w:t>
-      </w:r>
-      <w:proofErr w:type="gramEnd"/>
-      <w:r>
-        <w:rPr>
-          <w:b/>
-          <w:bCs/>
-          <w:lang w:val="es-419"/>
-        </w:rPr>
-        <w:t>PK)</w:t>
+        <w:t>id_bono</w:t>
+      </w:r>
+      <w:proofErr w:type="spellEnd"/>
+      <w:r>
+        <w:rPr>
+          <w:b/>
+          <w:bCs/>
+          <w:lang w:val="es-419"/>
+        </w:rPr>
+        <w:t>(PK)</w:t>
       </w:r>
       <w:r>
         <w:rPr>
@@ -7656,34 +6838,6 @@
           <w:lang w:val="es-419"/>
         </w:rPr>
         <w:t>_bono</w:t>
-      </w:r>
-      <w:proofErr w:type="spellEnd"/>
-      <w:r>
-        <w:rPr>
-          <w:lang w:val="es-419"/>
-        </w:rPr>
-        <w:t xml:space="preserve">, </w:t>
-      </w:r>
-      <w:proofErr w:type="spellStart"/>
-      <w:r>
-        <w:rPr>
-          <w:lang w:val="es-419"/>
-        </w:rPr>
-        <w:t>nombre_empleado_bono</w:t>
-      </w:r>
-      <w:proofErr w:type="spellEnd"/>
-      <w:r>
-        <w:rPr>
-          <w:lang w:val="es-419"/>
-        </w:rPr>
-        <w:t xml:space="preserve">, </w:t>
-      </w:r>
-      <w:proofErr w:type="spellStart"/>
-      <w:r>
-        <w:rPr>
-          <w:lang w:val="es-419"/>
-        </w:rPr>
-        <w:t>apellido_empleado_bono</w:t>
       </w:r>
       <w:proofErr w:type="spellEnd"/>
       <w:r>
@@ -7794,34 +6948,16 @@
           <w:bCs/>
           <w:lang w:val="es-419"/>
         </w:rPr>
-        <w:t>id_usuario_</w:t>
-      </w:r>
-      <w:proofErr w:type="gramStart"/>
-      <w:r>
-        <w:rPr>
-          <w:b/>
-          <w:bCs/>
-          <w:lang w:val="es-419"/>
-        </w:rPr>
-        <w:t>externo</w:t>
-      </w:r>
-      <w:proofErr w:type="spellEnd"/>
-      <w:r>
-        <w:rPr>
-          <w:b/>
-          <w:bCs/>
-          <w:lang w:val="es-419"/>
-        </w:rPr>
-        <w:t>(</w:t>
-      </w:r>
-      <w:proofErr w:type="gramEnd"/>
-      <w:r>
-        <w:rPr>
-          <w:b/>
-          <w:bCs/>
-          <w:lang w:val="es-419"/>
-        </w:rPr>
-        <w:t>PK)</w:t>
+        <w:t>id_usuario_externo</w:t>
+      </w:r>
+      <w:proofErr w:type="spellEnd"/>
+      <w:r>
+        <w:rPr>
+          <w:b/>
+          <w:bCs/>
+          <w:lang w:val="es-419"/>
+        </w:rPr>
+        <w:t>(PK)</w:t>
       </w:r>
       <w:r>
         <w:rPr>
@@ -7931,7 +7067,6 @@
         </w:rPr>
         <w:t>id_usuario_</w:t>
       </w:r>
-      <w:proofErr w:type="gramStart"/>
       <w:r>
         <w:rPr>
           <w:b/>
@@ -7955,16 +7090,7 @@
           <w:bCs/>
           <w:lang w:val="es-419"/>
         </w:rPr>
-        <w:t>(</w:t>
-      </w:r>
-      <w:proofErr w:type="gramEnd"/>
-      <w:r>
-        <w:rPr>
-          <w:b/>
-          <w:bCs/>
-          <w:lang w:val="es-419"/>
-        </w:rPr>
-        <w:t>PK)</w:t>
+        <w:t>(PK)</w:t>
       </w:r>
       <w:r>
         <w:rPr>
@@ -7987,13 +7113,7 @@
         <w:rPr>
           <w:lang w:val="es-419"/>
         </w:rPr>
-        <w:t>contraseña_usuario_</w:t>
-      </w:r>
-      <w:r>
-        <w:rPr>
-          <w:lang w:val="es-419"/>
-        </w:rPr>
-        <w:t>interno</w:t>
+        <w:t>contraseña_usuario_interno</w:t>
       </w:r>
       <w:proofErr w:type="spellEnd"/>
       <w:r>
@@ -8084,14 +7204,7 @@
         <w:rPr>
           <w:lang w:val="es-419"/>
         </w:rPr>
-        <w:t>Factura_</w:t>
-      </w:r>
-      <w:proofErr w:type="gramStart"/>
-      <w:r>
-        <w:rPr>
-          <w:lang w:val="es-419"/>
-        </w:rPr>
-        <w:t>maestro</w:t>
+        <w:t>Factura_maestro</w:t>
       </w:r>
       <w:proofErr w:type="spellEnd"/>
       <w:r>
@@ -8101,7 +7214,6 @@
         <w:t>(</w:t>
       </w:r>
       <w:proofErr w:type="spellStart"/>
-      <w:proofErr w:type="gramEnd"/>
       <w:r>
         <w:rPr>
           <w:b/>
@@ -8383,34 +7495,16 @@
           <w:bCs/>
           <w:lang w:val="es-419"/>
         </w:rPr>
-        <w:t>nro_factura_</w:t>
-      </w:r>
-      <w:proofErr w:type="gramStart"/>
-      <w:r>
-        <w:rPr>
-          <w:b/>
-          <w:bCs/>
-          <w:lang w:val="es-419"/>
-        </w:rPr>
-        <w:t>maestro</w:t>
-      </w:r>
-      <w:proofErr w:type="spellEnd"/>
-      <w:r>
-        <w:rPr>
-          <w:b/>
-          <w:bCs/>
-          <w:lang w:val="es-419"/>
-        </w:rPr>
-        <w:t>(</w:t>
-      </w:r>
-      <w:proofErr w:type="gramEnd"/>
-      <w:r>
-        <w:rPr>
-          <w:b/>
-          <w:bCs/>
-          <w:lang w:val="es-419"/>
-        </w:rPr>
-        <w:t>PK)</w:t>
+        <w:t>nro_factura_maestro</w:t>
+      </w:r>
+      <w:proofErr w:type="spellEnd"/>
+      <w:r>
+        <w:rPr>
+          <w:b/>
+          <w:bCs/>
+          <w:lang w:val="es-419"/>
+        </w:rPr>
+        <w:t>(PK)</w:t>
       </w:r>
       <w:r>
         <w:rPr>
@@ -8460,34 +7554,16 @@
           <w:bCs/>
           <w:lang w:val="es-419"/>
         </w:rPr>
-        <w:t>id_fac_</w:t>
-      </w:r>
-      <w:proofErr w:type="gramStart"/>
-      <w:r>
-        <w:rPr>
-          <w:b/>
-          <w:bCs/>
-          <w:lang w:val="es-419"/>
-        </w:rPr>
-        <w:t>detalle</w:t>
-      </w:r>
-      <w:proofErr w:type="spellEnd"/>
-      <w:r>
-        <w:rPr>
-          <w:b/>
-          <w:bCs/>
-          <w:lang w:val="es-419"/>
-        </w:rPr>
-        <w:t>(</w:t>
-      </w:r>
-      <w:proofErr w:type="gramEnd"/>
-      <w:r>
-        <w:rPr>
-          <w:b/>
-          <w:bCs/>
-          <w:lang w:val="es-419"/>
-        </w:rPr>
-        <w:t>PK)</w:t>
+        <w:t>id_fac_detalle</w:t>
+      </w:r>
+      <w:proofErr w:type="spellEnd"/>
+      <w:r>
+        <w:rPr>
+          <w:b/>
+          <w:bCs/>
+          <w:lang w:val="es-419"/>
+        </w:rPr>
+        <w:t>(PK)</w:t>
       </w:r>
       <w:r>
         <w:rPr>
@@ -8633,34 +7709,16 @@
           <w:bCs/>
           <w:lang w:val="es-419"/>
         </w:rPr>
-        <w:t>id_compra_</w:t>
-      </w:r>
-      <w:proofErr w:type="gramStart"/>
-      <w:r>
-        <w:rPr>
-          <w:b/>
-          <w:bCs/>
-          <w:lang w:val="es-419"/>
-        </w:rPr>
-        <w:t>insumos</w:t>
-      </w:r>
-      <w:proofErr w:type="spellEnd"/>
-      <w:r>
-        <w:rPr>
-          <w:b/>
-          <w:bCs/>
-          <w:lang w:val="es-419"/>
-        </w:rPr>
-        <w:t>(</w:t>
-      </w:r>
-      <w:proofErr w:type="gramEnd"/>
-      <w:r>
-        <w:rPr>
-          <w:b/>
-          <w:bCs/>
-          <w:lang w:val="es-419"/>
-        </w:rPr>
-        <w:t>PK)</w:t>
+        <w:t>id_compra_insumos</w:t>
+      </w:r>
+      <w:proofErr w:type="spellEnd"/>
+      <w:r>
+        <w:rPr>
+          <w:b/>
+          <w:bCs/>
+          <w:lang w:val="es-419"/>
+        </w:rPr>
+        <w:t>(PK)</w:t>
       </w:r>
       <w:r>
         <w:rPr>
@@ -8811,34 +7869,16 @@
           <w:bCs/>
           <w:lang w:val="es-419"/>
         </w:rPr>
-        <w:t>cuit_</w:t>
-      </w:r>
-      <w:proofErr w:type="gramStart"/>
-      <w:r>
-        <w:rPr>
-          <w:b/>
-          <w:bCs/>
-          <w:lang w:val="es-419"/>
-        </w:rPr>
-        <w:t>proveedor</w:t>
-      </w:r>
-      <w:proofErr w:type="spellEnd"/>
-      <w:r>
-        <w:rPr>
-          <w:b/>
-          <w:bCs/>
-          <w:lang w:val="es-419"/>
-        </w:rPr>
-        <w:t>(</w:t>
-      </w:r>
-      <w:proofErr w:type="gramEnd"/>
-      <w:r>
-        <w:rPr>
-          <w:b/>
-          <w:bCs/>
-          <w:lang w:val="es-419"/>
-        </w:rPr>
-        <w:t>PK)</w:t>
+        <w:t>cuit_proveedor</w:t>
+      </w:r>
+      <w:proofErr w:type="spellEnd"/>
+      <w:r>
+        <w:rPr>
+          <w:b/>
+          <w:bCs/>
+          <w:lang w:val="es-419"/>
+        </w:rPr>
+        <w:t>(PK)</w:t>
       </w:r>
       <w:r>
         <w:rPr>
@@ -8944,34 +7984,16 @@
           <w:bCs/>
           <w:lang w:val="es-419"/>
         </w:rPr>
-        <w:t>_</w:t>
-      </w:r>
-      <w:proofErr w:type="gramStart"/>
-      <w:r>
-        <w:rPr>
-          <w:b/>
-          <w:bCs/>
-          <w:lang w:val="es-419"/>
-        </w:rPr>
-        <w:t>cadete</w:t>
-      </w:r>
-      <w:proofErr w:type="spellEnd"/>
-      <w:r>
-        <w:rPr>
-          <w:b/>
-          <w:bCs/>
-          <w:lang w:val="es-419"/>
-        </w:rPr>
-        <w:t>(</w:t>
-      </w:r>
-      <w:proofErr w:type="gramEnd"/>
-      <w:r>
-        <w:rPr>
-          <w:b/>
-          <w:bCs/>
-          <w:lang w:val="es-419"/>
-        </w:rPr>
-        <w:t>PK)</w:t>
+        <w:t>_cadete</w:t>
+      </w:r>
+      <w:proofErr w:type="spellEnd"/>
+      <w:r>
+        <w:rPr>
+          <w:b/>
+          <w:bCs/>
+          <w:lang w:val="es-419"/>
+        </w:rPr>
+        <w:t>(PK)</w:t>
       </w:r>
       <w:r>
         <w:rPr>

</xml_diff>